<commit_message>
update word file read Description
Complete 7 7.4-7.6 and see 7.1-7.3 and I update  DFD0 Ron didn't say anything (I don't konw if it good or bad) I still in Unknown position on ERD and DFD0 / FD1
</commit_message>
<xml_diff>
--- a/word file/קובץ תשובת המרצה לעבודה 24113.docx
+++ b/word file/קובץ תשובת המרצה לעבודה 24113.docx
@@ -1313,7 +1313,7 @@
           <w:szCs w:val="24"/>
         </w:rPr>
         <w:drawing>
-          <wp:anchor distT="0" distB="0" distL="114300" distR="114300" simplePos="0" relativeHeight="251659264" behindDoc="0" locked="0" layoutInCell="1" allowOverlap="1" wp14:anchorId="519DD1D4" wp14:editId="110E989D">
+          <wp:anchor distT="0" distB="0" distL="114300" distR="114300" simplePos="0" relativeHeight="251659264" behindDoc="0" locked="0" layoutInCell="1" allowOverlap="1" wp14:anchorId="519DD1D4" wp14:editId="2B1ECA64">
             <wp:simplePos x="0" y="0"/>
             <wp:positionH relativeFrom="column">
               <wp:posOffset>2868930</wp:posOffset>
@@ -7755,6 +7755,570 @@
     </w:p>
     <w:p>
       <w:pPr>
+        <w:rPr>
+          <w:rtl/>
+        </w:rPr>
+      </w:pPr>
+    </w:p>
+    <w:p>
+      <w:pPr>
+        <w:spacing w:after="160"/>
+        <w:ind w:left="0" w:firstLine="0"/>
+      </w:pPr>
+      <w:r>
+        <w:rPr>
+          <w:rtl/>
+        </w:rPr>
+        <w:br w:type="page"/>
+      </w:r>
+    </w:p>
+    <w:p>
+      <w:pPr>
+        <w:rPr>
+          <w:rtl/>
+        </w:rPr>
+      </w:pPr>
+    </w:p>
+    <w:p>
+      <w:pPr>
+        <w:pStyle w:val="1"/>
+        <w:rPr>
+          <w:sz w:val="24"/>
+          <w:szCs w:val="24"/>
+          <w:rtl/>
+        </w:rPr>
+      </w:pPr>
+      <w:r>
+        <w:rPr>
+          <w:sz w:val="24"/>
+          <w:szCs w:val="24"/>
+          <w:rtl/>
+        </w:rPr>
+        <w:t>פתרון טכנולוגי נבחר</w:t>
+      </w:r>
+      <w:r>
+        <w:rPr>
+          <w:sz w:val="24"/>
+          <w:szCs w:val="24"/>
+        </w:rPr>
+        <w:t>:</w:t>
+      </w:r>
+    </w:p>
+    <w:p>
+      <w:pPr>
+        <w:spacing w:after="160"/>
+        <w:ind w:left="0" w:firstLine="0"/>
+        <w:rPr>
+          <w:sz w:val="24"/>
+          <w:szCs w:val="24"/>
+          <w:rtl/>
+        </w:rPr>
+      </w:pPr>
+    </w:p>
+    <w:p>
+      <w:pPr>
+        <w:pStyle w:val="2"/>
+        <w:rPr>
+          <w:rtl/>
+        </w:rPr>
+      </w:pPr>
+      <w:r>
+        <w:rPr>
+          <w:rFonts w:hint="cs"/>
+          <w:rtl/>
+        </w:rPr>
+        <w:t>טופולוגית הפתרון</w:t>
+      </w:r>
+    </w:p>
+    <w:p>
+      <w:pPr>
+        <w:spacing w:after="160"/>
+        <w:ind w:left="0" w:firstLine="0"/>
+        <w:rPr>
+          <w:b/>
+          <w:bCs/>
+          <w:color w:val="000000" w:themeColor="text1"/>
+          <w:sz w:val="22"/>
+          <w:szCs w:val="22"/>
+        </w:rPr>
+      </w:pPr>
+      <w:r>
+        <w:rPr>
+          <w:rFonts w:hint="cs"/>
+          <w:b/>
+          <w:bCs/>
+          <w:noProof/>
+          <w:color w:val="000000" w:themeColor="text1"/>
+          <w:sz w:val="154"/>
+          <w:szCs w:val="154"/>
+          <w:rtl/>
+        </w:rPr>
+        <w:drawing>
+          <wp:inline distT="0" distB="0" distL="0" distR="0" wp14:anchorId="1BBAA242" wp14:editId="61EF7592">
+            <wp:extent cx="5906770" cy="1272540"/>
+            <wp:effectExtent l="0" t="0" r="0" b="3810"/>
+            <wp:docPr id="659337729" name="Picture 1"/>
+            <wp:cNvGraphicFramePr>
+              <a:graphicFrameLocks xmlns:a="http://schemas.openxmlformats.org/drawingml/2006/main" noChangeAspect="1"/>
+            </wp:cNvGraphicFramePr>
+            <a:graphic xmlns:a="http://schemas.openxmlformats.org/drawingml/2006/main">
+              <a:graphicData uri="http://schemas.openxmlformats.org/drawingml/2006/picture">
+                <pic:pic xmlns:pic="http://schemas.openxmlformats.org/drawingml/2006/picture">
+                  <pic:nvPicPr>
+                    <pic:cNvPr id="659337729" name="Picture 659337729"/>
+                    <pic:cNvPicPr/>
+                  </pic:nvPicPr>
+                  <pic:blipFill>
+                    <a:blip r:embed="rId13">
+                      <a:extLst>
+                        <a:ext uri="{28A0092B-C50C-407E-A947-70E740481C1C}">
+                          <a14:useLocalDpi xmlns:a14="http://schemas.microsoft.com/office/drawing/2010/main" val="0"/>
+                        </a:ext>
+                      </a:extLst>
+                    </a:blip>
+                    <a:stretch>
+                      <a:fillRect/>
+                    </a:stretch>
+                  </pic:blipFill>
+                  <pic:spPr>
+                    <a:xfrm>
+                      <a:off x="0" y="0"/>
+                      <a:ext cx="5906770" cy="1272540"/>
+                    </a:xfrm>
+                    <a:prstGeom prst="rect">
+                      <a:avLst/>
+                    </a:prstGeom>
+                  </pic:spPr>
+                </pic:pic>
+              </a:graphicData>
+            </a:graphic>
+          </wp:inline>
+        </w:drawing>
+      </w:r>
+    </w:p>
+    <w:p>
+      <w:pPr>
+        <w:pStyle w:val="2"/>
+        <w:rPr>
+          <w:szCs w:val="28"/>
+        </w:rPr>
+      </w:pPr>
+      <w:r>
+        <w:rPr>
+          <w:szCs w:val="28"/>
+          <w:rtl/>
+        </w:rPr>
+        <w:t>טכנולוגיות בשימוש</w:t>
+      </w:r>
+      <w:r>
+        <w:rPr>
+          <w:szCs w:val="28"/>
+        </w:rPr>
+        <w:t>:</w:t>
+      </w:r>
+    </w:p>
+    <w:p>
+      <w:pPr>
+        <w:numPr>
+          <w:ilvl w:val="0"/>
+          <w:numId w:val="9"/>
+        </w:numPr>
+      </w:pPr>
+      <w:r>
+        <w:rPr>
+          <w:b/>
+          <w:bCs/>
+        </w:rPr>
+        <w:t>Visual Studio Code</w:t>
+      </w:r>
+      <w:r>
+        <w:t xml:space="preserve">: </w:t>
+      </w:r>
+      <w:r>
+        <w:rPr>
+          <w:rtl/>
+        </w:rPr>
+        <w:t>תוכנה לעריכת קוד</w:t>
+      </w:r>
+    </w:p>
+    <w:p>
+      <w:pPr>
+        <w:numPr>
+          <w:ilvl w:val="0"/>
+          <w:numId w:val="9"/>
+        </w:numPr>
+      </w:pPr>
+      <w:r>
+        <w:rPr>
+          <w:b/>
+          <w:bCs/>
+        </w:rPr>
+        <w:t>MongoDB</w:t>
+      </w:r>
+      <w:r>
+        <w:t xml:space="preserve">: </w:t>
+      </w:r>
+      <w:r>
+        <w:rPr>
+          <w:rtl/>
+        </w:rPr>
+        <w:t>תוכנה לניהול בסיסי נתונים</w:t>
+      </w:r>
+    </w:p>
+    <w:p>
+      <w:pPr>
+        <w:ind w:left="720" w:firstLine="0"/>
+        <w:rPr>
+          <w:rFonts w:cstheme="minorBidi" w:hint="cs"/>
+          <w:b/>
+          <w:bCs/>
+          <w:lang w:bidi="ar-SA"/>
+        </w:rPr>
+      </w:pPr>
+    </w:p>
+    <w:p>
+      <w:pPr>
+        <w:pStyle w:val="2"/>
+        <w:rPr>
+          <w:szCs w:val="28"/>
+        </w:rPr>
+      </w:pPr>
+      <w:r>
+        <w:rPr>
+          <w:szCs w:val="28"/>
+          <w:rtl/>
+        </w:rPr>
+        <w:t>שפות הפיתוח</w:t>
+      </w:r>
+      <w:r>
+        <w:rPr>
+          <w:szCs w:val="28"/>
+        </w:rPr>
+        <w:t>:</w:t>
+      </w:r>
+    </w:p>
+    <w:p>
+      <w:pPr>
+        <w:ind w:left="720" w:firstLine="0"/>
+      </w:pPr>
+      <w:r>
+        <w:rPr>
+          <w:b/>
+          <w:bCs/>
+          <w:rtl/>
+        </w:rPr>
+        <w:t>צד לקוח</w:t>
+      </w:r>
+      <w:r>
+        <w:rPr>
+          <w:b/>
+          <w:bCs/>
+        </w:rPr>
+        <w:t>:</w:t>
+      </w:r>
+    </w:p>
+    <w:p>
+      <w:pPr>
+        <w:numPr>
+          <w:ilvl w:val="0"/>
+          <w:numId w:val="10"/>
+        </w:numPr>
+      </w:pPr>
+      <w:r>
+        <w:rPr>
+          <w:b/>
+          <w:bCs/>
+        </w:rPr>
+        <w:t>TypeScript</w:t>
+      </w:r>
+      <w:r>
+        <w:t xml:space="preserve">: </w:t>
+      </w:r>
+      <w:r>
+        <w:rPr>
+          <w:rtl/>
+        </w:rPr>
+        <w:t>שפת תכנות המוסיפה טיפוסיות ל</w:t>
+      </w:r>
+      <w:r>
+        <w:t xml:space="preserve">-JavaScript </w:t>
+      </w:r>
+      <w:r>
+        <w:rPr>
+          <w:rtl/>
+        </w:rPr>
+        <w:t>ומאפשרת כתיבת קוד אמין ומובנה</w:t>
+      </w:r>
+      <w:r>
+        <w:t>.</w:t>
+      </w:r>
+    </w:p>
+    <w:p>
+      <w:pPr>
+        <w:numPr>
+          <w:ilvl w:val="0"/>
+          <w:numId w:val="10"/>
+        </w:numPr>
+      </w:pPr>
+      <w:r>
+        <w:rPr>
+          <w:b/>
+          <w:bCs/>
+        </w:rPr>
+        <w:t>CSS</w:t>
+      </w:r>
+      <w:r>
+        <w:t xml:space="preserve">: </w:t>
+      </w:r>
+      <w:r>
+        <w:rPr>
+          <w:rtl/>
+        </w:rPr>
+        <w:t>לעיצוב ועיצוב דפי אינטרנט</w:t>
+      </w:r>
+      <w:r>
+        <w:t>.</w:t>
+      </w:r>
+    </w:p>
+    <w:p>
+      <w:pPr>
+        <w:ind w:left="720" w:firstLine="0"/>
+      </w:pPr>
+      <w:r>
+        <w:rPr>
+          <w:b/>
+          <w:bCs/>
+          <w:rtl/>
+        </w:rPr>
+        <w:t>צד שרת</w:t>
+      </w:r>
+      <w:r>
+        <w:rPr>
+          <w:b/>
+          <w:bCs/>
+        </w:rPr>
+        <w:t>:</w:t>
+      </w:r>
+    </w:p>
+    <w:p>
+      <w:pPr>
+        <w:numPr>
+          <w:ilvl w:val="0"/>
+          <w:numId w:val="11"/>
+        </w:numPr>
+      </w:pPr>
+      <w:r>
+        <w:rPr>
+          <w:b/>
+          <w:bCs/>
+        </w:rPr>
+        <w:t>C#</w:t>
+      </w:r>
+      <w:r>
+        <w:t xml:space="preserve">: </w:t>
+      </w:r>
+      <w:r>
+        <w:rPr>
+          <w:rtl/>
+        </w:rPr>
+        <w:t>שפת תכנות מונחית עצמים המשמשת לפיתוח צד שרת</w:t>
+      </w:r>
+      <w:r>
+        <w:t>.</w:t>
+      </w:r>
+    </w:p>
+    <w:p>
+      <w:pPr>
+        <w:numPr>
+          <w:ilvl w:val="0"/>
+          <w:numId w:val="11"/>
+        </w:numPr>
+      </w:pPr>
+      <w:r>
+        <w:rPr>
+          <w:b/>
+          <w:bCs/>
+        </w:rPr>
+        <w:t>Node.js</w:t>
+      </w:r>
+      <w:r>
+        <w:t xml:space="preserve">: </w:t>
+      </w:r>
+      <w:r>
+        <w:rPr>
+          <w:rtl/>
+        </w:rPr>
+        <w:t>הרצת קוד</w:t>
+      </w:r>
+      <w:r>
+        <w:t xml:space="preserve"> C# (</w:t>
+      </w:r>
+      <w:r>
+        <w:rPr>
+          <w:rtl/>
+        </w:rPr>
+        <w:t>דרך</w:t>
+      </w:r>
+      <w:r>
+        <w:t xml:space="preserve"> ASP.NET Core) </w:t>
+      </w:r>
+      <w:r>
+        <w:rPr>
+          <w:rtl/>
+        </w:rPr>
+        <w:t>בשרת</w:t>
+      </w:r>
+      <w:r>
+        <w:t>.</w:t>
+      </w:r>
+    </w:p>
+    <w:p>
+      <w:pPr>
+        <w:ind w:left="720" w:firstLine="0"/>
+      </w:pPr>
+      <w:r>
+        <w:rPr>
+          <w:b/>
+          <w:bCs/>
+          <w:rtl/>
+        </w:rPr>
+        <w:t>בסיסי נתונים</w:t>
+      </w:r>
+      <w:r>
+        <w:rPr>
+          <w:b/>
+          <w:bCs/>
+        </w:rPr>
+        <w:t>:</w:t>
+      </w:r>
+    </w:p>
+    <w:p>
+      <w:pPr>
+        <w:numPr>
+          <w:ilvl w:val="0"/>
+          <w:numId w:val="12"/>
+        </w:numPr>
+      </w:pPr>
+      <w:r>
+        <w:rPr>
+          <w:b/>
+          <w:bCs/>
+        </w:rPr>
+        <w:t>Mongoose</w:t>
+      </w:r>
+      <w:r>
+        <w:t xml:space="preserve">: </w:t>
+      </w:r>
+      <w:r>
+        <w:rPr>
+          <w:rtl/>
+        </w:rPr>
+        <w:t>כלי לניהול</w:t>
+      </w:r>
+      <w:r>
+        <w:t xml:space="preserve"> MongoDB </w:t>
+      </w:r>
+      <w:r>
+        <w:rPr>
+          <w:rtl/>
+        </w:rPr>
+        <w:t>ב</w:t>
+      </w:r>
+      <w:r>
+        <w:t>-Node.js.</w:t>
+      </w:r>
+    </w:p>
+    <w:p>
+      <w:pPr>
+        <w:numPr>
+          <w:ilvl w:val="0"/>
+          <w:numId w:val="12"/>
+        </w:numPr>
+      </w:pPr>
+      <w:r>
+        <w:rPr>
+          <w:b/>
+          <w:bCs/>
+        </w:rPr>
+        <w:t>MongoDB</w:t>
+      </w:r>
+      <w:r>
+        <w:t xml:space="preserve">: </w:t>
+      </w:r>
+      <w:r>
+        <w:rPr>
+          <w:rtl/>
+        </w:rPr>
+        <w:t>מערכת לניהול מסדי נתונים גמישה ומודולרית, שמתאימה לעבודה עם כמויות גדולות של נתונים</w:t>
+      </w:r>
+      <w:r>
+        <w:t>.</w:t>
+      </w:r>
+    </w:p>
+    <w:p>
+      <w:pPr>
+        <w:ind w:left="720" w:firstLine="0"/>
+        <w:rPr>
+          <w:rtl/>
+        </w:rPr>
+      </w:pPr>
+    </w:p>
+    <w:p>
+      <w:pPr>
+        <w:pStyle w:val="2"/>
+      </w:pPr>
+      <w:r>
+        <w:rPr>
+          <w:rtl/>
+        </w:rPr>
+        <w:t>תיאור הארכיטקטורה הנבחרת</w:t>
+      </w:r>
+      <w:r>
+        <w:rPr>
+          <w:rFonts w:hint="cs"/>
+          <w:rtl/>
+        </w:rPr>
+        <w:t>:</w:t>
+      </w:r>
+    </w:p>
+    <w:p>
+      <w:pPr>
+        <w:pStyle w:val="2"/>
+      </w:pPr>
+      <w:r>
+        <w:rPr>
+          <w:rtl/>
+        </w:rPr>
+        <w:t>חלוקה לרכיבים ומודולים</w:t>
+      </w:r>
+      <w:r>
+        <w:rPr>
+          <w:rFonts w:hint="cs"/>
+          <w:rtl/>
+        </w:rPr>
+        <w:t>:</w:t>
+      </w:r>
+    </w:p>
+    <w:p>
+      <w:pPr>
+        <w:pStyle w:val="2"/>
+        <w:rPr>
+          <w:rFonts w:hint="cs"/>
+          <w:rtl/>
+        </w:rPr>
+      </w:pPr>
+      <w:r>
+        <w:rPr>
+          <w:rtl/>
+        </w:rPr>
+        <w:t>סביבת השרת</w:t>
+      </w:r>
+      <w:r>
+        <w:t>:</w:t>
+      </w:r>
+    </w:p>
+    <w:p>
+      <w:pPr>
         <w:bidi w:val="0"/>
         <w:spacing w:after="160"/>
         <w:ind w:left="0" w:firstLine="0"/>
@@ -7771,38 +8335,6 @@
     </w:p>
     <w:p>
       <w:pPr>
-        <w:rPr>
-          <w:rtl/>
-        </w:rPr>
-      </w:pPr>
-    </w:p>
-    <w:p>
-      <w:pPr>
-        <w:pStyle w:val="1"/>
-        <w:rPr>
-          <w:sz w:val="24"/>
-          <w:szCs w:val="24"/>
-          <w:rtl/>
-        </w:rPr>
-      </w:pPr>
-      <w:r>
-        <w:rPr>
-          <w:sz w:val="24"/>
-          <w:szCs w:val="24"/>
-          <w:rtl/>
-        </w:rPr>
-        <w:t>פתרון טכנולוגי נבחר</w:t>
-      </w:r>
-      <w:r>
-        <w:rPr>
-          <w:sz w:val="24"/>
-          <w:szCs w:val="24"/>
-        </w:rPr>
-        <w:t>:</w:t>
-      </w:r>
-    </w:p>
-    <w:p>
-      <w:pPr>
         <w:pStyle w:val="2"/>
         <w:rPr>
           <w:sz w:val="24"/>
@@ -7816,6 +8348,7 @@
           <w:szCs w:val="24"/>
           <w:rtl/>
         </w:rPr>
+        <w:lastRenderedPageBreak/>
         <w:t xml:space="preserve">ממשק המשתמש/לקוח – </w:t>
       </w:r>
       <w:r>
@@ -7839,6 +8372,7 @@
     <w:p>
       <w:pPr>
         <w:rPr>
+          <w:rFonts w:hint="cs"/>
           <w:b/>
           <w:bCs/>
           <w:u w:val="single"/>
@@ -7858,6 +8392,7 @@
     <w:p>
       <w:pPr>
         <w:rPr>
+          <w:rFonts w:hint="cs"/>
           <w:rtl/>
         </w:rPr>
       </w:pPr>
@@ -7899,7 +8434,7 @@
                     <pic:cNvPicPr/>
                   </pic:nvPicPr>
                   <pic:blipFill>
-                    <a:blip r:embed="rId13">
+                    <a:blip r:embed="rId14">
                       <a:extLst>
                         <a:ext uri="{28A0092B-C50C-407E-A947-70E740481C1C}">
                           <a14:useLocalDpi xmlns:a14="http://schemas.microsoft.com/office/drawing/2010/main" val="0"/>
@@ -7979,7 +8514,6 @@
         <w:ind w:left="0" w:firstLine="0"/>
       </w:pPr>
       <w:r>
-        <w:lastRenderedPageBreak/>
         <w:tab/>
       </w:r>
       <w:r>
@@ -8010,7 +8544,7 @@
                     <pic:cNvPicPr/>
                   </pic:nvPicPr>
                   <pic:blipFill>
-                    <a:blip r:embed="rId14">
+                    <a:blip r:embed="rId15">
                       <a:extLst>
                         <a:ext uri="{28A0092B-C50C-407E-A947-70E740481C1C}">
                           <a14:useLocalDpi xmlns:a14="http://schemas.microsoft.com/office/drawing/2010/main" val="0"/>
@@ -8068,9 +8602,6 @@
       </w:r>
     </w:p>
     <w:p>
-      <w:pPr>
-        <w:bidi w:val="0"/>
-      </w:pPr>
       <w:r>
         <w:rPr>
           <w:noProof/>
@@ -8099,7 +8630,7 @@
                     <pic:cNvPicPr/>
                   </pic:nvPicPr>
                   <pic:blipFill>
-                    <a:blip r:embed="rId15">
+                    <a:blip r:embed="rId16">
                       <a:extLst>
                         <a:ext uri="{28A0092B-C50C-407E-A947-70E740481C1C}">
                           <a14:useLocalDpi xmlns:a14="http://schemas.microsoft.com/office/drawing/2010/main" val="0"/>
@@ -8279,7 +8810,6 @@
     </w:p>
     <w:p>
       <w:pPr>
-        <w:bidi w:val="0"/>
         <w:spacing w:after="160"/>
         <w:ind w:left="0" w:firstLine="0"/>
         <w:rPr>
@@ -8295,44 +8825,22 @@
         <w:spacing w:after="160"/>
         <w:ind w:left="0" w:firstLine="0"/>
         <w:rPr>
-          <w:rFonts w:cs="Times New Roman"/>
-          <w:sz w:val="24"/>
-          <w:szCs w:val="24"/>
-          <w:rtl/>
-        </w:rPr>
-      </w:pPr>
-      <w:r>
-        <w:rPr>
           <w:rFonts w:cs="Times New Roman" w:hint="cs"/>
           <w:sz w:val="24"/>
           <w:szCs w:val="24"/>
+          <w:rtl/>
+          <w:lang w:bidi="ar-SA"/>
+        </w:rPr>
+      </w:pPr>
+      <w:r>
+        <w:rPr>
+          <w:rFonts w:cs="Times New Roman" w:hint="cs"/>
+          <w:sz w:val="24"/>
+          <w:szCs w:val="24"/>
           <w:highlight w:val="green"/>
           <w:rtl/>
         </w:rPr>
         <w:t>נבדק</w:t>
-      </w:r>
-    </w:p>
-    <w:p>
-      <w:pPr>
-        <w:spacing w:after="160"/>
-        <w:ind w:left="0" w:firstLine="0"/>
-        <w:rPr>
-          <w:rFonts w:cs="Times New Roman"/>
-          <w:sz w:val="24"/>
-          <w:szCs w:val="24"/>
-          <w:rtl/>
-          <w:lang w:bidi="ar-SA"/>
-        </w:rPr>
-      </w:pPr>
-      <w:r>
-        <w:rPr>
-          <w:rFonts w:cs="Times New Roman"/>
-          <w:sz w:val="24"/>
-          <w:szCs w:val="24"/>
-          <w:rtl/>
-          <w:lang w:bidi="ar-SA"/>
-        </w:rPr>
-        <w:br w:type="page"/>
       </w:r>
     </w:p>
     <w:p>
@@ -8424,7 +8932,7 @@
                     <pic:cNvPicPr/>
                   </pic:nvPicPr>
                   <pic:blipFill>
-                    <a:blip r:embed="rId16">
+                    <a:blip r:embed="rId17">
                       <a:extLst>
                         <a:ext uri="{28A0092B-C50C-407E-A947-70E740481C1C}">
                           <a14:useLocalDpi xmlns:a14="http://schemas.microsoft.com/office/drawing/2010/main" val="0"/>
@@ -8489,7 +8997,7 @@
                     <pic:cNvPicPr/>
                   </pic:nvPicPr>
                   <pic:blipFill>
-                    <a:blip r:embed="rId17">
+                    <a:blip r:embed="rId18">
                       <a:extLst>
                         <a:ext uri="{28A0092B-C50C-407E-A947-70E740481C1C}">
                           <a14:useLocalDpi xmlns:a14="http://schemas.microsoft.com/office/drawing/2010/main" val="0"/>
@@ -8563,7 +9071,6 @@
     </w:p>
     <w:p>
       <w:pPr>
-        <w:bidi w:val="0"/>
         <w:spacing w:after="160"/>
         <w:ind w:left="0" w:firstLine="0"/>
         <w:rPr>
@@ -8575,7 +9082,6 @@
     </w:p>
     <w:p>
       <w:pPr>
-        <w:bidi w:val="0"/>
         <w:spacing w:after="160"/>
         <w:ind w:left="0" w:firstLine="0"/>
         <w:rPr>
@@ -8587,7 +9093,6 @@
     </w:p>
     <w:p>
       <w:pPr>
-        <w:bidi w:val="0"/>
         <w:spacing w:after="160"/>
         <w:ind w:left="0" w:firstLine="0"/>
         <w:rPr>
@@ -8599,7 +9104,6 @@
     </w:p>
     <w:p>
       <w:pPr>
-        <w:bidi w:val="0"/>
         <w:spacing w:after="160"/>
         <w:ind w:left="0" w:firstLine="0"/>
         <w:rPr>
@@ -8611,7 +9115,6 @@
     </w:p>
     <w:p>
       <w:pPr>
-        <w:bidi w:val="0"/>
         <w:spacing w:after="160"/>
         <w:ind w:left="0" w:firstLine="0"/>
         <w:rPr>
@@ -8623,7 +9126,6 @@
     </w:p>
     <w:p>
       <w:pPr>
-        <w:bidi w:val="0"/>
         <w:spacing w:after="160"/>
         <w:ind w:left="0" w:firstLine="0"/>
         <w:rPr>
@@ -8635,7 +9137,6 @@
     </w:p>
     <w:p>
       <w:pPr>
-        <w:bidi w:val="0"/>
         <w:spacing w:after="160"/>
         <w:ind w:left="0" w:firstLine="0"/>
         <w:rPr>
@@ -8647,7 +9148,6 @@
     </w:p>
     <w:p>
       <w:pPr>
-        <w:bidi w:val="0"/>
         <w:spacing w:after="160"/>
         <w:ind w:left="0" w:firstLine="0"/>
         <w:rPr>
@@ -8659,7 +9159,6 @@
     </w:p>
     <w:p>
       <w:pPr>
-        <w:bidi w:val="0"/>
         <w:spacing w:after="160"/>
         <w:ind w:left="0" w:firstLine="0"/>
         <w:rPr>
@@ -8671,7 +9170,6 @@
     </w:p>
     <w:p>
       <w:pPr>
-        <w:bidi w:val="0"/>
         <w:spacing w:after="160"/>
         <w:ind w:left="0" w:firstLine="0"/>
         <w:rPr>
@@ -8722,10 +9220,9 @@
         <w:spacing w:after="160"/>
         <w:ind w:left="0" w:firstLine="0"/>
         <w:rPr>
-          <w:rFonts w:cs="Times New Roman"/>
-          <w:sz w:val="24"/>
-          <w:szCs w:val="24"/>
-          <w:rtl/>
+          <w:rFonts w:cs="Times New Roman" w:hint="cs"/>
+          <w:sz w:val="24"/>
+          <w:szCs w:val="24"/>
         </w:rPr>
       </w:pPr>
       <w:r>
@@ -8743,106 +9240,6 @@
       <w:pPr>
         <w:spacing w:after="160"/>
         <w:ind w:left="0" w:firstLine="0"/>
-        <w:rPr>
-          <w:rFonts w:cs="Times New Roman"/>
-          <w:sz w:val="24"/>
-          <w:szCs w:val="24"/>
-        </w:rPr>
-      </w:pPr>
-    </w:p>
-    <w:p>
-      <w:pPr>
-        <w:spacing w:after="160"/>
-        <w:ind w:left="0" w:firstLine="0"/>
-        <w:rPr>
-          <w:rFonts w:cs="Times New Roman"/>
-          <w:sz w:val="24"/>
-          <w:szCs w:val="24"/>
-        </w:rPr>
-      </w:pPr>
-    </w:p>
-    <w:p>
-      <w:pPr>
-        <w:spacing w:after="160"/>
-        <w:ind w:left="0" w:firstLine="0"/>
-        <w:rPr>
-          <w:rFonts w:cs="Times New Roman"/>
-          <w:sz w:val="24"/>
-          <w:szCs w:val="24"/>
-        </w:rPr>
-      </w:pPr>
-      <w:r>
-        <w:rPr>
-          <w:rFonts w:cs="Times New Roman"/>
-          <w:sz w:val="24"/>
-          <w:szCs w:val="24"/>
-          <w:rtl/>
-        </w:rPr>
-        <w:br w:type="page"/>
-      </w:r>
-    </w:p>
-    <w:p>
-      <w:pPr>
-        <w:bidi w:val="0"/>
-        <w:spacing w:after="160"/>
-        <w:ind w:left="0" w:firstLine="0"/>
-        <w:rPr>
-          <w:rFonts w:cs="Times New Roman"/>
-          <w:sz w:val="24"/>
-          <w:szCs w:val="24"/>
-        </w:rPr>
-      </w:pPr>
-    </w:p>
-    <w:p>
-      <w:pPr>
-        <w:bidi w:val="0"/>
-        <w:spacing w:after="160"/>
-        <w:ind w:left="0" w:firstLine="0"/>
-        <w:rPr>
-          <w:rFonts w:cs="Times New Roman"/>
-          <w:sz w:val="24"/>
-          <w:szCs w:val="24"/>
-        </w:rPr>
-      </w:pPr>
-    </w:p>
-    <w:p>
-      <w:pPr>
-        <w:bidi w:val="0"/>
-        <w:spacing w:after="160"/>
-        <w:ind w:left="0" w:firstLine="0"/>
-        <w:rPr>
-          <w:rFonts w:cs="Times New Roman"/>
-          <w:sz w:val="24"/>
-          <w:szCs w:val="24"/>
-        </w:rPr>
-      </w:pPr>
-    </w:p>
-    <w:p>
-      <w:pPr>
-        <w:bidi w:val="0"/>
-        <w:spacing w:after="160"/>
-        <w:ind w:left="0" w:firstLine="0"/>
-        <w:rPr>
-          <w:rFonts w:cs="Times New Roman"/>
-          <w:sz w:val="24"/>
-          <w:szCs w:val="24"/>
-        </w:rPr>
-      </w:pPr>
-    </w:p>
-    <w:p>
-      <w:pPr>
-        <w:bidi w:val="0"/>
-        <w:spacing w:after="160"/>
-        <w:ind w:left="0" w:firstLine="0"/>
-        <w:rPr>
-          <w:rFonts w:cs="Times New Roman"/>
-          <w:sz w:val="24"/>
-          <w:szCs w:val="24"/>
-        </w:rPr>
-      </w:pPr>
-    </w:p>
-    <w:p>
-      <w:pPr>
         <w:rPr>
           <w:b/>
           <w:bCs/>
@@ -8904,7 +9301,7 @@
           <w:rtl/>
         </w:rPr>
         <w:drawing>
-          <wp:anchor distT="0" distB="0" distL="114300" distR="114300" simplePos="0" relativeHeight="251700224" behindDoc="0" locked="0" layoutInCell="1" allowOverlap="1" wp14:anchorId="720EBAE7" wp14:editId="5ED25123">
+          <wp:anchor distT="0" distB="0" distL="114300" distR="114300" simplePos="0" relativeHeight="251700224" behindDoc="0" locked="0" layoutInCell="1" allowOverlap="1" wp14:anchorId="720EBAE7" wp14:editId="08398219">
             <wp:simplePos x="0" y="0"/>
             <wp:positionH relativeFrom="margin">
               <wp:align>right</wp:align>
@@ -8927,7 +9324,7 @@
                     <pic:cNvPicPr/>
                   </pic:nvPicPr>
                   <pic:blipFill>
-                    <a:blip r:embed="rId18">
+                    <a:blip r:embed="rId19">
                       <a:extLst>
                         <a:ext uri="{28A0092B-C50C-407E-A947-70E740481C1C}">
                           <a14:useLocalDpi xmlns:a14="http://schemas.microsoft.com/office/drawing/2010/main" val="0"/>
@@ -8965,7 +9362,6 @@
     </w:p>
     <w:p>
       <w:pPr>
-        <w:bidi w:val="0"/>
         <w:spacing w:after="160"/>
         <w:ind w:left="0" w:firstLine="0"/>
         <w:rPr>
@@ -9162,6 +9558,7 @@
           <w:u w:val="single"/>
           <w:rtl/>
         </w:rPr>
+        <w:lastRenderedPageBreak/>
         <w:t xml:space="preserve">תפריט משתמש </w:t>
       </w:r>
       <w:r>
@@ -9288,7 +9685,7 @@
                     <pic:cNvPicPr/>
                   </pic:nvPicPr>
                   <pic:blipFill>
-                    <a:blip r:embed="rId19">
+                    <a:blip r:embed="rId20">
                       <a:extLst>
                         <a:ext uri="{28A0092B-C50C-407E-A947-70E740481C1C}">
                           <a14:useLocalDpi xmlns:a14="http://schemas.microsoft.com/office/drawing/2010/main" val="0"/>
@@ -9444,39 +9841,6 @@
     </w:p>
     <w:p>
       <w:pPr>
-        <w:bidi w:val="0"/>
-        <w:spacing w:after="160"/>
-        <w:ind w:left="0" w:firstLine="0"/>
-        <w:rPr>
-          <w:noProof/>
-          <w:sz w:val="24"/>
-          <w:szCs w:val="24"/>
-          <w:rtl/>
-        </w:rPr>
-      </w:pPr>
-      <w:r>
-        <w:rPr>
-          <w:noProof/>
-          <w:sz w:val="24"/>
-          <w:szCs w:val="24"/>
-          <w:rtl/>
-        </w:rPr>
-        <w:br w:type="page"/>
-      </w:r>
-    </w:p>
-    <w:p>
-      <w:pPr>
-        <w:spacing w:after="160"/>
-        <w:rPr>
-          <w:noProof/>
-          <w:sz w:val="24"/>
-          <w:szCs w:val="24"/>
-          <w:rtl/>
-        </w:rPr>
-      </w:pPr>
-    </w:p>
-    <w:p>
-      <w:pPr>
         <w:spacing w:after="160"/>
         <w:rPr>
           <w:sz w:val="24"/>
@@ -9564,16 +9928,6 @@
         </w:rPr>
         <w:t xml:space="preserve"> בקשה של סועד. </w:t>
       </w:r>
-    </w:p>
-    <w:p>
-      <w:pPr>
-        <w:spacing w:after="160"/>
-        <w:rPr>
-          <w:sz w:val="24"/>
-          <w:szCs w:val="24"/>
-          <w:rtl/>
-        </w:rPr>
-      </w:pPr>
     </w:p>
     <w:p>
       <w:pPr>
@@ -9614,7 +9968,7 @@
                     <pic:cNvPicPr/>
                   </pic:nvPicPr>
                   <pic:blipFill>
-                    <a:blip r:embed="rId20">
+                    <a:blip r:embed="rId21">
                       <a:extLst>
                         <a:ext uri="{28A0092B-C50C-407E-A947-70E740481C1C}">
                           <a14:useLocalDpi xmlns:a14="http://schemas.microsoft.com/office/drawing/2010/main" val="0"/>
@@ -9677,7 +10031,7 @@
                     <pic:cNvPicPr/>
                   </pic:nvPicPr>
                   <pic:blipFill>
-                    <a:blip r:embed="rId21">
+                    <a:blip r:embed="rId22">
                       <a:extLst>
                         <a:ext uri="{28A0092B-C50C-407E-A947-70E740481C1C}">
                           <a14:useLocalDpi xmlns:a14="http://schemas.microsoft.com/office/drawing/2010/main" val="0"/>
@@ -9721,7 +10075,6 @@
     </w:p>
     <w:p>
       <w:pPr>
-        <w:bidi w:val="0"/>
         <w:spacing w:after="160"/>
         <w:ind w:left="0" w:firstLine="0"/>
         <w:rPr>
@@ -9732,7 +10085,6 @@
     </w:p>
     <w:p>
       <w:pPr>
-        <w:bidi w:val="0"/>
         <w:spacing w:after="160"/>
         <w:ind w:left="0" w:firstLine="0"/>
         <w:rPr>
@@ -9743,7 +10095,6 @@
     </w:p>
     <w:p>
       <w:pPr>
-        <w:bidi w:val="0"/>
         <w:spacing w:after="160"/>
         <w:ind w:left="0" w:firstLine="0"/>
         <w:rPr>
@@ -9754,7 +10105,6 @@
     </w:p>
     <w:p>
       <w:pPr>
-        <w:bidi w:val="0"/>
         <w:spacing w:after="160"/>
         <w:ind w:left="0" w:firstLine="0"/>
         <w:rPr>
@@ -9765,7 +10115,6 @@
     </w:p>
     <w:p>
       <w:pPr>
-        <w:bidi w:val="0"/>
         <w:spacing w:after="160"/>
         <w:ind w:left="0" w:firstLine="0"/>
         <w:rPr>
@@ -9776,7 +10125,6 @@
     </w:p>
     <w:p>
       <w:pPr>
-        <w:bidi w:val="0"/>
         <w:spacing w:after="160"/>
         <w:ind w:left="0" w:firstLine="0"/>
         <w:rPr>
@@ -9787,7 +10135,6 @@
     </w:p>
     <w:p>
       <w:pPr>
-        <w:bidi w:val="0"/>
         <w:spacing w:after="160"/>
         <w:ind w:left="0" w:firstLine="0"/>
         <w:rPr>
@@ -9798,7 +10145,6 @@
     </w:p>
     <w:p>
       <w:pPr>
-        <w:bidi w:val="0"/>
         <w:spacing w:after="160"/>
         <w:ind w:left="0" w:firstLine="0"/>
         <w:rPr>
@@ -9809,7 +10155,6 @@
     </w:p>
     <w:p>
       <w:pPr>
-        <w:bidi w:val="0"/>
         <w:spacing w:after="160"/>
         <w:ind w:left="0" w:firstLine="0"/>
         <w:rPr>
@@ -9820,7 +10165,6 @@
     </w:p>
     <w:p>
       <w:pPr>
-        <w:bidi w:val="0"/>
         <w:spacing w:after="160"/>
         <w:ind w:left="0" w:firstLine="0"/>
         <w:rPr>
@@ -9831,7 +10175,6 @@
     </w:p>
     <w:p>
       <w:pPr>
-        <w:bidi w:val="0"/>
         <w:spacing w:after="160"/>
         <w:ind w:left="0" w:firstLine="0"/>
         <w:rPr>
@@ -9842,7 +10185,6 @@
     </w:p>
     <w:p>
       <w:pPr>
-        <w:bidi w:val="0"/>
         <w:spacing w:after="160"/>
         <w:ind w:left="0" w:firstLine="0"/>
         <w:rPr>
@@ -9853,7 +10195,6 @@
     </w:p>
     <w:p>
       <w:pPr>
-        <w:bidi w:val="0"/>
         <w:spacing w:after="160"/>
         <w:ind w:left="0" w:firstLine="0"/>
         <w:rPr>
@@ -9864,7 +10205,6 @@
     </w:p>
     <w:p>
       <w:pPr>
-        <w:bidi w:val="0"/>
         <w:spacing w:after="160"/>
         <w:ind w:left="0" w:firstLine="0"/>
         <w:rPr>
@@ -9974,32 +10314,31 @@
     <w:p>
       <w:pPr>
         <w:spacing w:after="160"/>
-        <w:ind w:firstLine="0"/>
-        <w:rPr>
-          <w:sz w:val="24"/>
-          <w:szCs w:val="24"/>
-          <w:rtl/>
-        </w:rPr>
-      </w:pPr>
-    </w:p>
-    <w:p>
-      <w:pPr>
-        <w:bidi w:val="0"/>
+        <w:ind w:left="0" w:firstLine="0"/>
+        <w:rPr>
+          <w:sz w:val="24"/>
+          <w:szCs w:val="24"/>
+        </w:rPr>
+      </w:pPr>
+      <w:r>
+        <w:rPr>
+          <w:sz w:val="24"/>
+          <w:szCs w:val="24"/>
+          <w:rtl/>
+        </w:rPr>
+        <w:br w:type="page"/>
+      </w:r>
+    </w:p>
+    <w:p>
+      <w:pPr>
         <w:spacing w:after="160"/>
         <w:ind w:left="0" w:firstLine="0"/>
         <w:rPr>
           <w:sz w:val="24"/>
           <w:szCs w:val="24"/>
-        </w:rPr>
-      </w:pPr>
-      <w:r>
-        <w:rPr>
-          <w:sz w:val="24"/>
-          <w:szCs w:val="24"/>
-          <w:rtl/>
-        </w:rPr>
-        <w:br w:type="page"/>
-      </w:r>
+          <w:rtl/>
+        </w:rPr>
+      </w:pPr>
     </w:p>
     <w:p>
       <w:pPr>
@@ -10013,147 +10352,6 @@
       </w:pPr>
     </w:p>
     <w:p>
-      <w:pPr>
-        <w:spacing w:after="160"/>
-        <w:ind w:left="0" w:firstLine="0"/>
-        <w:rPr>
-          <w:sz w:val="24"/>
-          <w:szCs w:val="24"/>
-          <w:rtl/>
-        </w:rPr>
-      </w:pPr>
-    </w:p>
-    <w:p>
-      <w:pPr>
-        <w:spacing w:after="160"/>
-        <w:ind w:left="0" w:firstLine="0"/>
-        <w:rPr>
-          <w:sz w:val="24"/>
-          <w:szCs w:val="24"/>
-          <w:rtl/>
-        </w:rPr>
-      </w:pPr>
-    </w:p>
-    <w:p>
-      <w:pPr>
-        <w:spacing w:after="160"/>
-        <w:ind w:left="0" w:firstLine="0"/>
-        <w:rPr>
-          <w:b/>
-          <w:bCs/>
-          <w:sz w:val="24"/>
-          <w:szCs w:val="24"/>
-          <w:rtl/>
-        </w:rPr>
-      </w:pPr>
-      <w:r>
-        <w:rPr>
-          <w:rFonts w:hint="cs"/>
-          <w:sz w:val="24"/>
-          <w:szCs w:val="24"/>
-          <w:rtl/>
-        </w:rPr>
-        <w:t>7.</w:t>
-      </w:r>
-      <w:r>
-        <w:rPr>
-          <w:rFonts w:hint="cs"/>
-          <w:sz w:val="24"/>
-          <w:szCs w:val="24"/>
-          <w:rtl/>
-        </w:rPr>
-        <w:t>2</w:t>
-      </w:r>
-      <w:r>
-        <w:rPr>
-          <w:rFonts w:hint="cs"/>
-          <w:sz w:val="24"/>
-          <w:szCs w:val="24"/>
-          <w:rtl/>
-        </w:rPr>
-        <w:t xml:space="preserve"> </w:t>
-      </w:r>
-      <w:r>
-        <w:rPr>
-          <w:rFonts w:hint="cs"/>
-          <w:b/>
-          <w:bCs/>
-          <w:sz w:val="24"/>
-          <w:szCs w:val="24"/>
-          <w:rtl/>
-        </w:rPr>
-        <w:t>טופולוגית הפתרון</w:t>
-      </w:r>
-    </w:p>
-    <w:p>
-      <w:pPr>
-        <w:bidi w:val="0"/>
-        <w:spacing w:after="160"/>
-        <w:ind w:left="0" w:firstLine="0"/>
-        <w:jc w:val="right"/>
-        <w:rPr>
-          <w:b/>
-          <w:bCs/>
-          <w:color w:val="000000" w:themeColor="text1"/>
-          <w:sz w:val="22"/>
-          <w:szCs w:val="22"/>
-        </w:rPr>
-      </w:pPr>
-      <w:r>
-        <w:rPr>
-          <w:rFonts w:hint="cs"/>
-          <w:b/>
-          <w:bCs/>
-          <w:noProof/>
-          <w:color w:val="000000" w:themeColor="text1"/>
-          <w:sz w:val="154"/>
-          <w:szCs w:val="154"/>
-          <w:rtl/>
-        </w:rPr>
-        <w:drawing>
-          <wp:inline distT="0" distB="0" distL="0" distR="0" wp14:anchorId="49CF61BF" wp14:editId="3E61DAC0">
-            <wp:extent cx="5906770" cy="1272540"/>
-            <wp:effectExtent l="0" t="0" r="0" b="3810"/>
-            <wp:docPr id="659337729" name="Picture 1"/>
-            <wp:cNvGraphicFramePr>
-              <a:graphicFrameLocks xmlns:a="http://schemas.openxmlformats.org/drawingml/2006/main" noChangeAspect="1"/>
-            </wp:cNvGraphicFramePr>
-            <a:graphic xmlns:a="http://schemas.openxmlformats.org/drawingml/2006/main">
-              <a:graphicData uri="http://schemas.openxmlformats.org/drawingml/2006/picture">
-                <pic:pic xmlns:pic="http://schemas.openxmlformats.org/drawingml/2006/picture">
-                  <pic:nvPicPr>
-                    <pic:cNvPr id="659337729" name="Picture 659337729"/>
-                    <pic:cNvPicPr/>
-                  </pic:nvPicPr>
-                  <pic:blipFill>
-                    <a:blip r:embed="rId22">
-                      <a:extLst>
-                        <a:ext uri="{28A0092B-C50C-407E-A947-70E740481C1C}">
-                          <a14:useLocalDpi xmlns:a14="http://schemas.microsoft.com/office/drawing/2010/main" val="0"/>
-                        </a:ext>
-                      </a:extLst>
-                    </a:blip>
-                    <a:stretch>
-                      <a:fillRect/>
-                    </a:stretch>
-                  </pic:blipFill>
-                  <pic:spPr>
-                    <a:xfrm>
-                      <a:off x="0" y="0"/>
-                      <a:ext cx="5906770" cy="1272540"/>
-                    </a:xfrm>
-                    <a:prstGeom prst="rect">
-                      <a:avLst/>
-                    </a:prstGeom>
-                  </pic:spPr>
-                </pic:pic>
-              </a:graphicData>
-            </a:graphic>
-          </wp:inline>
-        </w:drawing>
-      </w:r>
-    </w:p>
-    <w:p>
       <w:r>
         <w:rPr>
           <w:rFonts w:hint="cs"/>
@@ -10167,80 +10365,73 @@
     <w:p>
       <w:pPr>
         <w:pStyle w:val="1"/>
-      </w:pPr>
-    </w:p>
-    <w:p>
-      <w:pPr>
-        <w:pStyle w:val="1"/>
-      </w:pPr>
+        <w:rPr>
+          <w:szCs w:val="28"/>
+          <w:rtl/>
+        </w:rPr>
+      </w:pPr>
+      <w:r>
+        <w:rPr>
+          <w:rtl/>
+        </w:rPr>
+        <w:t>שימוש במבני נתונים וארגון קבצים</w:t>
+      </w:r>
       <w:r>
         <w:rPr>
           <w:rFonts w:hint="cs"/>
-          <w:rtl/>
-        </w:rPr>
-        <w:t xml:space="preserve"> </w:t>
-      </w:r>
+          <w:szCs w:val="28"/>
+          <w:rtl/>
+        </w:rPr>
+        <w:t xml:space="preserve"> :</w:t>
+      </w:r>
+    </w:p>
+    <w:p>
+      <w:pPr>
+        <w:pStyle w:val="2"/>
+        <w:rPr>
+          <w:rtl/>
+        </w:rPr>
+      </w:pPr>
+      <w:r>
+        <w:rPr>
+          <w:rFonts w:cstheme="minorBidi"/>
+          <w:lang w:bidi="ar-SA"/>
+        </w:rPr>
+        <w:t>ERD</w:t>
+      </w:r>
+    </w:p>
+    <w:p>
+      <w:pPr>
+        <w:rPr>
+          <w:rtl/>
+        </w:rPr>
+      </w:pPr>
+    </w:p>
+    <w:p>
+      <w:pPr>
+        <w:rPr>
+          <w:rtl/>
+        </w:rPr>
+      </w:pPr>
       <w:r>
         <w:rPr>
           <w:rFonts w:hint="cs"/>
-          <w:rtl/>
-        </w:rPr>
-        <w:t xml:space="preserve">שימוש במבני נתונים וארגון קבצים </w:t>
-      </w:r>
-    </w:p>
-    <w:p>
-      <w:pPr>
-        <w:pStyle w:val="2"/>
-        <w:rPr>
-          <w:rtl/>
-        </w:rPr>
-      </w:pPr>
-      <w:r>
-        <w:rPr>
-          <w:rFonts w:hint="cs"/>
-          <w:rtl/>
-        </w:rPr>
-        <w:t xml:space="preserve">נא פרט את מבני הנתונים. </w:t>
-      </w:r>
-    </w:p>
-    <w:p>
-      <w:pPr>
-        <w:spacing w:after="160"/>
-        <w:ind w:left="0" w:firstLine="0"/>
-        <w:rPr>
-          <w:b/>
-          <w:sz w:val="24"/>
-          <w:szCs w:val="24"/>
-          <w:rtl/>
-        </w:rPr>
-      </w:pPr>
-    </w:p>
-    <w:p>
-      <w:pPr>
-        <w:spacing w:after="160"/>
-        <w:ind w:left="0" w:firstLine="0"/>
-        <w:rPr>
-          <w:rFonts w:hint="cs"/>
-          <w:b/>
-          <w:sz w:val="24"/>
-          <w:szCs w:val="24"/>
-          <w:rtl/>
-        </w:rPr>
-      </w:pPr>
-      <w:r>
-        <w:rPr>
-          <w:rFonts w:hint="cs"/>
-          <w:b/>
           <w:noProof/>
-          <w:sz w:val="24"/>
-          <w:szCs w:val="24"/>
           <w:rtl/>
           <w:lang w:val="he-IL"/>
         </w:rPr>
         <w:drawing>
-          <wp:inline distT="0" distB="0" distL="0" distR="0" wp14:anchorId="1EE1489F" wp14:editId="3E9FB932">
-            <wp:extent cx="5906770" cy="4017010"/>
-            <wp:effectExtent l="0" t="0" r="0" b="2540"/>
+          <wp:anchor distT="0" distB="0" distL="114300" distR="114300" simplePos="0" relativeHeight="251717632" behindDoc="0" locked="0" layoutInCell="1" allowOverlap="1" wp14:anchorId="31B719E7" wp14:editId="70121040">
+            <wp:simplePos x="0" y="0"/>
+            <wp:positionH relativeFrom="column">
+              <wp:posOffset>74930</wp:posOffset>
+            </wp:positionH>
+            <wp:positionV relativeFrom="paragraph">
+              <wp:posOffset>635</wp:posOffset>
+            </wp:positionV>
+            <wp:extent cx="5826469" cy="3962400"/>
+            <wp:effectExtent l="0" t="0" r="3175" b="0"/>
+            <wp:wrapSquare wrapText="bothSides"/>
             <wp:docPr id="1171996886" name="תמונה 1"/>
             <wp:cNvGraphicFramePr>
               <a:graphicFrameLocks xmlns:a="http://schemas.openxmlformats.org/drawingml/2006/main" noChangeAspect="1"/>
@@ -10267,7 +10458,7 @@
                   <pic:spPr>
                     <a:xfrm>
                       <a:off x="0" y="0"/>
-                      <a:ext cx="5906770" cy="4017010"/>
+                      <a:ext cx="5826469" cy="3962400"/>
                     </a:xfrm>
                     <a:prstGeom prst="rect">
                       <a:avLst/>
@@ -10276,220 +10467,67 @@
                 </pic:pic>
               </a:graphicData>
             </a:graphic>
-          </wp:inline>
+          </wp:anchor>
         </w:drawing>
       </w:r>
-    </w:p>
-    <w:p>
-      <w:pPr>
-        <w:spacing w:after="160"/>
-        <w:ind w:left="0" w:firstLine="0"/>
-        <w:rPr>
-          <w:rFonts w:asciiTheme="majorBidi" w:hAnsiTheme="majorBidi" w:cstheme="majorBidi"/>
-          <w:b/>
-          <w:sz w:val="24"/>
-          <w:szCs w:val="24"/>
-          <w:lang w:bidi="ar-JO"/>
-        </w:rPr>
-      </w:pPr>
-      <w:r>
-        <w:rPr>
-          <w:rFonts w:asciiTheme="majorBidi" w:hAnsiTheme="majorBidi" w:cstheme="majorBidi"/>
-          <w:b/>
-          <w:sz w:val="26"/>
-          <w:szCs w:val="26"/>
-          <w:rtl/>
-        </w:rPr>
-        <w:t>9.2</w:t>
-      </w:r>
-      <w:r>
-        <w:rPr>
-          <w:rFonts w:asciiTheme="majorBidi" w:hAnsiTheme="majorBidi" w:cstheme="majorBidi"/>
-          <w:b/>
-          <w:sz w:val="24"/>
-          <w:szCs w:val="24"/>
-          <w:rtl/>
-        </w:rPr>
-        <w:t xml:space="preserve"> </w:t>
-      </w:r>
-      <w:r>
-        <w:rPr>
-          <w:rFonts w:asciiTheme="majorBidi" w:hAnsiTheme="majorBidi" w:cstheme="majorBidi"/>
-          <w:b/>
-          <w:sz w:val="26"/>
-          <w:szCs w:val="26"/>
-          <w:lang w:bidi="ar-JO"/>
-        </w:rPr>
-        <w:t>Sequence Diagram</w:t>
-      </w:r>
-    </w:p>
-    <w:p>
-      <w:pPr>
-        <w:spacing w:after="160"/>
-        <w:ind w:left="0" w:firstLine="0"/>
-        <w:rPr>
-          <w:b/>
-          <w:sz w:val="24"/>
-          <w:szCs w:val="24"/>
-        </w:rPr>
-      </w:pPr>
-      <w:r>
-        <w:rPr>
-          <w:b/>
-          <w:noProof/>
-          <w:sz w:val="24"/>
-          <w:szCs w:val="24"/>
-        </w:rPr>
-        <w:lastRenderedPageBreak/>
-        <w:drawing>
-          <wp:inline distT="0" distB="0" distL="0" distR="0" wp14:anchorId="28725B6F" wp14:editId="517F5097">
-            <wp:extent cx="5906770" cy="9838690"/>
-            <wp:effectExtent l="0" t="0" r="0" b="0"/>
-            <wp:docPr id="667710165" name="Picture 1"/>
-            <wp:cNvGraphicFramePr>
-              <a:graphicFrameLocks xmlns:a="http://schemas.openxmlformats.org/drawingml/2006/main" noChangeAspect="1"/>
-            </wp:cNvGraphicFramePr>
-            <a:graphic xmlns:a="http://schemas.openxmlformats.org/drawingml/2006/main">
-              <a:graphicData uri="http://schemas.openxmlformats.org/drawingml/2006/picture">
-                <pic:pic xmlns:pic="http://schemas.openxmlformats.org/drawingml/2006/picture">
-                  <pic:nvPicPr>
-                    <pic:cNvPr id="667710165" name="Picture 667710165"/>
-                    <pic:cNvPicPr/>
-                  </pic:nvPicPr>
-                  <pic:blipFill>
-                    <a:blip r:embed="rId24">
-                      <a:extLst>
-                        <a:ext uri="{28A0092B-C50C-407E-A947-70E740481C1C}">
-                          <a14:useLocalDpi xmlns:a14="http://schemas.microsoft.com/office/drawing/2010/main" val="0"/>
-                        </a:ext>
-                      </a:extLst>
-                    </a:blip>
-                    <a:stretch>
-                      <a:fillRect/>
-                    </a:stretch>
-                  </pic:blipFill>
-                  <pic:spPr>
-                    <a:xfrm>
-                      <a:off x="0" y="0"/>
-                      <a:ext cx="5906770" cy="9838690"/>
-                    </a:xfrm>
-                    <a:prstGeom prst="rect">
-                      <a:avLst/>
-                    </a:prstGeom>
-                  </pic:spPr>
-                </pic:pic>
-              </a:graphicData>
-            </a:graphic>
-          </wp:inline>
-        </w:drawing>
-      </w:r>
-    </w:p>
-    <w:p>
-      <w:pPr>
-        <w:spacing w:after="160"/>
-        <w:ind w:left="0" w:firstLine="0"/>
-        <w:rPr>
-          <w:b/>
-          <w:sz w:val="24"/>
-          <w:szCs w:val="24"/>
-          <w:rtl/>
-        </w:rPr>
-      </w:pPr>
-    </w:p>
-    <w:p>
-      <w:pPr>
-        <w:spacing w:after="160"/>
-        <w:ind w:left="0" w:firstLine="0"/>
-        <w:rPr>
-          <w:b/>
-          <w:sz w:val="24"/>
-          <w:szCs w:val="24"/>
-          <w:rtl/>
-        </w:rPr>
-      </w:pPr>
-    </w:p>
-    <w:p>
-      <w:pPr>
-        <w:spacing w:after="160"/>
-        <w:ind w:left="0" w:firstLine="0"/>
-        <w:rPr>
-          <w:b/>
-          <w:sz w:val="24"/>
-          <w:szCs w:val="24"/>
-          <w:rtl/>
-        </w:rPr>
-      </w:pPr>
-    </w:p>
-    <w:p>
-      <w:pPr>
-        <w:spacing w:after="160"/>
-        <w:ind w:left="0" w:firstLine="0"/>
-        <w:rPr>
-          <w:b/>
-          <w:sz w:val="24"/>
-          <w:szCs w:val="24"/>
-          <w:rtl/>
-        </w:rPr>
-      </w:pPr>
-    </w:p>
-    <w:p>
-      <w:pPr>
-        <w:pStyle w:val="1"/>
-        <w:rPr>
-          <w:sz w:val="24"/>
-          <w:szCs w:val="24"/>
-          <w:rtl/>
-        </w:rPr>
-      </w:pPr>
-      <w:r>
-        <w:rPr>
-          <w:sz w:val="24"/>
-          <w:szCs w:val="24"/>
-          <w:rtl/>
-        </w:rPr>
-        <w:t>תרשימי מערכת מרכזיים:</w:t>
-      </w:r>
-    </w:p>
-    <w:p>
-      <w:pPr>
-        <w:pStyle w:val="2"/>
-        <w:rPr>
-          <w:rtl/>
-        </w:rPr>
-      </w:pPr>
-      <w:r>
-        <w:rPr>
-          <w:sz w:val="24"/>
-          <w:szCs w:val="24"/>
-        </w:rPr>
-        <w:t>Use Case</w:t>
-      </w:r>
-      <w:r>
-        <w:rPr>
-          <w:sz w:val="24"/>
-          <w:szCs w:val="24"/>
-          <w:rtl/>
-        </w:rPr>
-        <w:t xml:space="preserve"> </w:t>
-      </w:r>
-    </w:p>
-    <w:p>
-      <w:pPr>
-        <w:rPr>
-          <w:rtl/>
-        </w:rPr>
-      </w:pPr>
     </w:p>
     <w:p>
       <w:pPr>
         <w:bidi w:val="0"/>
         <w:spacing w:after="160"/>
         <w:ind w:left="0" w:firstLine="0"/>
-      </w:pPr>
-    </w:p>
-    <w:p>
-      <w:pPr>
-        <w:bidi w:val="0"/>
+        <w:rPr>
+          <w:rtl/>
+        </w:rPr>
+      </w:pPr>
+      <w:r>
+        <w:rPr>
+          <w:rtl/>
+        </w:rPr>
+        <w:br w:type="page"/>
+      </w:r>
+    </w:p>
+    <w:p>
+      <w:pPr>
+        <w:pStyle w:val="1"/>
+        <w:rPr>
+          <w:sz w:val="24"/>
+          <w:szCs w:val="24"/>
+          <w:rtl/>
+        </w:rPr>
+      </w:pPr>
+      <w:r>
+        <w:rPr>
+          <w:sz w:val="24"/>
+          <w:szCs w:val="24"/>
+          <w:rtl/>
+        </w:rPr>
+        <w:lastRenderedPageBreak/>
+        <w:t>תרשימי מערכת מרכזיים:</w:t>
+      </w:r>
+    </w:p>
+    <w:p>
+      <w:pPr>
+        <w:pStyle w:val="2"/>
+      </w:pPr>
+      <w:r>
+        <w:rPr>
+          <w:sz w:val="24"/>
+          <w:szCs w:val="24"/>
+        </w:rPr>
+        <w:t>Use Case</w:t>
+      </w:r>
+      <w:r>
+        <w:rPr>
+          <w:sz w:val="24"/>
+          <w:szCs w:val="24"/>
+          <w:rtl/>
+        </w:rPr>
+        <w:t xml:space="preserve"> </w:t>
+      </w:r>
+    </w:p>
+    <w:p>
+      <w:pPr>
         <w:spacing w:after="160"/>
         <w:ind w:left="0" w:firstLine="0"/>
       </w:pPr>
@@ -10521,7 +10559,7 @@
                     <pic:cNvPicPr/>
                   </pic:nvPicPr>
                   <pic:blipFill>
-                    <a:blip r:embed="rId25">
+                    <a:blip r:embed="rId24">
                       <a:extLst>
                         <a:ext uri="{28A0092B-C50C-407E-A947-70E740481C1C}">
                           <a14:useLocalDpi xmlns:a14="http://schemas.microsoft.com/office/drawing/2010/main" val="0"/>
@@ -10550,275 +10588,385 @@
     </w:p>
     <w:p>
       <w:pPr>
+        <w:spacing w:after="160"/>
+        <w:ind w:left="0" w:firstLine="0"/>
+      </w:pPr>
+    </w:p>
+    <w:p>
+      <w:pPr>
+        <w:spacing w:after="160"/>
+        <w:ind w:left="0" w:firstLine="0"/>
+      </w:pPr>
+    </w:p>
+    <w:p>
+      <w:pPr>
+        <w:spacing w:after="160"/>
+        <w:ind w:left="0" w:firstLine="0"/>
+      </w:pPr>
+    </w:p>
+    <w:p>
+      <w:pPr>
+        <w:spacing w:after="160"/>
+        <w:ind w:left="0" w:firstLine="0"/>
+      </w:pPr>
+    </w:p>
+    <w:p>
+      <w:pPr>
+        <w:spacing w:after="160"/>
+        <w:ind w:left="0" w:firstLine="0"/>
+      </w:pPr>
+    </w:p>
+    <w:p>
+      <w:pPr>
+        <w:spacing w:after="160"/>
+        <w:ind w:left="0" w:firstLine="0"/>
+      </w:pPr>
+    </w:p>
+    <w:p>
+      <w:pPr>
+        <w:spacing w:after="160"/>
+        <w:ind w:left="0" w:firstLine="0"/>
+      </w:pPr>
+    </w:p>
+    <w:p>
+      <w:pPr>
+        <w:spacing w:after="160"/>
+        <w:ind w:left="0" w:firstLine="0"/>
+      </w:pPr>
+    </w:p>
+    <w:p>
+      <w:pPr>
+        <w:spacing w:after="160"/>
+        <w:ind w:left="0" w:firstLine="0"/>
+      </w:pPr>
+    </w:p>
+    <w:p>
+      <w:pPr>
+        <w:spacing w:after="160"/>
+        <w:ind w:left="0" w:firstLine="0"/>
+      </w:pPr>
+    </w:p>
+    <w:p>
+      <w:pPr>
+        <w:spacing w:after="160"/>
+        <w:ind w:left="0" w:firstLine="0"/>
+      </w:pPr>
+    </w:p>
+    <w:p>
+      <w:pPr>
+        <w:spacing w:after="160"/>
+        <w:ind w:left="0" w:firstLine="0"/>
+      </w:pPr>
+    </w:p>
+    <w:p>
+      <w:pPr>
+        <w:spacing w:after="160"/>
+        <w:ind w:left="0" w:firstLine="0"/>
+      </w:pPr>
+    </w:p>
+    <w:p>
+      <w:pPr>
+        <w:spacing w:after="160"/>
+        <w:ind w:left="0" w:firstLine="0"/>
+      </w:pPr>
+    </w:p>
+    <w:p>
+      <w:pPr>
+        <w:spacing w:after="160"/>
+        <w:ind w:left="0" w:firstLine="0"/>
+      </w:pPr>
+    </w:p>
+    <w:p>
+      <w:pPr>
+        <w:spacing w:after="160"/>
+        <w:ind w:left="0" w:firstLine="0"/>
+      </w:pPr>
+    </w:p>
+    <w:p>
+      <w:pPr>
+        <w:spacing w:after="160"/>
+        <w:ind w:left="0" w:firstLine="0"/>
+      </w:pPr>
+    </w:p>
+    <w:p>
+      <w:pPr>
+        <w:spacing w:after="160"/>
+        <w:ind w:left="0" w:firstLine="0"/>
+      </w:pPr>
+    </w:p>
+    <w:p>
+      <w:pPr>
+        <w:spacing w:after="160"/>
+        <w:ind w:left="0" w:firstLine="0"/>
+      </w:pPr>
+    </w:p>
+    <w:p>
+      <w:pPr>
+        <w:spacing w:after="160"/>
+        <w:ind w:left="0" w:firstLine="0"/>
+      </w:pPr>
+    </w:p>
+    <w:p>
+      <w:pPr>
+        <w:spacing w:after="160"/>
+        <w:ind w:left="0" w:firstLine="0"/>
+      </w:pPr>
+    </w:p>
+    <w:p>
+      <w:pPr>
+        <w:spacing w:after="160"/>
+        <w:ind w:left="0" w:firstLine="0"/>
+      </w:pPr>
+    </w:p>
+    <w:p>
+      <w:pPr>
+        <w:rPr>
+          <w:sz w:val="24"/>
+          <w:szCs w:val="24"/>
+          <w:rtl/>
+        </w:rPr>
+      </w:pPr>
+      <w:r>
+        <w:rPr>
+          <w:sz w:val="24"/>
+          <w:szCs w:val="24"/>
+          <w:highlight w:val="green"/>
+          <w:rtl/>
+        </w:rPr>
+        <w:t>נבדק</w:t>
+      </w:r>
+    </w:p>
+    <w:p>
+      <w:pPr>
         <w:bidi w:val="0"/>
         <w:spacing w:after="160"/>
         <w:ind w:left="0" w:firstLine="0"/>
-      </w:pPr>
-    </w:p>
-    <w:p>
-      <w:pPr>
-        <w:bidi w:val="0"/>
-        <w:spacing w:after="160"/>
-        <w:ind w:left="0" w:firstLine="0"/>
-      </w:pPr>
-    </w:p>
-    <w:p>
-      <w:pPr>
-        <w:bidi w:val="0"/>
-        <w:spacing w:after="160"/>
-        <w:ind w:left="0" w:firstLine="0"/>
-      </w:pPr>
-    </w:p>
-    <w:p>
-      <w:pPr>
-        <w:bidi w:val="0"/>
-        <w:spacing w:after="160"/>
-        <w:ind w:left="0" w:firstLine="0"/>
-      </w:pPr>
-    </w:p>
-    <w:p>
-      <w:pPr>
-        <w:bidi w:val="0"/>
-        <w:spacing w:after="160"/>
-        <w:ind w:left="0" w:firstLine="0"/>
-      </w:pPr>
-    </w:p>
-    <w:p>
-      <w:pPr>
-        <w:bidi w:val="0"/>
-        <w:spacing w:after="160"/>
-        <w:ind w:left="0" w:firstLine="0"/>
-      </w:pPr>
-    </w:p>
-    <w:p>
-      <w:pPr>
-        <w:bidi w:val="0"/>
-        <w:spacing w:after="160"/>
-        <w:ind w:left="0" w:firstLine="0"/>
-      </w:pPr>
-    </w:p>
-    <w:p>
-      <w:pPr>
-        <w:bidi w:val="0"/>
-        <w:spacing w:after="160"/>
-        <w:ind w:left="0" w:firstLine="0"/>
-      </w:pPr>
-    </w:p>
-    <w:p>
-      <w:pPr>
-        <w:bidi w:val="0"/>
-        <w:spacing w:after="160"/>
-        <w:ind w:left="0" w:firstLine="0"/>
-      </w:pPr>
-    </w:p>
-    <w:p>
-      <w:pPr>
-        <w:bidi w:val="0"/>
-        <w:spacing w:after="160"/>
-        <w:ind w:left="0" w:firstLine="0"/>
-      </w:pPr>
-    </w:p>
-    <w:p>
-      <w:pPr>
-        <w:bidi w:val="0"/>
-        <w:spacing w:after="160"/>
-        <w:ind w:left="0" w:firstLine="0"/>
-      </w:pPr>
-    </w:p>
-    <w:p>
-      <w:pPr>
-        <w:bidi w:val="0"/>
-        <w:spacing w:after="160"/>
-        <w:ind w:left="0" w:firstLine="0"/>
-      </w:pPr>
-    </w:p>
-    <w:p>
-      <w:pPr>
-        <w:bidi w:val="0"/>
-        <w:spacing w:after="160"/>
-        <w:ind w:left="0" w:firstLine="0"/>
-      </w:pPr>
-    </w:p>
-    <w:p>
-      <w:pPr>
-        <w:bidi w:val="0"/>
-        <w:spacing w:after="160"/>
-        <w:ind w:left="0" w:firstLine="0"/>
-      </w:pPr>
-    </w:p>
-    <w:p>
-      <w:pPr>
-        <w:bidi w:val="0"/>
-        <w:spacing w:after="160"/>
-        <w:ind w:left="0" w:firstLine="0"/>
-      </w:pPr>
-    </w:p>
-    <w:p>
-      <w:pPr>
-        <w:bidi w:val="0"/>
-        <w:spacing w:after="160"/>
-        <w:ind w:left="0" w:firstLine="0"/>
-      </w:pPr>
-    </w:p>
-    <w:p>
-      <w:pPr>
-        <w:bidi w:val="0"/>
-        <w:spacing w:after="160"/>
-        <w:ind w:left="0" w:firstLine="0"/>
-      </w:pPr>
-    </w:p>
-    <w:p>
-      <w:pPr>
-        <w:bidi w:val="0"/>
-        <w:spacing w:after="160"/>
-        <w:ind w:left="0" w:firstLine="0"/>
-      </w:pPr>
-    </w:p>
-    <w:p>
-      <w:pPr>
-        <w:bidi w:val="0"/>
-        <w:spacing w:after="160"/>
-        <w:ind w:left="0" w:firstLine="0"/>
-      </w:pPr>
-    </w:p>
-    <w:p>
-      <w:pPr>
-        <w:bidi w:val="0"/>
-        <w:spacing w:after="160"/>
-        <w:ind w:left="0" w:firstLine="0"/>
-      </w:pPr>
-    </w:p>
-    <w:p>
-      <w:pPr>
-        <w:bidi w:val="0"/>
-        <w:spacing w:after="160"/>
-        <w:ind w:left="0" w:firstLine="0"/>
-      </w:pPr>
-    </w:p>
-    <w:p>
-      <w:pPr>
-        <w:bidi w:val="0"/>
-        <w:spacing w:after="160"/>
-        <w:ind w:left="0" w:firstLine="0"/>
-      </w:pPr>
-    </w:p>
-    <w:p>
-      <w:pPr>
-        <w:rPr>
-          <w:sz w:val="24"/>
-          <w:szCs w:val="24"/>
-          <w:rtl/>
-        </w:rPr>
-      </w:pPr>
-      <w:r>
-        <w:rPr>
-          <w:sz w:val="24"/>
-          <w:szCs w:val="24"/>
-          <w:highlight w:val="green"/>
-          <w:rtl/>
-        </w:rPr>
-        <w:t>נבדק</w:t>
-      </w:r>
-    </w:p>
-    <w:p>
-      <w:pPr>
-        <w:bidi w:val="0"/>
-        <w:spacing w:after="160"/>
-        <w:ind w:left="0" w:firstLine="0"/>
-        <w:jc w:val="right"/>
-      </w:pPr>
-    </w:p>
-    <w:p>
-      <w:pPr>
-        <w:bidi w:val="0"/>
-        <w:spacing w:after="160"/>
-        <w:ind w:left="0" w:firstLine="0"/>
-      </w:pPr>
-    </w:p>
-    <w:p>
-      <w:pPr>
-        <w:bidi w:val="0"/>
-        <w:spacing w:after="160"/>
-        <w:ind w:left="0" w:firstLine="0"/>
-      </w:pPr>
-    </w:p>
-    <w:p>
-      <w:pPr>
-        <w:bidi w:val="0"/>
-        <w:spacing w:after="160"/>
-        <w:ind w:left="0" w:firstLine="0"/>
-      </w:pPr>
-    </w:p>
-    <w:p>
-      <w:pPr>
-        <w:bidi w:val="0"/>
-        <w:spacing w:after="160"/>
-        <w:ind w:left="0" w:firstLine="0"/>
-      </w:pPr>
-      <w:r>
+        <w:rPr>
+          <w:sz w:val="24"/>
+          <w:szCs w:val="24"/>
+          <w:rtl/>
+        </w:rPr>
+      </w:pPr>
+      <w:r>
+        <w:rPr>
+          <w:sz w:val="24"/>
+          <w:szCs w:val="24"/>
+          <w:rtl/>
+        </w:rPr>
         <w:br w:type="page"/>
       </w:r>
     </w:p>
     <w:p>
       <w:pPr>
-        <w:bidi w:val="0"/>
-        <w:spacing w:after="160"/>
-        <w:ind w:left="0" w:firstLine="0"/>
-      </w:pPr>
-    </w:p>
-    <w:p>
-      <w:pPr>
         <w:pStyle w:val="2"/>
         <w:rPr>
-          <w:szCs w:val="28"/>
-          <w:rtl/>
-        </w:rPr>
-      </w:pPr>
-      <w:r>
-        <w:t>Data Flow</w:t>
-      </w:r>
-    </w:p>
-    <w:p>
-      <w:pPr>
-        <w:rPr>
-          <w:rFonts w:cstheme="minorBidi"/>
           <w:b/>
           <w:bCs/>
-          <w:u w:val="single"/>
-          <w:rtl/>
-        </w:rPr>
-      </w:pPr>
-      <w:r>
-        <w:rPr>
-          <w:rFonts w:cstheme="minorBidi" w:hint="cs"/>
+          <w:rtl/>
+        </w:rPr>
+      </w:pPr>
+      <w:r>
+        <w:rPr>
+          <w:rStyle w:val="10"/>
+        </w:rPr>
+        <w:lastRenderedPageBreak/>
+        <w:t>Sequence Diagram</w:t>
+      </w:r>
+      <w:r>
+        <w:rPr>
+          <w:rStyle w:val="10"/>
+          <w:rFonts w:hint="cs"/>
+          <w:rtl/>
+        </w:rPr>
+        <w:t xml:space="preserve"> :</w:t>
+      </w:r>
+    </w:p>
+    <w:p>
+      <w:pPr>
+        <w:rPr>
+          <w:rFonts w:hint="cs"/>
+          <w:rtl/>
+        </w:rPr>
+      </w:pPr>
+      <w:r>
+        <w:rPr>
           <w:b/>
-          <w:bCs/>
-          <w:u w:val="single"/>
+          <w:noProof/>
+          <w:sz w:val="24"/>
+          <w:szCs w:val="24"/>
+        </w:rPr>
+        <w:drawing>
+          <wp:anchor distT="0" distB="0" distL="114300" distR="114300" simplePos="0" relativeHeight="251719680" behindDoc="0" locked="0" layoutInCell="1" allowOverlap="1" wp14:anchorId="216F19AF" wp14:editId="3E3913BC">
+            <wp:simplePos x="0" y="0"/>
+            <wp:positionH relativeFrom="margin">
+              <wp:posOffset>108585</wp:posOffset>
+            </wp:positionH>
+            <wp:positionV relativeFrom="paragraph">
+              <wp:posOffset>190500</wp:posOffset>
+            </wp:positionV>
+            <wp:extent cx="5798185" cy="8801100"/>
+            <wp:effectExtent l="0" t="0" r="0" b="0"/>
+            <wp:wrapSquare wrapText="bothSides"/>
+            <wp:docPr id="667710165" name="Picture 1"/>
+            <wp:cNvGraphicFramePr>
+              <a:graphicFrameLocks xmlns:a="http://schemas.openxmlformats.org/drawingml/2006/main" noChangeAspect="1"/>
+            </wp:cNvGraphicFramePr>
+            <a:graphic xmlns:a="http://schemas.openxmlformats.org/drawingml/2006/main">
+              <a:graphicData uri="http://schemas.openxmlformats.org/drawingml/2006/picture">
+                <pic:pic xmlns:pic="http://schemas.openxmlformats.org/drawingml/2006/picture">
+                  <pic:nvPicPr>
+                    <pic:cNvPr id="667710165" name="Picture 667710165"/>
+                    <pic:cNvPicPr/>
+                  </pic:nvPicPr>
+                  <pic:blipFill>
+                    <a:blip r:embed="rId25">
+                      <a:extLst>
+                        <a:ext uri="{28A0092B-C50C-407E-A947-70E740481C1C}">
+                          <a14:useLocalDpi xmlns:a14="http://schemas.microsoft.com/office/drawing/2010/main" val="0"/>
+                        </a:ext>
+                      </a:extLst>
+                    </a:blip>
+                    <a:stretch>
+                      <a:fillRect/>
+                    </a:stretch>
+                  </pic:blipFill>
+                  <pic:spPr>
+                    <a:xfrm>
+                      <a:off x="0" y="0"/>
+                      <a:ext cx="5798185" cy="8801100"/>
+                    </a:xfrm>
+                    <a:prstGeom prst="rect">
+                      <a:avLst/>
+                    </a:prstGeom>
+                  </pic:spPr>
+                </pic:pic>
+              </a:graphicData>
+            </a:graphic>
+            <wp14:sizeRelH relativeFrom="margin">
+              <wp14:pctWidth>0</wp14:pctWidth>
+            </wp14:sizeRelH>
+            <wp14:sizeRelV relativeFrom="margin">
+              <wp14:pctHeight>0</wp14:pctHeight>
+            </wp14:sizeRelV>
+          </wp:anchor>
+        </w:drawing>
+      </w:r>
+    </w:p>
+    <w:p>
+      <w:pPr>
+        <w:pStyle w:val="2"/>
+        <w:numPr>
+          <w:ilvl w:val="0"/>
+          <w:numId w:val="0"/>
+        </w:numPr>
+        <w:ind w:left="284"/>
+      </w:pPr>
+    </w:p>
+    <w:p>
+      <w:pPr>
+        <w:pStyle w:val="2"/>
+        <w:rPr>
+          <w:szCs w:val="28"/>
+          <w:rtl/>
+        </w:rPr>
+      </w:pPr>
+      <w:r>
+        <w:lastRenderedPageBreak/>
+        <w:t>Data Flow</w:t>
+      </w:r>
+    </w:p>
+    <w:p>
+      <w:pPr>
+        <w:pStyle w:val="4"/>
+        <w:rPr>
+          <w:rFonts w:hint="cs"/>
+          <w:color w:val="000000" w:themeColor="text1"/>
+          <w:rtl/>
+          <w14:shadow w14:blurRad="38100" w14:dist="19050" w14:dir="2700000" w14:sx="100000" w14:sy="100000" w14:kx="0" w14:ky="0" w14:algn="tl">
+            <w14:schemeClr w14:val="dk1">
+              <w14:alpha w14:val="60000"/>
+            </w14:schemeClr>
+          </w14:shadow>
+          <w14:textOutline w14:w="0" w14:cap="flat" w14:cmpd="sng" w14:algn="ctr">
+            <w14:noFill/>
+            <w14:prstDash w14:val="solid"/>
+            <w14:round/>
+          </w14:textOutline>
+        </w:rPr>
+      </w:pPr>
+      <w:r>
+        <w:rPr>
+          <w:rFonts w:hint="cs"/>
+          <w:i w:val="0"/>
+          <w:iCs w:val="0"/>
+          <w:color w:val="000000" w:themeColor="text1"/>
+          <w14:shadow w14:blurRad="38100" w14:dist="19050" w14:dir="2700000" w14:sx="100000" w14:sy="100000" w14:kx="0" w14:ky="0" w14:algn="tl">
+            <w14:schemeClr w14:val="dk1">
+              <w14:alpha w14:val="60000"/>
+            </w14:schemeClr>
+          </w14:shadow>
+          <w14:textOutline w14:w="0" w14:cap="flat" w14:cmpd="sng" w14:algn="ctr">
+            <w14:noFill/>
+            <w14:prstDash w14:val="solid"/>
+            <w14:round/>
+          </w14:textOutline>
         </w:rPr>
         <w:t>C</w:t>
       </w:r>
       <w:r>
         <w:rPr>
-          <w:rFonts w:cstheme="minorBidi"/>
-          <w:b/>
-          <w:bCs/>
-          <w:u w:val="single"/>
-        </w:rPr>
-        <w:t>ontext Diagram</w:t>
-      </w:r>
-    </w:p>
-    <w:p>
-      <w:pPr>
-        <w:rPr>
-          <w:rFonts w:cstheme="minorBidi"/>
-          <w:rtl/>
-        </w:rPr>
-      </w:pPr>
-    </w:p>
-    <w:p>
-      <w:pPr>
-        <w:jc w:val="right"/>
-      </w:pPr>
+          <w:i w:val="0"/>
+          <w:iCs w:val="0"/>
+          <w:color w:val="000000" w:themeColor="text1"/>
+          <w14:shadow w14:blurRad="38100" w14:dist="19050" w14:dir="2700000" w14:sx="100000" w14:sy="100000" w14:kx="0" w14:ky="0" w14:algn="tl">
+            <w14:schemeClr w14:val="dk1">
+              <w14:alpha w14:val="60000"/>
+            </w14:schemeClr>
+          </w14:shadow>
+          <w14:textOutline w14:w="0" w14:cap="flat" w14:cmpd="sng" w14:algn="ctr">
+            <w14:noFill/>
+            <w14:prstDash w14:val="solid"/>
+            <w14:round/>
+          </w14:textOutline>
+        </w:rPr>
+        <w:t>ontext</w:t>
+      </w:r>
+      <w:r>
+        <w:rPr>
+          <w:color w:val="000000" w:themeColor="text1"/>
+          <w14:shadow w14:blurRad="38100" w14:dist="19050" w14:dir="2700000" w14:sx="100000" w14:sy="100000" w14:kx="0" w14:ky="0" w14:algn="tl">
+            <w14:schemeClr w14:val="dk1">
+              <w14:alpha w14:val="60000"/>
+            </w14:schemeClr>
+          </w14:shadow>
+          <w14:textOutline w14:w="0" w14:cap="flat" w14:cmpd="sng" w14:algn="ctr">
+            <w14:noFill/>
+            <w14:prstDash w14:val="solid"/>
+            <w14:round/>
+          </w14:textOutline>
+        </w:rPr>
+        <w:t xml:space="preserve"> </w:t>
+      </w:r>
+      <w:r>
+        <w:rPr>
+          <w:i w:val="0"/>
+          <w:iCs w:val="0"/>
+          <w:color w:val="000000" w:themeColor="text1"/>
+          <w14:shadow w14:blurRad="38100" w14:dist="19050" w14:dir="2700000" w14:sx="100000" w14:sy="100000" w14:kx="0" w14:ky="0" w14:algn="tl">
+            <w14:schemeClr w14:val="dk1">
+              <w14:alpha w14:val="60000"/>
+            </w14:schemeClr>
+          </w14:shadow>
+          <w14:textOutline w14:w="0" w14:cap="flat" w14:cmpd="sng" w14:algn="ctr">
+            <w14:noFill/>
+            <w14:prstDash w14:val="solid"/>
+            <w14:round/>
+          </w14:textOutline>
+        </w:rPr>
+        <w:t>Diagram</w:t>
+      </w:r>
+    </w:p>
+    <w:p>
       <w:r>
         <w:rPr>
           <w:noProof/>
@@ -10894,7 +11042,6 @@
     </w:p>
     <w:p>
       <w:pPr>
-        <w:bidi w:val="0"/>
         <w:spacing w:after="160"/>
         <w:ind w:left="0" w:firstLine="0"/>
         <w:rPr>
@@ -10906,7 +11053,6 @@
     </w:p>
     <w:p>
       <w:pPr>
-        <w:bidi w:val="0"/>
         <w:spacing w:after="160"/>
         <w:ind w:left="0" w:firstLine="0"/>
         <w:rPr>
@@ -10926,41 +11072,70 @@
     </w:p>
     <w:p>
       <w:pPr>
-        <w:pStyle w:val="2"/>
-        <w:rPr>
+        <w:pStyle w:val="4"/>
+        <w:rPr>
+          <w:i w:val="0"/>
+          <w:iCs w:val="0"/>
+          <w:color w:val="000000" w:themeColor="text1"/>
+          <w:rtl/>
           <w:lang w:bidi="ar-SA"/>
-        </w:rPr>
-      </w:pPr>
-    </w:p>
-    <w:p>
-      <w:pPr>
-        <w:pStyle w:val="2"/>
-        <w:numPr>
-          <w:ilvl w:val="0"/>
-          <w:numId w:val="0"/>
-        </w:numPr>
-        <w:ind w:left="412"/>
-        <w:rPr>
+          <w14:shadow w14:blurRad="38100" w14:dist="19050" w14:dir="2700000" w14:sx="100000" w14:sy="100000" w14:kx="0" w14:ky="0" w14:algn="tl">
+            <w14:schemeClr w14:val="dk1">
+              <w14:alpha w14:val="60000"/>
+            </w14:schemeClr>
+          </w14:shadow>
+          <w14:textOutline w14:w="0" w14:cap="flat" w14:cmpd="sng" w14:algn="ctr">
+            <w14:noFill/>
+            <w14:prstDash w14:val="solid"/>
+            <w14:round/>
+          </w14:textOutline>
+        </w:rPr>
+      </w:pPr>
+      <w:r>
+        <w:rPr>
+          <w:i w:val="0"/>
+          <w:iCs w:val="0"/>
+          <w:color w:val="000000" w:themeColor="text1"/>
+          <w14:shadow w14:blurRad="38100" w14:dist="19050" w14:dir="2700000" w14:sx="100000" w14:sy="100000" w14:kx="0" w14:ky="0" w14:algn="tl">
+            <w14:schemeClr w14:val="dk1">
+              <w14:alpha w14:val="60000"/>
+            </w14:schemeClr>
+          </w14:shadow>
+          <w14:textOutline w14:w="0" w14:cap="flat" w14:cmpd="sng" w14:algn="ctr">
+            <w14:noFill/>
+            <w14:prstDash w14:val="solid"/>
+            <w14:round/>
+          </w14:textOutline>
+        </w:rPr>
+        <w:lastRenderedPageBreak/>
+        <w:t>DFD0</w:t>
+      </w:r>
+    </w:p>
+    <w:p>
+      <w:pPr>
+        <w:rPr>
+          <w:rtl/>
           <w:lang w:bidi="ar-SA"/>
         </w:rPr>
       </w:pPr>
       <w:r>
         <w:rPr>
           <w:noProof/>
+          <w:lang w:bidi="ar-SA"/>
         </w:rPr>
         <w:drawing>
-          <wp:anchor distT="0" distB="0" distL="114300" distR="114300" simplePos="0" relativeHeight="251710464" behindDoc="0" locked="0" layoutInCell="1" allowOverlap="1" wp14:anchorId="15C1F070" wp14:editId="5092B32A">
+          <wp:anchor distT="0" distB="0" distL="114300" distR="114300" simplePos="0" relativeHeight="251716608" behindDoc="0" locked="0" layoutInCell="1" allowOverlap="1" wp14:anchorId="5ED818B8" wp14:editId="265A1732">
             <wp:simplePos x="0" y="0"/>
-            <wp:positionH relativeFrom="page">
-              <wp:posOffset>862330</wp:posOffset>
+            <wp:positionH relativeFrom="column">
+              <wp:posOffset>-1270</wp:posOffset>
             </wp:positionH>
             <wp:positionV relativeFrom="paragraph">
-              <wp:posOffset>220345</wp:posOffset>
+              <wp:posOffset>-3810</wp:posOffset>
             </wp:positionV>
-            <wp:extent cx="5906770" cy="5983605"/>
-            <wp:effectExtent l="0" t="0" r="0" b="0"/>
+            <wp:extent cx="5906770" cy="4929505"/>
+            <wp:effectExtent l="0" t="0" r="0" b="4445"/>
             <wp:wrapSquare wrapText="bothSides"/>
-            <wp:docPr id="1339695088" name="Picture 6" descr="תמונה שמכילה טקסט, צילום מסך, עיגול, עיצוב&#10;&#10;תוכן בינה מלאכותית גנרטיבית עשוי להיות שגוי."/>
+            <wp:docPr id="1246583695" name="תמונה 1"/>
             <wp:cNvGraphicFramePr>
               <a:graphicFrameLocks xmlns:a="http://schemas.openxmlformats.org/drawingml/2006/main" noChangeAspect="1"/>
             </wp:cNvGraphicFramePr>
@@ -10968,7 +11143,7 @@
               <a:graphicData uri="http://schemas.openxmlformats.org/drawingml/2006/picture">
                 <pic:pic xmlns:pic="http://schemas.openxmlformats.org/drawingml/2006/picture">
                   <pic:nvPicPr>
-                    <pic:cNvPr id="1339695088" name="Picture 6" descr="תמונה שמכילה טקסט, צילום מסך, עיגול, עיצוב&#10;&#10;תוכן בינה מלאכותית גנרטיבית עשוי להיות שגוי."/>
+                    <pic:cNvPr id="1246583695" name="תמונה 1246583695"/>
                     <pic:cNvPicPr/>
                   </pic:nvPicPr>
                   <pic:blipFill>
@@ -10986,7 +11161,7 @@
                   <pic:spPr>
                     <a:xfrm>
                       <a:off x="0" y="0"/>
-                      <a:ext cx="5906770" cy="5983605"/>
+                      <a:ext cx="5906770" cy="4929505"/>
                     </a:xfrm>
                     <a:prstGeom prst="rect">
                       <a:avLst/>
@@ -11001,89 +11176,67 @@
     </w:p>
     <w:p>
       <w:pPr>
-        <w:pStyle w:val="2"/>
-        <w:numPr>
-          <w:ilvl w:val="0"/>
-          <w:numId w:val="0"/>
-        </w:numPr>
-        <w:ind w:left="412"/>
-        <w:rPr>
-          <w:rtl/>
-        </w:rPr>
-      </w:pPr>
-    </w:p>
-    <w:p>
-      <w:pPr>
-        <w:rPr>
-          <w:rtl/>
-        </w:rPr>
-      </w:pPr>
-      <w:r>
-        <w:rPr>
-          <w:rFonts w:hint="cs"/>
-          <w:highlight w:val="yellow"/>
-          <w:rtl/>
-        </w:rPr>
-        <w:t xml:space="preserve">נתתי </w:t>
-      </w:r>
-      <w:r>
-        <w:rPr>
-          <w:rFonts w:hint="cs"/>
-          <w:highlight w:val="yellow"/>
-          <w:rtl/>
-        </w:rPr>
-        <w:t>תרשים</w:t>
-      </w:r>
-      <w:r>
-        <w:rPr>
-          <w:rFonts w:hint="cs"/>
-          <w:highlight w:val="yellow"/>
-          <w:rtl/>
-        </w:rPr>
-        <w:t xml:space="preserve"> (לא מלא)</w:t>
-      </w:r>
-    </w:p>
-    <w:p>
-      <w:pPr>
-        <w:rPr>
-          <w:rtl/>
-        </w:rPr>
-      </w:pPr>
-    </w:p>
-    <w:p>
-      <w:pPr>
-        <w:rPr>
-          <w:rtl/>
-        </w:rPr>
-      </w:pPr>
-    </w:p>
-    <w:p>
-      <w:pPr>
-        <w:rPr>
-          <w:rtl/>
-        </w:rPr>
-      </w:pPr>
-    </w:p>
-    <w:p>
-      <w:pPr>
-        <w:bidi w:val="0"/>
-        <w:spacing w:after="160"/>
-        <w:ind w:left="0" w:firstLine="0"/>
-        <w:rPr>
-          <w:rtl/>
-        </w:rPr>
-      </w:pPr>
-      <w:r>
-        <w:rPr>
-          <w:rtl/>
-        </w:rPr>
-        <w:br w:type="page"/>
-      </w:r>
-    </w:p>
-    <w:p>
-      <w:pPr>
-        <w:bidi w:val="0"/>
-      </w:pPr>
+        <w:rPr>
+          <w:lang w:bidi="ar-SA"/>
+        </w:rPr>
+      </w:pPr>
+      <w:r>
+        <w:rPr>
+          <w:noProof/>
+          <w:lang w:bidi="ar-SA"/>
+        </w:rPr>
+        <w:drawing>
+          <wp:anchor distT="0" distB="0" distL="114300" distR="114300" simplePos="0" relativeHeight="251715584" behindDoc="0" locked="0" layoutInCell="1" allowOverlap="1" wp14:anchorId="00ACACDF" wp14:editId="4684E6B0">
+            <wp:simplePos x="0" y="0"/>
+            <wp:positionH relativeFrom="column">
+              <wp:posOffset>-1270</wp:posOffset>
+            </wp:positionH>
+            <wp:positionV relativeFrom="paragraph">
+              <wp:posOffset>1905</wp:posOffset>
+            </wp:positionV>
+            <wp:extent cx="5906770" cy="3909695"/>
+            <wp:effectExtent l="0" t="0" r="0" b="0"/>
+            <wp:wrapSquare wrapText="bothSides"/>
+            <wp:docPr id="1816123903" name="תמונה 2" descr="תמונה שמכילה צילום מסך, טקסט, עיגול, עיצוב&#10;&#10;תוכן בינה מלאכותית גנרטיבית עשוי להיות שגוי."/>
+            <wp:cNvGraphicFramePr>
+              <a:graphicFrameLocks xmlns:a="http://schemas.openxmlformats.org/drawingml/2006/main" noChangeAspect="1"/>
+            </wp:cNvGraphicFramePr>
+            <a:graphic xmlns:a="http://schemas.openxmlformats.org/drawingml/2006/main">
+              <a:graphicData uri="http://schemas.openxmlformats.org/drawingml/2006/picture">
+                <pic:pic xmlns:pic="http://schemas.openxmlformats.org/drawingml/2006/picture">
+                  <pic:nvPicPr>
+                    <pic:cNvPr id="1816123903" name="תמונה 2" descr="תמונה שמכילה צילום מסך, טקסט, עיגול, עיצוב&#10;&#10;תוכן בינה מלאכותית גנרטיבית עשוי להיות שגוי."/>
+                    <pic:cNvPicPr/>
+                  </pic:nvPicPr>
+                  <pic:blipFill>
+                    <a:blip r:embed="rId28">
+                      <a:extLst>
+                        <a:ext uri="{28A0092B-C50C-407E-A947-70E740481C1C}">
+                          <a14:useLocalDpi xmlns:a14="http://schemas.microsoft.com/office/drawing/2010/main" val="0"/>
+                        </a:ext>
+                      </a:extLst>
+                    </a:blip>
+                    <a:stretch>
+                      <a:fillRect/>
+                    </a:stretch>
+                  </pic:blipFill>
+                  <pic:spPr>
+                    <a:xfrm>
+                      <a:off x="0" y="0"/>
+                      <a:ext cx="5906770" cy="3909695"/>
+                    </a:xfrm>
+                    <a:prstGeom prst="rect">
+                      <a:avLst/>
+                    </a:prstGeom>
+                  </pic:spPr>
+                </pic:pic>
+              </a:graphicData>
+            </a:graphic>
+          </wp:anchor>
+        </w:drawing>
+      </w:r>
+    </w:p>
+    <w:p>
       <w:r>
         <w:rPr>
           <w:rFonts w:hint="cs"/>
@@ -11129,7 +11282,7 @@
                     <pic:cNvPicPr/>
                   </pic:nvPicPr>
                   <pic:blipFill>
-                    <a:blip r:embed="rId28">
+                    <a:blip r:embed="rId29">
                       <a:extLst>
                         <a:ext uri="{28A0092B-C50C-407E-A947-70E740481C1C}">
                           <a14:useLocalDpi xmlns:a14="http://schemas.microsoft.com/office/drawing/2010/main" val="0"/>
@@ -11162,119 +11315,25 @@
           <w:rtl/>
         </w:rPr>
       </w:pPr>
-      <w:r>
-        <w:rPr>
-          <w:rFonts w:hint="cs"/>
-          <w:highlight w:val="yellow"/>
-          <w:rtl/>
-        </w:rPr>
-        <w:t xml:space="preserve">יש לשמור על אותו עיצוב של </w:t>
-      </w:r>
-      <w:r>
-        <w:rPr>
-          <w:highlight w:val="yellow"/>
-        </w:rPr>
-        <w:t xml:space="preserve">dfd0 </w:t>
-      </w:r>
-      <w:r>
-        <w:rPr>
-          <w:rFonts w:hint="cs"/>
-          <w:highlight w:val="yellow"/>
-          <w:rtl/>
-        </w:rPr>
-        <w:t xml:space="preserve"> ו </w:t>
-      </w:r>
-      <w:r>
-        <w:rPr>
-          <w:highlight w:val="yellow"/>
-        </w:rPr>
-        <w:t>dfd1</w:t>
-      </w:r>
-    </w:p>
-    <w:p>
-      <w:pPr>
-        <w:rPr>
-          <w:rtl/>
-        </w:rPr>
-      </w:pPr>
-      <w:r>
-        <w:rPr>
-          <w:rFonts w:hint="cs"/>
-          <w:highlight w:val="yellow"/>
-          <w:rtl/>
-        </w:rPr>
-        <w:t>אסור שיהיו חצים בין פעולות</w:t>
-      </w:r>
-    </w:p>
-    <w:p>
-      <w:r>
-        <w:rPr>
-          <w:rFonts w:hint="cs"/>
-          <w:highlight w:val="yellow"/>
-          <w:rtl/>
-        </w:rPr>
-        <w:t xml:space="preserve">יש לעשות </w:t>
-      </w:r>
-      <w:r>
-        <w:rPr>
-          <w:highlight w:val="yellow"/>
-        </w:rPr>
-        <w:t>DFD1</w:t>
-      </w:r>
-      <w:r>
-        <w:rPr>
-          <w:rFonts w:hint="cs"/>
-          <w:highlight w:val="yellow"/>
-          <w:rtl/>
-        </w:rPr>
-        <w:t xml:space="preserve"> רק ל</w:t>
-      </w:r>
-      <w:r>
-        <w:rPr>
-          <w:highlight w:val="yellow"/>
-        </w:rPr>
-        <w:t>p2</w:t>
-      </w:r>
-      <w:r>
-        <w:rPr>
-          <w:rFonts w:hint="cs"/>
-          <w:highlight w:val="yellow"/>
-          <w:rtl/>
-        </w:rPr>
-        <w:t xml:space="preserve"> ו </w:t>
-      </w:r>
-      <w:r>
-        <w:rPr>
-          <w:highlight w:val="yellow"/>
-        </w:rPr>
-        <w:t>p3</w:t>
-      </w:r>
-      <w:r>
-        <w:rPr>
-          <w:rFonts w:hint="cs"/>
-          <w:highlight w:val="yellow"/>
-          <w:rtl/>
-        </w:rPr>
-        <w:t xml:space="preserve"> .</w:t>
-      </w:r>
-      <w:r>
-        <w:rPr>
-          <w:rFonts w:hint="cs"/>
-          <w:rtl/>
-        </w:rPr>
-        <w:t xml:space="preserve"> </w:t>
-      </w:r>
+    </w:p>
+    <w:p>
+      <w:pPr>
+        <w:rPr>
+          <w:rtl/>
+        </w:rPr>
+      </w:pPr>
+    </w:p>
+    <w:p>
+      <w:pPr>
+        <w:rPr>
+          <w:rtl/>
+        </w:rPr>
+      </w:pPr>
     </w:p>
     <w:p/>
-    <w:p/>
-    <w:p/>
-    <w:p/>
-    <w:p>
-      <w:pPr>
-        <w:tabs>
-          <w:tab w:val="left" w:pos="1319"/>
-        </w:tabs>
-        <w:jc w:val="center"/>
+    <w:p>
+      <w:pPr>
+        <w:pStyle w:val="4"/>
         <w:rPr>
           <w:b/>
           <w:bCs/>
@@ -11284,20 +11343,24 @@
       </w:pPr>
       <w:r>
         <w:rPr>
-          <w:b/>
-          <w:bCs/>
-          <w:u w:val="single"/>
-          <w:rtl/>
-        </w:rPr>
+          <w:i w:val="0"/>
+          <w:iCs w:val="0"/>
+          <w:color w:val="000000" w:themeColor="text1"/>
+          <w:rtl/>
+          <w14:shadow w14:blurRad="38100" w14:dist="19050" w14:dir="2700000" w14:sx="100000" w14:sy="100000" w14:kx="0" w14:ky="0" w14:algn="tl">
+            <w14:schemeClr w14:val="dk1">
+              <w14:alpha w14:val="60000"/>
+            </w14:schemeClr>
+          </w14:shadow>
+          <w14:textOutline w14:w="0" w14:cap="flat" w14:cmpd="sng" w14:algn="ctr">
+            <w14:noFill/>
+            <w14:prstDash w14:val="solid"/>
+            <w14:round/>
+          </w14:textOutline>
+        </w:rPr>
+        <w:lastRenderedPageBreak/>
         <w:t>מילונים</w:t>
       </w:r>
-    </w:p>
-    <w:p>
-      <w:pPr>
-        <w:tabs>
-          <w:tab w:val="left" w:pos="1319"/>
-        </w:tabs>
-      </w:pPr>
     </w:p>
     <w:p>
       <w:pPr>
@@ -11362,7 +11425,6 @@
                 <w:tab w:val="left" w:pos="1319"/>
               </w:tabs>
               <w:ind w:left="0" w:firstLine="0"/>
-              <w:jc w:val="center"/>
               <w:rPr>
                 <w:b/>
                 <w:bCs/>
@@ -11391,7 +11453,6 @@
                 <w:tab w:val="left" w:pos="1319"/>
               </w:tabs>
               <w:ind w:left="0" w:firstLine="0"/>
-              <w:jc w:val="center"/>
               <w:rPr>
                 <w:b/>
                 <w:bCs/>
@@ -11420,7 +11481,6 @@
                 <w:tab w:val="left" w:pos="1319"/>
               </w:tabs>
               <w:ind w:left="0" w:firstLine="0"/>
-              <w:jc w:val="center"/>
               <w:rPr>
                 <w:b/>
                 <w:bCs/>
@@ -11450,7 +11510,6 @@
                 <w:tab w:val="left" w:pos="1319"/>
               </w:tabs>
               <w:ind w:left="0" w:firstLine="0"/>
-              <w:jc w:val="center"/>
             </w:pPr>
             <w:r>
               <w:t>E1</w:t>
@@ -11467,7 +11526,6 @@
                 <w:tab w:val="left" w:pos="1319"/>
               </w:tabs>
               <w:ind w:left="0" w:firstLine="0"/>
-              <w:jc w:val="center"/>
             </w:pPr>
             <w:r>
               <w:t>User</w:t>
@@ -11508,7 +11566,6 @@
                 <w:tab w:val="left" w:pos="1319"/>
               </w:tabs>
               <w:ind w:left="0" w:firstLine="0"/>
-              <w:jc w:val="center"/>
               <w:rPr>
                 <w:rtl/>
               </w:rPr>
@@ -11528,7 +11585,6 @@
                 <w:tab w:val="left" w:pos="1319"/>
               </w:tabs>
               <w:ind w:left="0" w:firstLine="0"/>
-              <w:jc w:val="center"/>
               <w:rPr>
                 <w:rtl/>
               </w:rPr>
@@ -11572,7 +11628,6 @@
                 <w:tab w:val="left" w:pos="1319"/>
               </w:tabs>
               <w:ind w:left="0" w:firstLine="0"/>
-              <w:jc w:val="center"/>
               <w:rPr>
                 <w:rtl/>
               </w:rPr>
@@ -11592,7 +11647,6 @@
                 <w:tab w:val="left" w:pos="1319"/>
               </w:tabs>
               <w:ind w:left="0" w:firstLine="0"/>
-              <w:jc w:val="center"/>
               <w:rPr>
                 <w:rtl/>
               </w:rPr>
@@ -11691,7 +11745,6 @@
                 <w:tab w:val="left" w:pos="1319"/>
               </w:tabs>
               <w:ind w:left="0" w:firstLine="0"/>
-              <w:jc w:val="center"/>
               <w:rPr>
                 <w:b/>
                 <w:bCs/>
@@ -11719,7 +11772,6 @@
                 <w:tab w:val="left" w:pos="1319"/>
               </w:tabs>
               <w:ind w:left="0" w:firstLine="0"/>
-              <w:jc w:val="center"/>
               <w:rPr>
                 <w:b/>
                 <w:bCs/>
@@ -11747,7 +11799,6 @@
                 <w:tab w:val="left" w:pos="1319"/>
               </w:tabs>
               <w:ind w:left="0" w:firstLine="0"/>
-              <w:jc w:val="center"/>
               <w:rPr>
                 <w:b/>
                 <w:bCs/>
@@ -11776,7 +11827,6 @@
                 <w:tab w:val="left" w:pos="1319"/>
               </w:tabs>
               <w:ind w:left="0" w:firstLine="0"/>
-              <w:jc w:val="center"/>
             </w:pPr>
             <w:r>
               <w:t>P1</w:t>
@@ -11793,7 +11843,6 @@
                 <w:tab w:val="left" w:pos="1319"/>
               </w:tabs>
               <w:ind w:left="0" w:firstLine="0"/>
-              <w:jc w:val="center"/>
               <w:rPr>
                 <w:lang w:bidi="ar-JO"/>
               </w:rPr>
@@ -11840,7 +11889,6 @@
                 <w:tab w:val="left" w:pos="1319"/>
               </w:tabs>
               <w:ind w:left="0" w:firstLine="0"/>
-              <w:jc w:val="center"/>
             </w:pPr>
             <w:r>
               <w:t>P2</w:t>
@@ -11857,7 +11905,6 @@
                 <w:tab w:val="left" w:pos="1319"/>
               </w:tabs>
               <w:ind w:left="0" w:firstLine="0"/>
-              <w:jc w:val="center"/>
               <w:rPr>
                 <w:rtl/>
               </w:rPr>
@@ -11910,7 +11957,6 @@
                 <w:tab w:val="left" w:pos="1319"/>
               </w:tabs>
               <w:ind w:left="0" w:firstLine="0"/>
-              <w:jc w:val="center"/>
             </w:pPr>
             <w:r>
               <w:t>P2.1</w:t>
@@ -11927,7 +11973,6 @@
                 <w:tab w:val="left" w:pos="1319"/>
               </w:tabs>
               <w:ind w:left="0" w:firstLine="0"/>
-              <w:jc w:val="center"/>
             </w:pPr>
             <w:r>
               <w:t>Table Session</w:t>
@@ -11986,7 +12031,6 @@
                 <w:tab w:val="left" w:pos="1319"/>
               </w:tabs>
               <w:ind w:left="0" w:firstLine="0"/>
-              <w:jc w:val="center"/>
             </w:pPr>
             <w:r>
               <w:t>P2.2</w:t>
@@ -12003,7 +12047,6 @@
                 <w:tab w:val="left" w:pos="1319"/>
               </w:tabs>
               <w:ind w:left="0" w:firstLine="0"/>
-              <w:jc w:val="center"/>
             </w:pPr>
             <w:r>
               <w:t>Session events</w:t>
@@ -12044,7 +12087,6 @@
                 <w:tab w:val="left" w:pos="1319"/>
               </w:tabs>
               <w:ind w:left="0" w:firstLine="0"/>
-              <w:jc w:val="center"/>
             </w:pPr>
             <w:r>
               <w:t>P3</w:t>
@@ -12061,7 +12103,6 @@
                 <w:tab w:val="left" w:pos="1319"/>
               </w:tabs>
               <w:ind w:left="0" w:firstLine="0"/>
-              <w:jc w:val="center"/>
               <w:rPr>
                 <w:rtl/>
               </w:rPr>
@@ -12114,7 +12155,6 @@
                 <w:tab w:val="left" w:pos="1319"/>
               </w:tabs>
               <w:ind w:left="0" w:firstLine="0"/>
-              <w:jc w:val="center"/>
             </w:pPr>
             <w:r>
               <w:t>P3.1</w:t>
@@ -12131,7 +12171,6 @@
                 <w:tab w:val="left" w:pos="1319"/>
               </w:tabs>
               <w:ind w:left="0" w:firstLine="0"/>
-              <w:jc w:val="center"/>
             </w:pPr>
             <w:r>
               <w:t>Owner functions</w:t>
@@ -12172,7 +12211,6 @@
                 <w:tab w:val="left" w:pos="1319"/>
               </w:tabs>
               <w:ind w:left="0" w:firstLine="0"/>
-              <w:jc w:val="center"/>
             </w:pPr>
             <w:r>
               <w:t>P3.2</w:t>
@@ -12189,7 +12227,6 @@
                 <w:tab w:val="left" w:pos="1319"/>
               </w:tabs>
               <w:ind w:left="0" w:firstLine="0"/>
-              <w:jc w:val="center"/>
             </w:pPr>
             <w:r>
               <w:t>Waiter functions</w:t>
@@ -12277,7 +12314,6 @@
                 <w:tab w:val="left" w:pos="1319"/>
               </w:tabs>
               <w:ind w:left="0" w:firstLine="0"/>
-              <w:jc w:val="center"/>
               <w:rPr>
                 <w:b/>
                 <w:bCs/>
@@ -12305,7 +12341,6 @@
                 <w:tab w:val="left" w:pos="1319"/>
               </w:tabs>
               <w:ind w:left="0" w:firstLine="0"/>
-              <w:jc w:val="center"/>
               <w:rPr>
                 <w:b/>
                 <w:bCs/>
@@ -12333,7 +12368,6 @@
                 <w:tab w:val="left" w:pos="1319"/>
               </w:tabs>
               <w:ind w:left="0" w:firstLine="0"/>
-              <w:jc w:val="center"/>
               <w:rPr>
                 <w:b/>
                 <w:bCs/>
@@ -12362,7 +12396,6 @@
                 <w:tab w:val="left" w:pos="1319"/>
               </w:tabs>
               <w:ind w:left="0" w:firstLine="0"/>
-              <w:jc w:val="center"/>
             </w:pPr>
             <w:r>
               <w:t>D</w:t>
@@ -12382,7 +12415,6 @@
                 <w:tab w:val="left" w:pos="1319"/>
               </w:tabs>
               <w:ind w:left="0" w:firstLine="0"/>
-              <w:jc w:val="center"/>
             </w:pPr>
             <w:r>
               <w:t>User</w:t>
@@ -12437,7 +12469,6 @@
                 <w:tab w:val="left" w:pos="1319"/>
               </w:tabs>
               <w:ind w:left="0" w:firstLine="0"/>
-              <w:jc w:val="center"/>
               <w:rPr>
                 <w:rtl/>
               </w:rPr>
@@ -12460,7 +12491,6 @@
                 <w:tab w:val="left" w:pos="1319"/>
               </w:tabs>
               <w:ind w:left="0" w:firstLine="0"/>
-              <w:jc w:val="center"/>
               <w:rPr>
                 <w:rtl/>
               </w:rPr>
@@ -12501,9 +12531,6 @@
             </w:r>
             <w:r>
               <w:br/>
-            </w:r>
-            <w:r>
-              <w:lastRenderedPageBreak/>
               <w:t>date</w:t>
             </w:r>
             <w:r>
@@ -12524,7 +12551,6 @@
                 <w:tab w:val="left" w:pos="1319"/>
               </w:tabs>
               <w:ind w:left="0" w:firstLine="0"/>
-              <w:jc w:val="center"/>
               <w:rPr>
                 <w:rtl/>
               </w:rPr>
@@ -12548,7 +12574,6 @@
                 <w:tab w:val="left" w:pos="1319"/>
               </w:tabs>
               <w:ind w:left="0" w:firstLine="0"/>
-              <w:jc w:val="center"/>
               <w:rPr>
                 <w:rtl/>
               </w:rPr>
@@ -12613,7 +12638,6 @@
                 <w:tab w:val="left" w:pos="1319"/>
               </w:tabs>
               <w:ind w:left="0" w:firstLine="0"/>
-              <w:jc w:val="center"/>
             </w:pPr>
             <w:r>
               <w:t>D4</w:t>
@@ -12630,7 +12654,6 @@
                 <w:tab w:val="left" w:pos="1319"/>
               </w:tabs>
               <w:ind w:left="0" w:firstLine="0"/>
-              <w:jc w:val="center"/>
             </w:pPr>
             <w:r>
               <w:t>Meals</w:t>
@@ -12715,7 +12738,6 @@
           <w:p>
             <w:pPr>
               <w:ind w:left="0" w:firstLine="0"/>
-              <w:jc w:val="center"/>
               <w:rPr>
                 <w:b/>
                 <w:bCs/>
@@ -12740,7 +12762,6 @@
           <w:p>
             <w:pPr>
               <w:ind w:left="0" w:firstLine="0"/>
-              <w:jc w:val="center"/>
               <w:rPr>
                 <w:b/>
                 <w:bCs/>
@@ -12765,7 +12786,6 @@
           <w:p>
             <w:pPr>
               <w:ind w:left="0" w:firstLine="0"/>
-              <w:jc w:val="center"/>
               <w:rPr>
                 <w:b/>
                 <w:bCs/>
@@ -12790,7 +12810,6 @@
           <w:p>
             <w:pPr>
               <w:ind w:left="0" w:firstLine="0"/>
-              <w:jc w:val="center"/>
               <w:rPr>
                 <w:b/>
                 <w:bCs/>
@@ -12815,7 +12834,6 @@
           <w:p>
             <w:pPr>
               <w:ind w:left="0" w:firstLine="0"/>
-              <w:jc w:val="center"/>
               <w:rPr>
                 <w:b/>
                 <w:bCs/>
@@ -13712,7 +13730,6 @@
           <w:p>
             <w:pPr>
               <w:ind w:left="0" w:firstLine="0"/>
-              <w:jc w:val="center"/>
               <w:rPr>
                 <w:b/>
                 <w:bCs/>
@@ -14188,7 +14205,6 @@
               <w:ind w:left="0" w:firstLine="0"/>
             </w:pPr>
             <w:r>
-              <w:lastRenderedPageBreak/>
               <w:t>F6</w:t>
             </w:r>
           </w:p>
@@ -14288,6 +14304,7 @@
               <w:ind w:left="0" w:firstLine="0"/>
             </w:pPr>
             <w:r>
+              <w:lastRenderedPageBreak/>
               <w:t>F</w:t>
             </w:r>
             <w:r>
@@ -14586,7 +14603,6 @@
           <w:p>
             <w:pPr>
               <w:ind w:left="0" w:firstLine="0"/>
-              <w:jc w:val="center"/>
               <w:rPr>
                 <w:b/>
                 <w:bCs/>
@@ -15657,7 +15673,6 @@
               <w:ind w:left="0" w:firstLine="0"/>
             </w:pPr>
             <w:r>
-              <w:lastRenderedPageBreak/>
               <w:t>F10</w:t>
             </w:r>
           </w:p>
@@ -15759,6 +15774,7 @@
               <w:ind w:left="0" w:firstLine="0"/>
             </w:pPr>
             <w:r>
+              <w:lastRenderedPageBreak/>
               <w:t>F11</w:t>
             </w:r>
           </w:p>
@@ -16386,9 +16402,9 @@
       </w:pPr>
     </w:p>
     <w:sectPr>
-      <w:footerReference w:type="even" r:id="rId29"/>
-      <w:footerReference w:type="default" r:id="rId30"/>
-      <w:footerReference w:type="first" r:id="rId31"/>
+      <w:footerReference w:type="even" r:id="rId30"/>
+      <w:footerReference w:type="default" r:id="rId31"/>
+      <w:footerReference w:type="first" r:id="rId32"/>
       <w:pgSz w:w="11906" w:h="16841"/>
       <w:pgMar w:top="724" w:right="1462" w:bottom="289" w:left="1142" w:header="720" w:footer="720" w:gutter="0"/>
       <w:cols w:space="720"/>
@@ -16603,6 +16619,155 @@
     </w:lvl>
   </w:abstractNum>
   <w:abstractNum w:abstractNumId="1" w15:restartNumberingAfterBreak="0">
+    <w:nsid w:val="1D091DCA"/>
+    <w:multiLevelType w:val="multilevel"/>
+    <w:tmpl w:val="20441236"/>
+    <w:lvl w:ilvl="0">
+      <w:start w:val="1"/>
+      <w:numFmt w:val="bullet"/>
+      <w:lvlText w:val=""/>
+      <w:lvlJc w:val="left"/>
+      <w:pPr>
+        <w:tabs>
+          <w:tab w:val="num" w:pos="720"/>
+        </w:tabs>
+        <w:ind w:left="720" w:hanging="360"/>
+      </w:pPr>
+      <w:rPr>
+        <w:rFonts w:ascii="Symbol" w:hAnsi="Symbol" w:hint="default"/>
+        <w:sz w:val="20"/>
+      </w:rPr>
+    </w:lvl>
+    <w:lvl w:ilvl="1" w:tentative="1">
+      <w:start w:val="1"/>
+      <w:numFmt w:val="bullet"/>
+      <w:lvlText w:val="o"/>
+      <w:lvlJc w:val="left"/>
+      <w:pPr>
+        <w:tabs>
+          <w:tab w:val="num" w:pos="1440"/>
+        </w:tabs>
+        <w:ind w:left="1440" w:hanging="360"/>
+      </w:pPr>
+      <w:rPr>
+        <w:rFonts w:ascii="Courier New" w:hAnsi="Courier New" w:hint="default"/>
+        <w:sz w:val="20"/>
+      </w:rPr>
+    </w:lvl>
+    <w:lvl w:ilvl="2" w:tentative="1">
+      <w:start w:val="1"/>
+      <w:numFmt w:val="bullet"/>
+      <w:lvlText w:val=""/>
+      <w:lvlJc w:val="left"/>
+      <w:pPr>
+        <w:tabs>
+          <w:tab w:val="num" w:pos="2160"/>
+        </w:tabs>
+        <w:ind w:left="2160" w:hanging="360"/>
+      </w:pPr>
+      <w:rPr>
+        <w:rFonts w:ascii="Wingdings" w:hAnsi="Wingdings" w:hint="default"/>
+        <w:sz w:val="20"/>
+      </w:rPr>
+    </w:lvl>
+    <w:lvl w:ilvl="3" w:tentative="1">
+      <w:start w:val="1"/>
+      <w:numFmt w:val="bullet"/>
+      <w:lvlText w:val=""/>
+      <w:lvlJc w:val="left"/>
+      <w:pPr>
+        <w:tabs>
+          <w:tab w:val="num" w:pos="2880"/>
+        </w:tabs>
+        <w:ind w:left="2880" w:hanging="360"/>
+      </w:pPr>
+      <w:rPr>
+        <w:rFonts w:ascii="Wingdings" w:hAnsi="Wingdings" w:hint="default"/>
+        <w:sz w:val="20"/>
+      </w:rPr>
+    </w:lvl>
+    <w:lvl w:ilvl="4" w:tentative="1">
+      <w:start w:val="1"/>
+      <w:numFmt w:val="bullet"/>
+      <w:lvlText w:val=""/>
+      <w:lvlJc w:val="left"/>
+      <w:pPr>
+        <w:tabs>
+          <w:tab w:val="num" w:pos="3600"/>
+        </w:tabs>
+        <w:ind w:left="3600" w:hanging="360"/>
+      </w:pPr>
+      <w:rPr>
+        <w:rFonts w:ascii="Wingdings" w:hAnsi="Wingdings" w:hint="default"/>
+        <w:sz w:val="20"/>
+      </w:rPr>
+    </w:lvl>
+    <w:lvl w:ilvl="5" w:tentative="1">
+      <w:start w:val="1"/>
+      <w:numFmt w:val="bullet"/>
+      <w:lvlText w:val=""/>
+      <w:lvlJc w:val="left"/>
+      <w:pPr>
+        <w:tabs>
+          <w:tab w:val="num" w:pos="4320"/>
+        </w:tabs>
+        <w:ind w:left="4320" w:hanging="360"/>
+      </w:pPr>
+      <w:rPr>
+        <w:rFonts w:ascii="Wingdings" w:hAnsi="Wingdings" w:hint="default"/>
+        <w:sz w:val="20"/>
+      </w:rPr>
+    </w:lvl>
+    <w:lvl w:ilvl="6" w:tentative="1">
+      <w:start w:val="1"/>
+      <w:numFmt w:val="bullet"/>
+      <w:lvlText w:val=""/>
+      <w:lvlJc w:val="left"/>
+      <w:pPr>
+        <w:tabs>
+          <w:tab w:val="num" w:pos="5040"/>
+        </w:tabs>
+        <w:ind w:left="5040" w:hanging="360"/>
+      </w:pPr>
+      <w:rPr>
+        <w:rFonts w:ascii="Wingdings" w:hAnsi="Wingdings" w:hint="default"/>
+        <w:sz w:val="20"/>
+      </w:rPr>
+    </w:lvl>
+    <w:lvl w:ilvl="7" w:tentative="1">
+      <w:start w:val="1"/>
+      <w:numFmt w:val="bullet"/>
+      <w:lvlText w:val=""/>
+      <w:lvlJc w:val="left"/>
+      <w:pPr>
+        <w:tabs>
+          <w:tab w:val="num" w:pos="5760"/>
+        </w:tabs>
+        <w:ind w:left="5760" w:hanging="360"/>
+      </w:pPr>
+      <w:rPr>
+        <w:rFonts w:ascii="Wingdings" w:hAnsi="Wingdings" w:hint="default"/>
+        <w:sz w:val="20"/>
+      </w:rPr>
+    </w:lvl>
+    <w:lvl w:ilvl="8" w:tentative="1">
+      <w:start w:val="1"/>
+      <w:numFmt w:val="bullet"/>
+      <w:lvlText w:val=""/>
+      <w:lvlJc w:val="left"/>
+      <w:pPr>
+        <w:tabs>
+          <w:tab w:val="num" w:pos="6480"/>
+        </w:tabs>
+        <w:ind w:left="6480" w:hanging="360"/>
+      </w:pPr>
+      <w:rPr>
+        <w:rFonts w:ascii="Wingdings" w:hAnsi="Wingdings" w:hint="default"/>
+        <w:sz w:val="20"/>
+      </w:rPr>
+    </w:lvl>
+  </w:abstractNum>
+  <w:abstractNum w:abstractNumId="2" w15:restartNumberingAfterBreak="0">
     <w:nsid w:val="2546338B"/>
     <w:multiLevelType w:val="hybridMultilevel"/>
     <w:tmpl w:val="560EC580"/>
@@ -16715,7 +16880,7 @@
       </w:rPr>
     </w:lvl>
   </w:abstractNum>
-  <w:abstractNum w:abstractNumId="2" w15:restartNumberingAfterBreak="0">
+  <w:abstractNum w:abstractNumId="3" w15:restartNumberingAfterBreak="0">
     <w:nsid w:val="25CC33F2"/>
     <w:multiLevelType w:val="hybridMultilevel"/>
     <w:tmpl w:val="25601842"/>
@@ -16804,7 +16969,156 @@
       </w:pPr>
     </w:lvl>
   </w:abstractNum>
-  <w:abstractNum w:abstractNumId="3" w15:restartNumberingAfterBreak="0">
+  <w:abstractNum w:abstractNumId="4" w15:restartNumberingAfterBreak="0">
+    <w:nsid w:val="2FFD2C92"/>
+    <w:multiLevelType w:val="multilevel"/>
+    <w:tmpl w:val="0CBA7AD4"/>
+    <w:lvl w:ilvl="0">
+      <w:start w:val="1"/>
+      <w:numFmt w:val="bullet"/>
+      <w:lvlText w:val=""/>
+      <w:lvlJc w:val="left"/>
+      <w:pPr>
+        <w:tabs>
+          <w:tab w:val="num" w:pos="720"/>
+        </w:tabs>
+        <w:ind w:left="720" w:hanging="360"/>
+      </w:pPr>
+      <w:rPr>
+        <w:rFonts w:ascii="Symbol" w:hAnsi="Symbol" w:hint="default"/>
+        <w:sz w:val="20"/>
+      </w:rPr>
+    </w:lvl>
+    <w:lvl w:ilvl="1" w:tentative="1">
+      <w:start w:val="1"/>
+      <w:numFmt w:val="bullet"/>
+      <w:lvlText w:val="o"/>
+      <w:lvlJc w:val="left"/>
+      <w:pPr>
+        <w:tabs>
+          <w:tab w:val="num" w:pos="1440"/>
+        </w:tabs>
+        <w:ind w:left="1440" w:hanging="360"/>
+      </w:pPr>
+      <w:rPr>
+        <w:rFonts w:ascii="Courier New" w:hAnsi="Courier New" w:hint="default"/>
+        <w:sz w:val="20"/>
+      </w:rPr>
+    </w:lvl>
+    <w:lvl w:ilvl="2" w:tentative="1">
+      <w:start w:val="1"/>
+      <w:numFmt w:val="bullet"/>
+      <w:lvlText w:val=""/>
+      <w:lvlJc w:val="left"/>
+      <w:pPr>
+        <w:tabs>
+          <w:tab w:val="num" w:pos="2160"/>
+        </w:tabs>
+        <w:ind w:left="2160" w:hanging="360"/>
+      </w:pPr>
+      <w:rPr>
+        <w:rFonts w:ascii="Wingdings" w:hAnsi="Wingdings" w:hint="default"/>
+        <w:sz w:val="20"/>
+      </w:rPr>
+    </w:lvl>
+    <w:lvl w:ilvl="3" w:tentative="1">
+      <w:start w:val="1"/>
+      <w:numFmt w:val="bullet"/>
+      <w:lvlText w:val=""/>
+      <w:lvlJc w:val="left"/>
+      <w:pPr>
+        <w:tabs>
+          <w:tab w:val="num" w:pos="2880"/>
+        </w:tabs>
+        <w:ind w:left="2880" w:hanging="360"/>
+      </w:pPr>
+      <w:rPr>
+        <w:rFonts w:ascii="Wingdings" w:hAnsi="Wingdings" w:hint="default"/>
+        <w:sz w:val="20"/>
+      </w:rPr>
+    </w:lvl>
+    <w:lvl w:ilvl="4" w:tentative="1">
+      <w:start w:val="1"/>
+      <w:numFmt w:val="bullet"/>
+      <w:lvlText w:val=""/>
+      <w:lvlJc w:val="left"/>
+      <w:pPr>
+        <w:tabs>
+          <w:tab w:val="num" w:pos="3600"/>
+        </w:tabs>
+        <w:ind w:left="3600" w:hanging="360"/>
+      </w:pPr>
+      <w:rPr>
+        <w:rFonts w:ascii="Wingdings" w:hAnsi="Wingdings" w:hint="default"/>
+        <w:sz w:val="20"/>
+      </w:rPr>
+    </w:lvl>
+    <w:lvl w:ilvl="5" w:tentative="1">
+      <w:start w:val="1"/>
+      <w:numFmt w:val="bullet"/>
+      <w:lvlText w:val=""/>
+      <w:lvlJc w:val="left"/>
+      <w:pPr>
+        <w:tabs>
+          <w:tab w:val="num" w:pos="4320"/>
+        </w:tabs>
+        <w:ind w:left="4320" w:hanging="360"/>
+      </w:pPr>
+      <w:rPr>
+        <w:rFonts w:ascii="Wingdings" w:hAnsi="Wingdings" w:hint="default"/>
+        <w:sz w:val="20"/>
+      </w:rPr>
+    </w:lvl>
+    <w:lvl w:ilvl="6" w:tentative="1">
+      <w:start w:val="1"/>
+      <w:numFmt w:val="bullet"/>
+      <w:lvlText w:val=""/>
+      <w:lvlJc w:val="left"/>
+      <w:pPr>
+        <w:tabs>
+          <w:tab w:val="num" w:pos="5040"/>
+        </w:tabs>
+        <w:ind w:left="5040" w:hanging="360"/>
+      </w:pPr>
+      <w:rPr>
+        <w:rFonts w:ascii="Wingdings" w:hAnsi="Wingdings" w:hint="default"/>
+        <w:sz w:val="20"/>
+      </w:rPr>
+    </w:lvl>
+    <w:lvl w:ilvl="7" w:tentative="1">
+      <w:start w:val="1"/>
+      <w:numFmt w:val="bullet"/>
+      <w:lvlText w:val=""/>
+      <w:lvlJc w:val="left"/>
+      <w:pPr>
+        <w:tabs>
+          <w:tab w:val="num" w:pos="5760"/>
+        </w:tabs>
+        <w:ind w:left="5760" w:hanging="360"/>
+      </w:pPr>
+      <w:rPr>
+        <w:rFonts w:ascii="Wingdings" w:hAnsi="Wingdings" w:hint="default"/>
+        <w:sz w:val="20"/>
+      </w:rPr>
+    </w:lvl>
+    <w:lvl w:ilvl="8" w:tentative="1">
+      <w:start w:val="1"/>
+      <w:numFmt w:val="bullet"/>
+      <w:lvlText w:val=""/>
+      <w:lvlJc w:val="left"/>
+      <w:pPr>
+        <w:tabs>
+          <w:tab w:val="num" w:pos="6480"/>
+        </w:tabs>
+        <w:ind w:left="6480" w:hanging="360"/>
+      </w:pPr>
+      <w:rPr>
+        <w:rFonts w:ascii="Wingdings" w:hAnsi="Wingdings" w:hint="default"/>
+        <w:sz w:val="20"/>
+      </w:rPr>
+    </w:lvl>
+  </w:abstractNum>
+  <w:abstractNum w:abstractNumId="5" w15:restartNumberingAfterBreak="0">
     <w:nsid w:val="3BE5062B"/>
     <w:multiLevelType w:val="hybridMultilevel"/>
     <w:tmpl w:val="D2220590"/>
@@ -16917,7 +17231,7 @@
       </w:rPr>
     </w:lvl>
   </w:abstractNum>
-  <w:abstractNum w:abstractNumId="4" w15:restartNumberingAfterBreak="0">
+  <w:abstractNum w:abstractNumId="6" w15:restartNumberingAfterBreak="0">
     <w:nsid w:val="3D594254"/>
     <w:multiLevelType w:val="multilevel"/>
     <w:tmpl w:val="67CA1ADE"/>
@@ -16928,7 +17242,7 @@
       <w:lvlText w:val="%1."/>
       <w:lvlJc w:val="left"/>
       <w:pPr>
-        <w:ind w:left="369"/>
+        <w:ind w:left="142"/>
       </w:pPr>
       <w:rPr>
         <w:rFonts w:ascii="Times New Roman" w:eastAsia="Times New Roman" w:hAnsi="Times New Roman" w:cs="Times New Roman"/>
@@ -16953,7 +17267,7 @@
       <w:lvlText w:val="%1.%2."/>
       <w:lvlJc w:val="left"/>
       <w:pPr>
-        <w:ind w:left="425"/>
+        <w:ind w:left="851"/>
       </w:pPr>
       <w:rPr>
         <w:rFonts w:ascii="Times New Roman" w:eastAsia="Times New Roman" w:hAnsi="Times New Roman" w:cs="Times New Roman"/>
@@ -17140,7 +17454,7 @@
       </w:rPr>
     </w:lvl>
   </w:abstractNum>
-  <w:abstractNum w:abstractNumId="5" w15:restartNumberingAfterBreak="0">
+  <w:abstractNum w:abstractNumId="7" w15:restartNumberingAfterBreak="0">
     <w:nsid w:val="49423B24"/>
     <w:multiLevelType w:val="multilevel"/>
     <w:tmpl w:val="65840C00"/>
@@ -17261,7 +17575,156 @@
       </w:rPr>
     </w:lvl>
   </w:abstractNum>
-  <w:abstractNum w:abstractNumId="6" w15:restartNumberingAfterBreak="0">
+  <w:abstractNum w:abstractNumId="8" w15:restartNumberingAfterBreak="0">
+    <w:nsid w:val="50C96A47"/>
+    <w:multiLevelType w:val="multilevel"/>
+    <w:tmpl w:val="0D002A5E"/>
+    <w:lvl w:ilvl="0">
+      <w:start w:val="1"/>
+      <w:numFmt w:val="bullet"/>
+      <w:lvlText w:val=""/>
+      <w:lvlJc w:val="left"/>
+      <w:pPr>
+        <w:tabs>
+          <w:tab w:val="num" w:pos="720"/>
+        </w:tabs>
+        <w:ind w:left="720" w:hanging="360"/>
+      </w:pPr>
+      <w:rPr>
+        <w:rFonts w:ascii="Symbol" w:hAnsi="Symbol" w:hint="default"/>
+        <w:sz w:val="20"/>
+      </w:rPr>
+    </w:lvl>
+    <w:lvl w:ilvl="1" w:tentative="1">
+      <w:start w:val="1"/>
+      <w:numFmt w:val="bullet"/>
+      <w:lvlText w:val="o"/>
+      <w:lvlJc w:val="left"/>
+      <w:pPr>
+        <w:tabs>
+          <w:tab w:val="num" w:pos="1440"/>
+        </w:tabs>
+        <w:ind w:left="1440" w:hanging="360"/>
+      </w:pPr>
+      <w:rPr>
+        <w:rFonts w:ascii="Courier New" w:hAnsi="Courier New" w:hint="default"/>
+        <w:sz w:val="20"/>
+      </w:rPr>
+    </w:lvl>
+    <w:lvl w:ilvl="2" w:tentative="1">
+      <w:start w:val="1"/>
+      <w:numFmt w:val="bullet"/>
+      <w:lvlText w:val=""/>
+      <w:lvlJc w:val="left"/>
+      <w:pPr>
+        <w:tabs>
+          <w:tab w:val="num" w:pos="2160"/>
+        </w:tabs>
+        <w:ind w:left="2160" w:hanging="360"/>
+      </w:pPr>
+      <w:rPr>
+        <w:rFonts w:ascii="Wingdings" w:hAnsi="Wingdings" w:hint="default"/>
+        <w:sz w:val="20"/>
+      </w:rPr>
+    </w:lvl>
+    <w:lvl w:ilvl="3" w:tentative="1">
+      <w:start w:val="1"/>
+      <w:numFmt w:val="bullet"/>
+      <w:lvlText w:val=""/>
+      <w:lvlJc w:val="left"/>
+      <w:pPr>
+        <w:tabs>
+          <w:tab w:val="num" w:pos="2880"/>
+        </w:tabs>
+        <w:ind w:left="2880" w:hanging="360"/>
+      </w:pPr>
+      <w:rPr>
+        <w:rFonts w:ascii="Wingdings" w:hAnsi="Wingdings" w:hint="default"/>
+        <w:sz w:val="20"/>
+      </w:rPr>
+    </w:lvl>
+    <w:lvl w:ilvl="4" w:tentative="1">
+      <w:start w:val="1"/>
+      <w:numFmt w:val="bullet"/>
+      <w:lvlText w:val=""/>
+      <w:lvlJc w:val="left"/>
+      <w:pPr>
+        <w:tabs>
+          <w:tab w:val="num" w:pos="3600"/>
+        </w:tabs>
+        <w:ind w:left="3600" w:hanging="360"/>
+      </w:pPr>
+      <w:rPr>
+        <w:rFonts w:ascii="Wingdings" w:hAnsi="Wingdings" w:hint="default"/>
+        <w:sz w:val="20"/>
+      </w:rPr>
+    </w:lvl>
+    <w:lvl w:ilvl="5" w:tentative="1">
+      <w:start w:val="1"/>
+      <w:numFmt w:val="bullet"/>
+      <w:lvlText w:val=""/>
+      <w:lvlJc w:val="left"/>
+      <w:pPr>
+        <w:tabs>
+          <w:tab w:val="num" w:pos="4320"/>
+        </w:tabs>
+        <w:ind w:left="4320" w:hanging="360"/>
+      </w:pPr>
+      <w:rPr>
+        <w:rFonts w:ascii="Wingdings" w:hAnsi="Wingdings" w:hint="default"/>
+        <w:sz w:val="20"/>
+      </w:rPr>
+    </w:lvl>
+    <w:lvl w:ilvl="6" w:tentative="1">
+      <w:start w:val="1"/>
+      <w:numFmt w:val="bullet"/>
+      <w:lvlText w:val=""/>
+      <w:lvlJc w:val="left"/>
+      <w:pPr>
+        <w:tabs>
+          <w:tab w:val="num" w:pos="5040"/>
+        </w:tabs>
+        <w:ind w:left="5040" w:hanging="360"/>
+      </w:pPr>
+      <w:rPr>
+        <w:rFonts w:ascii="Wingdings" w:hAnsi="Wingdings" w:hint="default"/>
+        <w:sz w:val="20"/>
+      </w:rPr>
+    </w:lvl>
+    <w:lvl w:ilvl="7" w:tentative="1">
+      <w:start w:val="1"/>
+      <w:numFmt w:val="bullet"/>
+      <w:lvlText w:val=""/>
+      <w:lvlJc w:val="left"/>
+      <w:pPr>
+        <w:tabs>
+          <w:tab w:val="num" w:pos="5760"/>
+        </w:tabs>
+        <w:ind w:left="5760" w:hanging="360"/>
+      </w:pPr>
+      <w:rPr>
+        <w:rFonts w:ascii="Wingdings" w:hAnsi="Wingdings" w:hint="default"/>
+        <w:sz w:val="20"/>
+      </w:rPr>
+    </w:lvl>
+    <w:lvl w:ilvl="8" w:tentative="1">
+      <w:start w:val="1"/>
+      <w:numFmt w:val="bullet"/>
+      <w:lvlText w:val=""/>
+      <w:lvlJc w:val="left"/>
+      <w:pPr>
+        <w:tabs>
+          <w:tab w:val="num" w:pos="6480"/>
+        </w:tabs>
+        <w:ind w:left="6480" w:hanging="360"/>
+      </w:pPr>
+      <w:rPr>
+        <w:rFonts w:ascii="Wingdings" w:hAnsi="Wingdings" w:hint="default"/>
+        <w:sz w:val="20"/>
+      </w:rPr>
+    </w:lvl>
+  </w:abstractNum>
+  <w:abstractNum w:abstractNumId="9" w15:restartNumberingAfterBreak="0">
     <w:nsid w:val="5AE975ED"/>
     <w:multiLevelType w:val="hybridMultilevel"/>
     <w:tmpl w:val="1EFAA5B8"/>
@@ -17350,7 +17813,7 @@
       </w:pPr>
     </w:lvl>
   </w:abstractNum>
-  <w:abstractNum w:abstractNumId="7" w15:restartNumberingAfterBreak="0">
+  <w:abstractNum w:abstractNumId="10" w15:restartNumberingAfterBreak="0">
     <w:nsid w:val="6C432567"/>
     <w:multiLevelType w:val="hybridMultilevel"/>
     <w:tmpl w:val="A660557A"/>
@@ -17572,29 +18035,190 @@
       </w:rPr>
     </w:lvl>
   </w:abstractNum>
+  <w:abstractNum w:abstractNumId="11" w15:restartNumberingAfterBreak="0">
+    <w:nsid w:val="72527CBC"/>
+    <w:multiLevelType w:val="multilevel"/>
+    <w:tmpl w:val="19BEEEC8"/>
+    <w:lvl w:ilvl="0">
+      <w:start w:val="1"/>
+      <w:numFmt w:val="bullet"/>
+      <w:lvlText w:val=""/>
+      <w:lvlJc w:val="left"/>
+      <w:pPr>
+        <w:tabs>
+          <w:tab w:val="num" w:pos="720"/>
+        </w:tabs>
+        <w:ind w:left="720" w:hanging="360"/>
+      </w:pPr>
+      <w:rPr>
+        <w:rFonts w:ascii="Symbol" w:hAnsi="Symbol" w:hint="default"/>
+        <w:sz w:val="20"/>
+      </w:rPr>
+    </w:lvl>
+    <w:lvl w:ilvl="1" w:tentative="1">
+      <w:start w:val="1"/>
+      <w:numFmt w:val="bullet"/>
+      <w:lvlText w:val="o"/>
+      <w:lvlJc w:val="left"/>
+      <w:pPr>
+        <w:tabs>
+          <w:tab w:val="num" w:pos="1440"/>
+        </w:tabs>
+        <w:ind w:left="1440" w:hanging="360"/>
+      </w:pPr>
+      <w:rPr>
+        <w:rFonts w:ascii="Courier New" w:hAnsi="Courier New" w:hint="default"/>
+        <w:sz w:val="20"/>
+      </w:rPr>
+    </w:lvl>
+    <w:lvl w:ilvl="2" w:tentative="1">
+      <w:start w:val="1"/>
+      <w:numFmt w:val="bullet"/>
+      <w:lvlText w:val=""/>
+      <w:lvlJc w:val="left"/>
+      <w:pPr>
+        <w:tabs>
+          <w:tab w:val="num" w:pos="2160"/>
+        </w:tabs>
+        <w:ind w:left="2160" w:hanging="360"/>
+      </w:pPr>
+      <w:rPr>
+        <w:rFonts w:ascii="Wingdings" w:hAnsi="Wingdings" w:hint="default"/>
+        <w:sz w:val="20"/>
+      </w:rPr>
+    </w:lvl>
+    <w:lvl w:ilvl="3" w:tentative="1">
+      <w:start w:val="1"/>
+      <w:numFmt w:val="bullet"/>
+      <w:lvlText w:val=""/>
+      <w:lvlJc w:val="left"/>
+      <w:pPr>
+        <w:tabs>
+          <w:tab w:val="num" w:pos="2880"/>
+        </w:tabs>
+        <w:ind w:left="2880" w:hanging="360"/>
+      </w:pPr>
+      <w:rPr>
+        <w:rFonts w:ascii="Wingdings" w:hAnsi="Wingdings" w:hint="default"/>
+        <w:sz w:val="20"/>
+      </w:rPr>
+    </w:lvl>
+    <w:lvl w:ilvl="4" w:tentative="1">
+      <w:start w:val="1"/>
+      <w:numFmt w:val="bullet"/>
+      <w:lvlText w:val=""/>
+      <w:lvlJc w:val="left"/>
+      <w:pPr>
+        <w:tabs>
+          <w:tab w:val="num" w:pos="3600"/>
+        </w:tabs>
+        <w:ind w:left="3600" w:hanging="360"/>
+      </w:pPr>
+      <w:rPr>
+        <w:rFonts w:ascii="Wingdings" w:hAnsi="Wingdings" w:hint="default"/>
+        <w:sz w:val="20"/>
+      </w:rPr>
+    </w:lvl>
+    <w:lvl w:ilvl="5" w:tentative="1">
+      <w:start w:val="1"/>
+      <w:numFmt w:val="bullet"/>
+      <w:lvlText w:val=""/>
+      <w:lvlJc w:val="left"/>
+      <w:pPr>
+        <w:tabs>
+          <w:tab w:val="num" w:pos="4320"/>
+        </w:tabs>
+        <w:ind w:left="4320" w:hanging="360"/>
+      </w:pPr>
+      <w:rPr>
+        <w:rFonts w:ascii="Wingdings" w:hAnsi="Wingdings" w:hint="default"/>
+        <w:sz w:val="20"/>
+      </w:rPr>
+    </w:lvl>
+    <w:lvl w:ilvl="6" w:tentative="1">
+      <w:start w:val="1"/>
+      <w:numFmt w:val="bullet"/>
+      <w:lvlText w:val=""/>
+      <w:lvlJc w:val="left"/>
+      <w:pPr>
+        <w:tabs>
+          <w:tab w:val="num" w:pos="5040"/>
+        </w:tabs>
+        <w:ind w:left="5040" w:hanging="360"/>
+      </w:pPr>
+      <w:rPr>
+        <w:rFonts w:ascii="Wingdings" w:hAnsi="Wingdings" w:hint="default"/>
+        <w:sz w:val="20"/>
+      </w:rPr>
+    </w:lvl>
+    <w:lvl w:ilvl="7" w:tentative="1">
+      <w:start w:val="1"/>
+      <w:numFmt w:val="bullet"/>
+      <w:lvlText w:val=""/>
+      <w:lvlJc w:val="left"/>
+      <w:pPr>
+        <w:tabs>
+          <w:tab w:val="num" w:pos="5760"/>
+        </w:tabs>
+        <w:ind w:left="5760" w:hanging="360"/>
+      </w:pPr>
+      <w:rPr>
+        <w:rFonts w:ascii="Wingdings" w:hAnsi="Wingdings" w:hint="default"/>
+        <w:sz w:val="20"/>
+      </w:rPr>
+    </w:lvl>
+    <w:lvl w:ilvl="8" w:tentative="1">
+      <w:start w:val="1"/>
+      <w:numFmt w:val="bullet"/>
+      <w:lvlText w:val=""/>
+      <w:lvlJc w:val="left"/>
+      <w:pPr>
+        <w:tabs>
+          <w:tab w:val="num" w:pos="6480"/>
+        </w:tabs>
+        <w:ind w:left="6480" w:hanging="360"/>
+      </w:pPr>
+      <w:rPr>
+        <w:rFonts w:ascii="Wingdings" w:hAnsi="Wingdings" w:hint="default"/>
+        <w:sz w:val="20"/>
+      </w:rPr>
+    </w:lvl>
+  </w:abstractNum>
   <w:num w:numId="1" w16cid:durableId="1562863390">
-    <w:abstractNumId w:val="7"/>
+    <w:abstractNumId w:val="10"/>
   </w:num>
   <w:num w:numId="2" w16cid:durableId="2107922372">
-    <w:abstractNumId w:val="4"/>
+    <w:abstractNumId w:val="6"/>
   </w:num>
   <w:num w:numId="3" w16cid:durableId="1478449014">
+    <w:abstractNumId w:val="5"/>
+  </w:num>
+  <w:num w:numId="4" w16cid:durableId="1703827218">
+    <w:abstractNumId w:val="2"/>
+  </w:num>
+  <w:num w:numId="5" w16cid:durableId="417023309">
     <w:abstractNumId w:val="3"/>
   </w:num>
-  <w:num w:numId="4" w16cid:durableId="1703827218">
-    <w:abstractNumId w:val="1"/>
-  </w:num>
-  <w:num w:numId="5" w16cid:durableId="417023309">
-    <w:abstractNumId w:val="2"/>
-  </w:num>
   <w:num w:numId="6" w16cid:durableId="1530947700">
-    <w:abstractNumId w:val="6"/>
+    <w:abstractNumId w:val="9"/>
   </w:num>
   <w:num w:numId="7" w16cid:durableId="655718377">
-    <w:abstractNumId w:val="5"/>
+    <w:abstractNumId w:val="7"/>
   </w:num>
   <w:num w:numId="8" w16cid:durableId="1237980771">
     <w:abstractNumId w:val="0"/>
+  </w:num>
+  <w:num w:numId="9" w16cid:durableId="1567256616">
+    <w:abstractNumId w:val="8"/>
+  </w:num>
+  <w:num w:numId="10" w16cid:durableId="133332441">
+    <w:abstractNumId w:val="11"/>
+  </w:num>
+  <w:num w:numId="11" w16cid:durableId="1126311338">
+    <w:abstractNumId w:val="4"/>
+  </w:num>
+  <w:num w:numId="12" w16cid:durableId="1999770493">
+    <w:abstractNumId w:val="1"/>
   </w:num>
   <w:numIdMacAtCleanup w:val="5"/>
 </w:numbering>
@@ -18024,7 +18648,7 @@
         <w:numId w:val="2"/>
       </w:numPr>
       <w:spacing w:after="68"/>
-      <w:ind w:hanging="369"/>
+      <w:ind w:left="369" w:hanging="369"/>
       <w:outlineLvl w:val="0"/>
     </w:pPr>
     <w:rPr>
@@ -18078,10 +18702,31 @@
       <w:u w:val="single" w:color="000000"/>
     </w:rPr>
   </w:style>
+  <w:style w:type="paragraph" w:styleId="4">
+    <w:name w:val="heading 4"/>
+    <w:basedOn w:val="a"/>
+    <w:next w:val="a"/>
+    <w:link w:val="40"/>
+    <w:uiPriority w:val="9"/>
+    <w:unhideWhenUsed/>
+    <w:qFormat/>
+    <w:rsid w:val="00437B77"/>
+    <w:pPr>
+      <w:keepNext/>
+      <w:keepLines/>
+      <w:spacing w:before="40"/>
+      <w:outlineLvl w:val="3"/>
+    </w:pPr>
+    <w:rPr>
+      <w:rFonts w:asciiTheme="majorHAnsi" w:eastAsiaTheme="majorEastAsia" w:hAnsiTheme="majorHAnsi" w:cstheme="majorBidi"/>
+      <w:i/>
+      <w:iCs/>
+      <w:color w:val="2E74B5" w:themeColor="accent1" w:themeShade="BF"/>
+    </w:rPr>
+  </w:style>
   <w:style w:type="character" w:default="1" w:styleId="a0">
     <w:name w:val="Default Paragraph Font"/>
     <w:uiPriority w:val="1"/>
-    <w:semiHidden/>
     <w:unhideWhenUsed/>
   </w:style>
   <w:style w:type="table" w:default="1" w:styleId="a1">
@@ -18376,6 +19021,21 @@
       <w:szCs w:val="28"/>
     </w:rPr>
   </w:style>
+  <w:style w:type="character" w:customStyle="1" w:styleId="40">
+    <w:name w:val="כותרת 4 תו"/>
+    <w:basedOn w:val="a0"/>
+    <w:link w:val="4"/>
+    <w:uiPriority w:val="9"/>
+    <w:rsid w:val="00437B77"/>
+    <w:rPr>
+      <w:rFonts w:asciiTheme="majorHAnsi" w:eastAsiaTheme="majorEastAsia" w:hAnsiTheme="majorHAnsi" w:cstheme="majorBidi"/>
+      <w:i/>
+      <w:iCs/>
+      <w:color w:val="2E74B5" w:themeColor="accent1" w:themeShade="BF"/>
+      <w:sz w:val="28"/>
+      <w:szCs w:val="28"/>
+    </w:rPr>
+  </w:style>
 </w:styles>
 </file>
 

</xml_diff>

<commit_message>
edited all chapter 7 and completed it in the project booklet
</commit_message>
<xml_diff>
--- a/word file/קובץ תשובת המרצה לעבודה 24113.docx
+++ b/word file/קובץ תשובת המרצה לעבודה 24113.docx
@@ -5,7 +5,7 @@
     <w:p>
       <w:pPr>
         <w:rPr>
-          <w:rFonts w:cstheme="minorBidi" w:hint="cs"/>
+          <w:rFonts w:cstheme="minorBidi"/>
           <w:b/>
           <w:bCs/>
           <w:sz w:val="24"/>
@@ -78,7 +78,25 @@
           <w:szCs w:val="24"/>
           <w:rtl/>
         </w:rPr>
-        <w:t xml:space="preserve"> חוזר מנהל מה"ט – </w:t>
+        <w:t xml:space="preserve"> חוזר מנהל </w:t>
+      </w:r>
+      <w:proofErr w:type="spellStart"/>
+      <w:r>
+        <w:rPr>
+          <w:sz w:val="24"/>
+          <w:szCs w:val="24"/>
+          <w:rtl/>
+        </w:rPr>
+        <w:t>מה"ט</w:t>
+      </w:r>
+      <w:proofErr w:type="spellEnd"/>
+      <w:r>
+        <w:rPr>
+          <w:sz w:val="24"/>
+          <w:szCs w:val="24"/>
+          <w:rtl/>
+        </w:rPr>
+        <w:t xml:space="preserve"> – </w:t>
       </w:r>
       <w:r>
         <w:rPr>
@@ -628,6 +646,7 @@
         </w:rPr>
         <w:t xml:space="preserve">שם המכללה  </w:t>
       </w:r>
+      <w:proofErr w:type="spellStart"/>
       <w:r>
         <w:rPr>
           <w:sz w:val="24"/>
@@ -635,7 +654,17 @@
           <w:u w:val="single" w:color="000000"/>
           <w:rtl/>
         </w:rPr>
-        <w:t xml:space="preserve">המכללה הטכנולוגית נוף הגליל </w:t>
+        <w:t>המכללה</w:t>
+      </w:r>
+      <w:proofErr w:type="spellEnd"/>
+      <w:r>
+        <w:rPr>
+          <w:sz w:val="24"/>
+          <w:szCs w:val="24"/>
+          <w:u w:val="single" w:color="000000"/>
+          <w:rtl/>
+        </w:rPr>
+        <w:t xml:space="preserve"> הטכנולוגית נוף הגליל </w:t>
       </w:r>
       <w:r>
         <w:rPr>
@@ -1187,12 +1216,21 @@
                 <w:szCs w:val="24"/>
               </w:rPr>
             </w:pPr>
-            <w:r>
-              <w:rPr>
-                <w:sz w:val="24"/>
-                <w:szCs w:val="24"/>
-              </w:rPr>
-              <w:t>Bsc / Mba</w:t>
+            <w:proofErr w:type="spellStart"/>
+            <w:r>
+              <w:rPr>
+                <w:sz w:val="24"/>
+                <w:szCs w:val="24"/>
+              </w:rPr>
+              <w:t>Bsc</w:t>
+            </w:r>
+            <w:proofErr w:type="spellEnd"/>
+            <w:r>
+              <w:rPr>
+                <w:sz w:val="24"/>
+                <w:szCs w:val="24"/>
+              </w:rPr>
+              <w:t xml:space="preserve"> / Mba</w:t>
             </w:r>
           </w:p>
         </w:tc>
@@ -1241,13 +1279,23 @@
                 <w:szCs w:val="24"/>
               </w:rPr>
             </w:pPr>
-            <w:r>
-              <w:rPr>
-                <w:sz w:val="24"/>
-                <w:szCs w:val="24"/>
-                <w:rtl/>
-              </w:rPr>
-              <w:t xml:space="preserve">יקינטון 23 חיפה </w:t>
+            <w:proofErr w:type="spellStart"/>
+            <w:r>
+              <w:rPr>
+                <w:sz w:val="24"/>
+                <w:szCs w:val="24"/>
+                <w:rtl/>
+              </w:rPr>
+              <w:t>יקינטון</w:t>
+            </w:r>
+            <w:proofErr w:type="spellEnd"/>
+            <w:r>
+              <w:rPr>
+                <w:sz w:val="24"/>
+                <w:szCs w:val="24"/>
+                <w:rtl/>
+              </w:rPr>
+              <w:t xml:space="preserve"> 23 חיפה </w:t>
             </w:r>
           </w:p>
         </w:tc>
@@ -1465,8 +1513,18 @@
           <w:szCs w:val="24"/>
           <w:rtl/>
         </w:rPr>
-        <w:t>חתימת הסטודנט               חתימת המנחה האישי           חתימת הגורם המקצועי מטעם מה"ט</w:t>
-      </w:r>
+        <w:t xml:space="preserve">חתימת הסטודנט               חתימת המנחה האישי           חתימת הגורם המקצועי מטעם </w:t>
+      </w:r>
+      <w:proofErr w:type="spellStart"/>
+      <w:r>
+        <w:rPr>
+          <w:sz w:val="24"/>
+          <w:szCs w:val="24"/>
+          <w:rtl/>
+        </w:rPr>
+        <w:t>מה"ט</w:t>
+      </w:r>
+      <w:proofErr w:type="spellEnd"/>
     </w:p>
     <w:p>
       <w:pPr>
@@ -1525,7 +1583,7 @@
     </w:p>
     <w:p>
       <w:pPr>
-        <w:pStyle w:val="1"/>
+        <w:pStyle w:val="Heading1"/>
         <w:rPr>
           <w:sz w:val="24"/>
           <w:szCs w:val="24"/>
@@ -1601,7 +1659,7 @@
     </w:p>
     <w:p>
       <w:pPr>
-        <w:pStyle w:val="1"/>
+        <w:pStyle w:val="Heading1"/>
         <w:rPr>
           <w:sz w:val="24"/>
           <w:szCs w:val="24"/>
@@ -1626,7 +1684,7 @@
     </w:p>
     <w:p>
       <w:pPr>
-        <w:pStyle w:val="2"/>
+        <w:pStyle w:val="Heading2"/>
         <w:rPr>
           <w:sz w:val="24"/>
           <w:szCs w:val="24"/>
@@ -1753,7 +1811,7 @@
     </w:p>
     <w:p>
       <w:pPr>
-        <w:pStyle w:val="2"/>
+        <w:pStyle w:val="Heading2"/>
         <w:rPr>
           <w:sz w:val="24"/>
           <w:szCs w:val="24"/>
@@ -1975,7 +2033,7 @@
     </w:p>
     <w:p>
       <w:pPr>
-        <w:pStyle w:val="1"/>
+        <w:pStyle w:val="Heading1"/>
         <w:rPr>
           <w:color w:val="32074F"/>
           <w:sz w:val="24"/>
@@ -2290,7 +2348,7 @@
     </w:p>
     <w:p>
       <w:pPr>
-        <w:pStyle w:val="1"/>
+        <w:pStyle w:val="Heading1"/>
         <w:rPr>
           <w:sz w:val="24"/>
           <w:szCs w:val="24"/>
@@ -2429,7 +2487,7 @@
     </w:p>
     <w:p>
       <w:pPr>
-        <w:pStyle w:val="1"/>
+        <w:pStyle w:val="Heading1"/>
         <w:rPr>
           <w:sz w:val="24"/>
           <w:szCs w:val="24"/>
@@ -2447,7 +2505,7 @@
     </w:p>
     <w:p>
       <w:pPr>
-        <w:pStyle w:val="2"/>
+        <w:pStyle w:val="Heading2"/>
         <w:rPr>
           <w:sz w:val="24"/>
           <w:szCs w:val="24"/>
@@ -2562,7 +2620,7 @@
     </w:p>
     <w:p>
       <w:pPr>
-        <w:pStyle w:val="2"/>
+        <w:pStyle w:val="Heading2"/>
         <w:rPr>
           <w:sz w:val="24"/>
           <w:szCs w:val="24"/>
@@ -2580,7 +2638,7 @@
     </w:p>
     <w:tbl>
       <w:tblPr>
-        <w:tblStyle w:val="a6"/>
+        <w:tblStyle w:val="TableGrid0"/>
         <w:tblpPr w:leftFromText="180" w:rightFromText="180" w:vertAnchor="text" w:tblpXSpec="center" w:tblpY="1"/>
         <w:tblOverlap w:val="never"/>
         <w:bidiVisual/>
@@ -3338,6 +3396,7 @@
               </w:rPr>
               <w:t xml:space="preserve"> של  </w:t>
             </w:r>
+            <w:proofErr w:type="spellStart"/>
             <w:r>
               <w:rPr>
                 <w:sz w:val="24"/>
@@ -3345,6 +3404,7 @@
               </w:rPr>
               <w:t>BCrypt</w:t>
             </w:r>
+            <w:proofErr w:type="spellEnd"/>
             <w:r>
               <w:rPr>
                 <w:sz w:val="24"/>
@@ -3589,7 +3649,7 @@
     </w:p>
     <w:tbl>
       <w:tblPr>
-        <w:tblStyle w:val="a6"/>
+        <w:tblStyle w:val="TableGrid0"/>
         <w:tblpPr w:leftFromText="180" w:rightFromText="180" w:vertAnchor="text" w:tblpXSpec="center" w:tblpY="1"/>
         <w:tblOverlap w:val="never"/>
         <w:bidiVisual/>
@@ -5060,7 +5120,7 @@
     </w:p>
     <w:tbl>
       <w:tblPr>
-        <w:tblStyle w:val="a6"/>
+        <w:tblStyle w:val="TableGrid0"/>
         <w:tblpPr w:leftFromText="180" w:rightFromText="180" w:vertAnchor="text" w:tblpXSpec="center" w:tblpY="1"/>
         <w:tblOverlap w:val="never"/>
         <w:bidiVisual/>
@@ -5229,7 +5289,7 @@
           </w:p>
           <w:p>
             <w:pPr>
-              <w:pStyle w:val="a3"/>
+              <w:pStyle w:val="ListParagraph"/>
               <w:numPr>
                 <w:ilvl w:val="0"/>
                 <w:numId w:val="6"/>
@@ -5279,7 +5339,7 @@
           </w:p>
           <w:p>
             <w:pPr>
-              <w:pStyle w:val="a3"/>
+              <w:pStyle w:val="ListParagraph"/>
               <w:numPr>
                 <w:ilvl w:val="0"/>
                 <w:numId w:val="6"/>
@@ -5313,7 +5373,7 @@
           </w:p>
           <w:p>
             <w:pPr>
-              <w:pStyle w:val="a3"/>
+              <w:pStyle w:val="ListParagraph"/>
               <w:numPr>
                 <w:ilvl w:val="0"/>
                 <w:numId w:val="6"/>
@@ -5338,7 +5398,7 @@
           </w:p>
           <w:p>
             <w:pPr>
-              <w:pStyle w:val="a3"/>
+              <w:pStyle w:val="ListParagraph"/>
               <w:numPr>
                 <w:ilvl w:val="0"/>
                 <w:numId w:val="6"/>
@@ -5371,7 +5431,7 @@
           </w:p>
           <w:p>
             <w:pPr>
-              <w:pStyle w:val="a3"/>
+              <w:pStyle w:val="ListParagraph"/>
               <w:numPr>
                 <w:ilvl w:val="0"/>
                 <w:numId w:val="6"/>
@@ -5404,7 +5464,7 @@
           </w:p>
           <w:p>
             <w:pPr>
-              <w:pStyle w:val="a3"/>
+              <w:pStyle w:val="ListParagraph"/>
               <w:numPr>
                 <w:ilvl w:val="0"/>
                 <w:numId w:val="6"/>
@@ -5446,7 +5506,7 @@
           </w:p>
           <w:p>
             <w:pPr>
-              <w:pStyle w:val="a3"/>
+              <w:pStyle w:val="ListParagraph"/>
               <w:numPr>
                 <w:ilvl w:val="0"/>
                 <w:numId w:val="6"/>
@@ -5479,7 +5539,7 @@
           </w:p>
           <w:p>
             <w:pPr>
-              <w:pStyle w:val="a3"/>
+              <w:pStyle w:val="ListParagraph"/>
               <w:numPr>
                 <w:ilvl w:val="0"/>
                 <w:numId w:val="6"/>
@@ -5529,7 +5589,7 @@
           </w:p>
           <w:p>
             <w:pPr>
-              <w:pStyle w:val="a3"/>
+              <w:pStyle w:val="ListParagraph"/>
               <w:numPr>
                 <w:ilvl w:val="0"/>
                 <w:numId w:val="6"/>
@@ -5579,7 +5639,7 @@
           </w:p>
           <w:p>
             <w:pPr>
-              <w:pStyle w:val="a3"/>
+              <w:pStyle w:val="ListParagraph"/>
               <w:numPr>
                 <w:ilvl w:val="0"/>
                 <w:numId w:val="6"/>
@@ -5628,7 +5688,7 @@
           </w:p>
           <w:p>
             <w:pPr>
-              <w:pStyle w:val="a3"/>
+              <w:pStyle w:val="ListParagraph"/>
               <w:numPr>
                 <w:ilvl w:val="0"/>
                 <w:numId w:val="6"/>
@@ -5688,7 +5748,7 @@
           </w:p>
           <w:p>
             <w:pPr>
-              <w:pStyle w:val="a3"/>
+              <w:pStyle w:val="ListParagraph"/>
               <w:numPr>
                 <w:ilvl w:val="0"/>
                 <w:numId w:val="6"/>
@@ -5748,7 +5808,7 @@
           </w:p>
           <w:p>
             <w:pPr>
-              <w:pStyle w:val="a3"/>
+              <w:pStyle w:val="ListParagraph"/>
               <w:numPr>
                 <w:ilvl w:val="0"/>
                 <w:numId w:val="6"/>
@@ -5808,7 +5868,7 @@
           </w:p>
           <w:p>
             <w:pPr>
-              <w:pStyle w:val="a3"/>
+              <w:pStyle w:val="ListParagraph"/>
               <w:numPr>
                 <w:ilvl w:val="0"/>
                 <w:numId w:val="6"/>
@@ -5860,7 +5920,7 @@
           </w:p>
           <w:p>
             <w:pPr>
-              <w:pStyle w:val="a3"/>
+              <w:pStyle w:val="ListParagraph"/>
               <w:numPr>
                 <w:ilvl w:val="0"/>
                 <w:numId w:val="6"/>
@@ -5920,7 +5980,7 @@
           </w:p>
           <w:p>
             <w:pPr>
-              <w:pStyle w:val="a3"/>
+              <w:pStyle w:val="ListParagraph"/>
               <w:numPr>
                 <w:ilvl w:val="0"/>
                 <w:numId w:val="6"/>
@@ -6203,7 +6263,7 @@
           </w:p>
           <w:p>
             <w:pPr>
-              <w:pStyle w:val="a3"/>
+              <w:pStyle w:val="ListParagraph"/>
               <w:numPr>
                 <w:ilvl w:val="0"/>
                 <w:numId w:val="5"/>
@@ -6228,7 +6288,7 @@
           </w:p>
           <w:p>
             <w:pPr>
-              <w:pStyle w:val="a3"/>
+              <w:pStyle w:val="ListParagraph"/>
               <w:numPr>
                 <w:ilvl w:val="0"/>
                 <w:numId w:val="5"/>
@@ -6254,7 +6314,7 @@
           </w:p>
           <w:p>
             <w:pPr>
-              <w:pStyle w:val="a3"/>
+              <w:pStyle w:val="ListParagraph"/>
               <w:numPr>
                 <w:ilvl w:val="0"/>
                 <w:numId w:val="5"/>
@@ -6279,7 +6339,7 @@
           </w:p>
           <w:p>
             <w:pPr>
-              <w:pStyle w:val="a3"/>
+              <w:pStyle w:val="ListParagraph"/>
               <w:numPr>
                 <w:ilvl w:val="0"/>
                 <w:numId w:val="5"/>
@@ -6300,7 +6360,27 @@
                 <w:szCs w:val="24"/>
                 <w:rtl/>
               </w:rPr>
-              <w:t>פרטי שולחנות המסעדה (כמה אנשים יכולים לשבת וכו..)</w:t>
+              <w:t xml:space="preserve">פרטי שולחנות המסעדה (כמה אנשים יכולים לשבת </w:t>
+            </w:r>
+            <w:proofErr w:type="spellStart"/>
+            <w:r>
+              <w:rPr>
+                <w:rFonts w:ascii="David" w:hAnsi="David" w:cs="David"/>
+                <w:sz w:val="24"/>
+                <w:szCs w:val="24"/>
+                <w:rtl/>
+              </w:rPr>
+              <w:t>וכו</w:t>
+            </w:r>
+            <w:proofErr w:type="spellEnd"/>
+            <w:r>
+              <w:rPr>
+                <w:rFonts w:ascii="David" w:hAnsi="David" w:cs="David"/>
+                <w:sz w:val="24"/>
+                <w:szCs w:val="24"/>
+                <w:rtl/>
+              </w:rPr>
+              <w:t>..)</w:t>
             </w:r>
             <w:r>
               <w:rPr>
@@ -6941,7 +7021,27 @@
                 <w:szCs w:val="24"/>
                 <w:rtl/>
               </w:rPr>
-              <w:t xml:space="preserve"> נניח שהמסעדה כוללת 5 שולחנות ממוספרות מ 1-5 אם בעל בא למחוק את שולחן 2 שולחן 2 נמחק שולחן 3 הופך לשולחן 2 שולחן 4 ל-3 וכו...</w:t>
+              <w:t xml:space="preserve"> נניח שהמסעדה כוללת 5 שולחנות ממוספרות מ 1-5 אם בעל בא למחוק את שולחן 2 שולחן 2 נמחק שולחן 3 הופך לשולחן 2 שולחן 4 ל-3 </w:t>
+            </w:r>
+            <w:proofErr w:type="spellStart"/>
+            <w:r>
+              <w:rPr>
+                <w:rFonts w:hint="cs"/>
+                <w:sz w:val="24"/>
+                <w:szCs w:val="24"/>
+                <w:rtl/>
+              </w:rPr>
+              <w:t>וכו</w:t>
+            </w:r>
+            <w:proofErr w:type="spellEnd"/>
+            <w:r>
+              <w:rPr>
+                <w:rFonts w:hint="cs"/>
+                <w:sz w:val="24"/>
+                <w:szCs w:val="24"/>
+                <w:rtl/>
+              </w:rPr>
+              <w:t>...</w:t>
             </w:r>
           </w:p>
         </w:tc>
@@ -7160,7 +7260,7 @@
     </w:p>
     <w:tbl>
       <w:tblPr>
-        <w:tblStyle w:val="a6"/>
+        <w:tblStyle w:val="TableGrid0"/>
         <w:tblpPr w:leftFromText="180" w:rightFromText="180" w:vertAnchor="text" w:tblpXSpec="center" w:tblpY="1"/>
         <w:tblOverlap w:val="never"/>
         <w:bidiVisual/>
@@ -7546,7 +7646,7 @@
           </w:p>
           <w:p>
             <w:pPr>
-              <w:pStyle w:val="a3"/>
+              <w:pStyle w:val="ListParagraph"/>
               <w:numPr>
                 <w:ilvl w:val="0"/>
                 <w:numId w:val="7"/>
@@ -7570,7 +7670,7 @@
           </w:p>
           <w:p>
             <w:pPr>
-              <w:pStyle w:val="a3"/>
+              <w:pStyle w:val="ListParagraph"/>
               <w:numPr>
                 <w:ilvl w:val="0"/>
                 <w:numId w:val="7"/>
@@ -7594,7 +7694,7 @@
           </w:p>
           <w:p>
             <w:pPr>
-              <w:pStyle w:val="a3"/>
+              <w:pStyle w:val="ListParagraph"/>
               <w:numPr>
                 <w:ilvl w:val="0"/>
                 <w:numId w:val="7"/>
@@ -7618,7 +7718,7 @@
           </w:p>
           <w:p>
             <w:pPr>
-              <w:pStyle w:val="a3"/>
+              <w:pStyle w:val="ListParagraph"/>
               <w:numPr>
                 <w:ilvl w:val="0"/>
                 <w:numId w:val="7"/>
@@ -7723,7 +7823,7 @@
     </w:p>
     <w:p>
       <w:pPr>
-        <w:pStyle w:val="1"/>
+        <w:pStyle w:val="Heading1"/>
         <w:rPr>
           <w:sz w:val="24"/>
           <w:szCs w:val="24"/>
@@ -7781,7 +7881,7 @@
     </w:p>
     <w:p>
       <w:pPr>
-        <w:pStyle w:val="1"/>
+        <w:pStyle w:val="Heading1"/>
         <w:rPr>
           <w:sz w:val="24"/>
           <w:szCs w:val="24"/>
@@ -7817,7 +7917,7 @@
     </w:p>
     <w:p>
       <w:pPr>
-        <w:pStyle w:val="2"/>
+        <w:pStyle w:val="Heading2"/>
         <w:rPr>
           <w:rtl/>
         </w:rPr>
@@ -7898,7 +7998,7 @@
     </w:p>
     <w:p>
       <w:pPr>
-        <w:pStyle w:val="2"/>
+        <w:pStyle w:val="Heading2"/>
         <w:rPr>
           <w:szCs w:val="28"/>
         </w:rPr>
@@ -7919,57 +8019,137 @@
     </w:p>
     <w:p>
       <w:pPr>
+        <w:pStyle w:val="ListParagraph"/>
         <w:numPr>
           <w:ilvl w:val="0"/>
-          <w:numId w:val="9"/>
+          <w:numId w:val="13"/>
         </w:numPr>
-      </w:pPr>
-      <w:r>
-        <w:rPr>
-          <w:b/>
-          <w:bCs/>
-        </w:rPr>
-        <w:t>Visual Studio Code</w:t>
-      </w:r>
-      <w:r>
-        <w:t xml:space="preserve">: </w:t>
-      </w:r>
-      <w:r>
-        <w:rPr>
-          <w:rtl/>
-        </w:rPr>
-        <w:t>תוכנה לעריכת קוד</w:t>
-      </w:r>
-    </w:p>
-    <w:p>
-      <w:pPr>
+        <w:rPr>
+          <w:rFonts w:ascii="David" w:hAnsi="David" w:cs="David"/>
+          <w:lang w:bidi="ar-SA"/>
+        </w:rPr>
+      </w:pPr>
+      <w:r>
+        <w:rPr>
+          <w:rFonts w:ascii="David" w:hAnsi="David" w:cs="David"/>
+          <w:lang w:bidi="ar-SA"/>
+        </w:rPr>
+        <w:t xml:space="preserve">Visual Studio </w:t>
+      </w:r>
+      <w:proofErr w:type="gramStart"/>
+      <w:r>
+        <w:rPr>
+          <w:rFonts w:ascii="David" w:hAnsi="David" w:cs="David"/>
+          <w:lang w:bidi="ar-SA"/>
+        </w:rPr>
+        <w:t xml:space="preserve">Code </w:t>
+      </w:r>
+      <w:r>
+        <w:rPr>
+          <w:rFonts w:ascii="David" w:hAnsi="David" w:cs="David"/>
+          <w:rtl/>
+        </w:rPr>
+        <w:t xml:space="preserve"> תוכנה</w:t>
+      </w:r>
+      <w:proofErr w:type="gramEnd"/>
+      <w:r>
+        <w:rPr>
+          <w:rFonts w:ascii="David" w:hAnsi="David" w:cs="David"/>
+          <w:rtl/>
+        </w:rPr>
+        <w:t xml:space="preserve"> לעריכת קוד</w:t>
+      </w:r>
+    </w:p>
+    <w:p>
+      <w:pPr>
+        <w:pStyle w:val="ListParagraph"/>
         <w:numPr>
           <w:ilvl w:val="0"/>
-          <w:numId w:val="9"/>
+          <w:numId w:val="13"/>
         </w:numPr>
-      </w:pPr>
-      <w:r>
-        <w:rPr>
-          <w:b/>
-          <w:bCs/>
-        </w:rPr>
-        <w:t>MongoDB</w:t>
-      </w:r>
-      <w:r>
-        <w:t xml:space="preserve">: </w:t>
-      </w:r>
-      <w:r>
-        <w:rPr>
-          <w:rtl/>
-        </w:rPr>
-        <w:t>תוכנה לניהול בסיסי נתונים</w:t>
+        <w:rPr>
+          <w:rFonts w:ascii="David" w:hAnsi="David" w:cs="David"/>
+          <w:lang w:bidi="ar-SA"/>
+        </w:rPr>
+      </w:pPr>
+      <w:r>
+        <w:rPr>
+          <w:rFonts w:ascii="David" w:hAnsi="David" w:cs="David"/>
+          <w:lang w:bidi="ar-SA"/>
+        </w:rPr>
+        <w:t>MongoDB Compass</w:t>
+      </w:r>
+      <w:r>
+        <w:rPr>
+          <w:rFonts w:ascii="David" w:hAnsi="David" w:cs="David"/>
+          <w:rtl/>
+        </w:rPr>
+        <w:t xml:space="preserve"> תוכנה </w:t>
+      </w:r>
+      <w:proofErr w:type="spellStart"/>
+      <w:r>
+        <w:rPr>
+          <w:rFonts w:ascii="David" w:hAnsi="David" w:cs="David"/>
+          <w:rtl/>
+        </w:rPr>
+        <w:t>לוויזווליזאציאת</w:t>
+      </w:r>
+      <w:proofErr w:type="spellEnd"/>
+      <w:r>
+        <w:rPr>
+          <w:rFonts w:ascii="David" w:hAnsi="David" w:cs="David"/>
+          <w:rtl/>
+        </w:rPr>
+        <w:t xml:space="preserve"> בסיס נתונים</w:t>
+      </w:r>
+    </w:p>
+    <w:p>
+      <w:pPr>
+        <w:pStyle w:val="ListParagraph"/>
+        <w:numPr>
+          <w:ilvl w:val="0"/>
+          <w:numId w:val="13"/>
+        </w:numPr>
+        <w:rPr>
+          <w:rFonts w:ascii="David" w:hAnsi="David" w:cs="David"/>
+          <w:lang w:bidi="ar-SA"/>
+        </w:rPr>
+      </w:pPr>
+      <w:proofErr w:type="spellStart"/>
+      <w:r>
+        <w:rPr>
+          <w:rFonts w:ascii="David" w:hAnsi="David" w:cs="David"/>
+          <w:lang w:bidi="ar-SA"/>
+        </w:rPr>
+        <w:t>Mailjet</w:t>
+      </w:r>
+      <w:r>
+        <w:rPr>
+          <w:rFonts w:ascii="David" w:hAnsi="David" w:cs="David"/>
+          <w:lang w:bidi="ar-SA"/>
+        </w:rPr>
+        <w:t>API</w:t>
+      </w:r>
+      <w:proofErr w:type="spellEnd"/>
+      <w:r>
+        <w:rPr>
+          <w:rFonts w:ascii="David" w:hAnsi="David" w:cs="David"/>
+          <w:rtl/>
+        </w:rPr>
+        <w:t xml:space="preserve"> ספריית עזר לשם שליחת מיילים למשתמשים</w:t>
+      </w:r>
+      <w:r>
+        <w:rPr>
+          <w:rFonts w:ascii="David" w:hAnsi="David" w:cs="David"/>
+          <w:lang w:bidi="ar-JO"/>
+        </w:rPr>
+        <w:tab/>
       </w:r>
     </w:p>
     <w:p>
       <w:pPr>
         <w:ind w:left="720" w:firstLine="0"/>
         <w:rPr>
-          <w:rFonts w:cstheme="minorBidi" w:hint="cs"/>
           <w:b/>
           <w:bCs/>
           <w:lang w:bidi="ar-SA"/>
@@ -7978,7 +8158,7 @@
     </w:p>
     <w:p>
       <w:pPr>
-        <w:pStyle w:val="2"/>
+        <w:pStyle w:val="Heading2"/>
         <w:rPr>
           <w:szCs w:val="28"/>
         </w:rPr>
@@ -8000,23 +8180,29 @@
     <w:p>
       <w:pPr>
         <w:ind w:left="720" w:firstLine="0"/>
-      </w:pPr>
-      <w:r>
         <w:rPr>
           <w:b/>
           <w:bCs/>
           <w:rtl/>
         </w:rPr>
-        <w:t>צד לקוח</w:t>
-      </w:r>
+      </w:pPr>
       <w:r>
         <w:rPr>
           <w:b/>
           <w:bCs/>
+          <w:rtl/>
+        </w:rPr>
+        <w:t>צד לקוח</w:t>
+      </w:r>
+      <w:r>
+        <w:rPr>
+          <w:b/>
+          <w:bCs/>
         </w:rPr>
         <w:t>:</w:t>
       </w:r>
     </w:p>
+    <w:p/>
     <w:p>
       <w:pPr>
         <w:numPr>
@@ -8032,7 +8218,13 @@
         <w:t>TypeScript</w:t>
       </w:r>
       <w:r>
-        <w:t xml:space="preserve">: </w:t>
+        <w:rPr>
+          <w:rtl/>
+        </w:rPr>
+        <w:t>:</w:t>
+      </w:r>
+      <w:r>
+        <w:t xml:space="preserve"> </w:t>
       </w:r>
       <w:r>
         <w:rPr>
@@ -8050,6 +8242,9 @@
         <w:t>ומאפשרת כתיבת קוד אמין ומובנה</w:t>
       </w:r>
       <w:r>
+        <w:rPr>
+          <w:rtl/>
+        </w:rPr>
         <w:t>.</w:t>
       </w:r>
     </w:p>
@@ -8064,11 +8259,74 @@
         <w:rPr>
           <w:b/>
           <w:bCs/>
+          <w:lang w:bidi="ar-JO"/>
+        </w:rPr>
+        <w:t>React Native</w:t>
+      </w:r>
+      <w:r>
+        <w:rPr>
+          <w:rtl/>
+        </w:rPr>
+        <w:t xml:space="preserve">: ספריה לתכנות ממשקי משתמש לאיפון ולאנדרואיד בחרתי אותה בגלל </w:t>
+      </w:r>
+      <w:proofErr w:type="spellStart"/>
+      <w:r>
+        <w:rPr>
+          <w:rtl/>
+        </w:rPr>
+        <w:t>פילוסופיאת</w:t>
+      </w:r>
+      <w:proofErr w:type="spellEnd"/>
+      <w:r>
+        <w:rPr>
+          <w:rtl/>
+        </w:rPr>
+        <w:t xml:space="preserve"> ה-</w:t>
+      </w:r>
+      <w:r>
+        <w:rPr>
+          <w:lang w:bidi="ar-JO"/>
+        </w:rPr>
+        <w:t>Write once, run everywhere</w:t>
+      </w:r>
+      <w:r>
+        <w:rPr>
+          <w:rtl/>
+        </w:rPr>
+        <w:t xml:space="preserve"> אם לא בחרתי אותה אז היה נדרש ממני לכתוב את ה-</w:t>
+      </w:r>
+      <w:r>
+        <w:t>UI</w:t>
+      </w:r>
+      <w:r>
+        <w:rPr>
+          <w:rtl/>
+        </w:rPr>
+        <w:t xml:space="preserve"> לכל סוג פלפון בשפה לחוד</w:t>
+      </w:r>
+    </w:p>
+    <w:p>
+      <w:pPr>
+        <w:numPr>
+          <w:ilvl w:val="0"/>
+          <w:numId w:val="10"/>
+        </w:numPr>
+      </w:pPr>
+      <w:r>
+        <w:rPr>
+          <w:b/>
+          <w:bCs/>
         </w:rPr>
         <w:t>CSS</w:t>
       </w:r>
       <w:r>
-        <w:t xml:space="preserve">: </w:t>
+        <w:rPr>
+          <w:rtl/>
+        </w:rPr>
+        <w:t>:</w:t>
+      </w:r>
+      <w:r>
+        <w:t xml:space="preserve"> </w:t>
       </w:r>
       <w:r>
         <w:rPr>
@@ -8115,7 +8373,13 @@
         <w:t>C#</w:t>
       </w:r>
       <w:r>
-        <w:t xml:space="preserve">: </w:t>
+        <w:rPr>
+          <w:rtl/>
+        </w:rPr>
+        <w:t>:</w:t>
+      </w:r>
+      <w:r>
+        <w:t xml:space="preserve"> </w:t>
       </w:r>
       <w:r>
         <w:rPr>
@@ -8126,50 +8390,11 @@
       <w:r>
         <w:t>.</w:t>
       </w:r>
-    </w:p>
-    <w:p>
-      <w:pPr>
-        <w:numPr>
-          <w:ilvl w:val="0"/>
-          <w:numId w:val="11"/>
-        </w:numPr>
-      </w:pPr>
-      <w:r>
-        <w:rPr>
-          <w:b/>
-          <w:bCs/>
-        </w:rPr>
-        <w:t>Node.js</w:t>
-      </w:r>
-      <w:r>
-        <w:t xml:space="preserve">: </w:t>
-      </w:r>
-      <w:r>
-        <w:rPr>
-          <w:rtl/>
-        </w:rPr>
-        <w:t>הרצת קוד</w:t>
-      </w:r>
-      <w:r>
-        <w:t xml:space="preserve"> C# (</w:t>
-      </w:r>
-      <w:r>
-        <w:rPr>
-          <w:rtl/>
-        </w:rPr>
-        <w:t>דרך</w:t>
-      </w:r>
-      <w:r>
-        <w:t xml:space="preserve"> ASP.NET Core) </w:t>
-      </w:r>
-      <w:r>
-        <w:rPr>
-          <w:rtl/>
-        </w:rPr>
-        <w:t>בשרת</w:t>
-      </w:r>
-      <w:r>
-        <w:t>.</w:t>
+      <w:r>
+        <w:rPr>
+          <w:rtl/>
+        </w:rPr>
+        <w:t xml:space="preserve"> השתמשתי בשפה זו בשל מהירותה</w:t>
       </w:r>
     </w:p>
     <w:p>
@@ -8204,108 +8429,384 @@
           <w:b/>
           <w:bCs/>
         </w:rPr>
-        <w:t>Mongoose</w:t>
-      </w:r>
-      <w:r>
-        <w:t xml:space="preserve">: </w:t>
-      </w:r>
-      <w:r>
-        <w:rPr>
-          <w:rtl/>
-        </w:rPr>
-        <w:t>כלי לניהול</w:t>
-      </w:r>
-      <w:r>
-        <w:t xml:space="preserve"> MongoDB </w:t>
-      </w:r>
-      <w:r>
-        <w:rPr>
-          <w:rtl/>
-        </w:rPr>
-        <w:t>ב</w:t>
-      </w:r>
-      <w:r>
-        <w:t>-Node.js.</w:t>
-      </w:r>
-    </w:p>
-    <w:p>
-      <w:pPr>
-        <w:numPr>
-          <w:ilvl w:val="0"/>
-          <w:numId w:val="12"/>
-        </w:numPr>
+        <w:t>MongoDB</w:t>
+      </w:r>
+      <w:r>
+        <w:rPr>
+          <w:rtl/>
+        </w:rPr>
+        <w:t>:</w:t>
+      </w:r>
+      <w:r>
+        <w:t xml:space="preserve"> </w:t>
+      </w:r>
+      <w:r>
+        <w:rPr>
+          <w:rtl/>
+        </w:rPr>
+        <w:t>מערכת לניהול מסדי נתונים גמישה ומודולרית, שמתאימה לעבודה עם כמויות גדולות של נתונים</w:t>
+      </w:r>
+      <w:r>
+        <w:t>.</w:t>
+      </w:r>
+    </w:p>
+    <w:p>
+      <w:pPr>
+        <w:ind w:left="720" w:firstLine="0"/>
+        <w:rPr>
+          <w:rtl/>
+        </w:rPr>
+      </w:pPr>
+    </w:p>
+    <w:p>
+      <w:pPr>
+        <w:pStyle w:val="Heading2"/>
+        <w:rPr>
+          <w:rtl/>
+        </w:rPr>
+      </w:pPr>
+      <w:r>
+        <w:rPr>
+          <w:rtl/>
+        </w:rPr>
+        <w:t>תיאור הארכיטקטורה הנבחרת:</w:t>
+      </w:r>
+    </w:p>
+    <w:p>
+      <w:pPr>
+        <w:rPr>
+          <w:rFonts w:hint="cs"/>
+        </w:rPr>
+      </w:pPr>
+      <w:r>
+        <w:rPr>
+          <w:rtl/>
+        </w:rPr>
+        <w:t>בחרתי בארכיטקטורת שרת-לקוח עם שרת מקומי לכל מסעדה המשתמשת באפליקציה בכדי לצבור על מחירי ה-</w:t>
+      </w:r>
+      <w:r>
+        <w:rPr>
+          <w:lang w:bidi="ar-JO"/>
+        </w:rPr>
+        <w:t>Hosting</w:t>
+      </w:r>
+      <w:r>
+        <w:rPr>
+          <w:rtl/>
+        </w:rPr>
+        <w:t xml:space="preserve"> ולהתמודד עם היכולות הפיננסיות של בעלי המסעדות. </w:t>
+      </w:r>
+      <w:r>
+        <w:rPr>
+          <w:rtl/>
+        </w:rPr>
+        <w:t>בחרתי העיקר ב-#</w:t>
+      </w:r>
+      <w:r>
+        <w:t>C</w:t>
+      </w:r>
+      <w:r>
+        <w:rPr>
+          <w:rtl/>
+        </w:rPr>
+        <w:t xml:space="preserve"> לשרת בשל מהירות השפה ובחרתי ב</w:t>
+      </w:r>
+      <w:r>
+        <w:rPr>
+          <w:rFonts w:hint="cs"/>
+          <w:rtl/>
+        </w:rPr>
+        <w:t>-</w:t>
+      </w:r>
+      <w:r>
+        <w:rPr>
+          <w:lang w:bidi="ar-JO"/>
+        </w:rPr>
+        <w:t>React Native</w:t>
+      </w:r>
+      <w:r>
+        <w:rPr>
+          <w:rFonts w:hint="cs"/>
+          <w:rtl/>
+        </w:rPr>
+        <w:t xml:space="preserve"> כספריה על גבי </w:t>
+      </w:r>
+      <w:r>
+        <w:t>TypeScript</w:t>
+      </w:r>
+      <w:r>
+        <w:rPr>
+          <w:rFonts w:hint="cs"/>
+          <w:rtl/>
+        </w:rPr>
+        <w:t xml:space="preserve"> לשם גמישותה עם סוגי מכשירים טלפונים שונים ויכולותיה הרחבות לתכנת </w:t>
+      </w:r>
+      <w:r>
+        <w:t>UI</w:t>
+      </w:r>
+      <w:r>
+        <w:rPr>
+          <w:rFonts w:hint="cs"/>
+          <w:rtl/>
+        </w:rPr>
+        <w:t xml:space="preserve"> לאותם מכשירים</w:t>
+      </w:r>
+    </w:p>
+    <w:p>
+      <w:pPr>
+        <w:pStyle w:val="Heading2"/>
+        <w:rPr>
+          <w:rtl/>
+        </w:rPr>
+      </w:pPr>
+      <w:r>
+        <w:rPr>
+          <w:rtl/>
+        </w:rPr>
+        <w:t>חלוקה לרכיבים ומודולים:</w:t>
+      </w:r>
+    </w:p>
+    <w:p>
+      <w:pPr>
+        <w:rPr>
+          <w:rtl/>
+        </w:rPr>
       </w:pPr>
       <w:r>
         <w:rPr>
           <w:b/>
           <w:bCs/>
-        </w:rPr>
-        <w:t>MongoDB</w:t>
-      </w:r>
-      <w:r>
-        <w:t xml:space="preserve">: </w:t>
-      </w:r>
-      <w:r>
-        <w:rPr>
-          <w:rtl/>
-        </w:rPr>
-        <w:t>מערכת לניהול מסדי נתונים גמישה ומודולרית, שמתאימה לעבודה עם כמויות גדולות של נתונים</w:t>
-      </w:r>
-      <w:r>
-        <w:t>.</w:t>
-      </w:r>
-    </w:p>
-    <w:p>
-      <w:pPr>
-        <w:ind w:left="720" w:firstLine="0"/>
-        <w:rPr>
-          <w:rtl/>
-        </w:rPr>
-      </w:pPr>
-    </w:p>
-    <w:p>
-      <w:pPr>
-        <w:pStyle w:val="2"/>
-      </w:pPr>
-      <w:r>
-        <w:rPr>
-          <w:rtl/>
-        </w:rPr>
-        <w:t>תיאור הארכיטקטורה הנבחרת</w:t>
-      </w:r>
-      <w:r>
-        <w:rPr>
-          <w:rFonts w:hint="cs"/>
+          <w:u w:val="single"/>
+          <w:rtl/>
+        </w:rPr>
+        <w:t xml:space="preserve">מחלקת </w:t>
+      </w:r>
+      <w:proofErr w:type="spellStart"/>
+      <w:r>
+        <w:rPr>
+          <w:b/>
+          <w:bCs/>
+          <w:u w:val="single"/>
+        </w:rPr>
+        <w:t>S</w:t>
+      </w:r>
+      <w:r>
+        <w:rPr>
+          <w:b/>
+          <w:bCs/>
+          <w:u w:val="single"/>
+          <w:lang w:bidi="ar-JO"/>
+        </w:rPr>
+        <w:t>ocketService</w:t>
+      </w:r>
+      <w:proofErr w:type="spellEnd"/>
+      <w:r>
+        <w:rPr>
+          <w:b/>
+          <w:bCs/>
+          <w:u w:val="single"/>
           <w:rtl/>
         </w:rPr>
         <w:t>:</w:t>
       </w:r>
-    </w:p>
-    <w:p>
-      <w:pPr>
-        <w:pStyle w:val="2"/>
-      </w:pPr>
-      <w:r>
-        <w:rPr>
-          <w:rtl/>
-        </w:rPr>
-        <w:t>חלוקה לרכיבים ומודולים</w:t>
-      </w:r>
-      <w:r>
-        <w:rPr>
-          <w:rFonts w:hint="cs"/>
+      <w:r>
+        <w:rPr>
+          <w:b/>
+          <w:bCs/>
+          <w:u w:val="single"/>
+          <w:rtl/>
+        </w:rPr>
+        <w:t xml:space="preserve"> </w:t>
+      </w:r>
+      <w:r>
+        <w:rPr>
+          <w:rtl/>
+        </w:rPr>
+        <w:t>מחלקה המספקת תרחישים לניהול העברת מידע בין משתמשים ב-</w:t>
+      </w:r>
+      <w:r>
+        <w:rPr>
+          <w:lang w:bidi="ar-JO"/>
+        </w:rPr>
+        <w:t>Session</w:t>
+      </w:r>
+      <w:r>
+        <w:rPr>
+          <w:rtl/>
+        </w:rPr>
+        <w:t xml:space="preserve"> כגון אם משתמש ישב על שולחן התרחיש יסמן את השולחן כ-"לו פנוי" אצל שאר המשתמשים. השירות הזה גם מספק פונקציונאליות למלצר לארח שולחן לבדוק דרישות משתמש </w:t>
+      </w:r>
+      <w:proofErr w:type="spellStart"/>
+      <w:r>
+        <w:rPr>
+          <w:rtl/>
+        </w:rPr>
+        <w:t>וכו</w:t>
+      </w:r>
+      <w:proofErr w:type="spellEnd"/>
+      <w:r>
+        <w:rPr>
+          <w:rtl/>
+        </w:rPr>
+        <w:t>...</w:t>
+      </w:r>
+    </w:p>
+    <w:p>
+      <w:pPr>
+        <w:rPr>
+          <w:b/>
+          <w:bCs/>
+          <w:u w:val="single"/>
+          <w:rtl/>
+        </w:rPr>
+      </w:pPr>
+    </w:p>
+    <w:p>
+      <w:pPr>
+        <w:rPr>
+          <w:rtl/>
+        </w:rPr>
+      </w:pPr>
+      <w:r>
+        <w:rPr>
+          <w:b/>
+          <w:bCs/>
+          <w:u w:val="single"/>
+          <w:rtl/>
+        </w:rPr>
+        <w:lastRenderedPageBreak/>
+        <w:t xml:space="preserve">מחלקת </w:t>
+      </w:r>
+      <w:proofErr w:type="spellStart"/>
+      <w:r>
+        <w:rPr>
+          <w:b/>
+          <w:bCs/>
+          <w:u w:val="single"/>
+          <w:lang w:bidi="ar-JO"/>
+        </w:rPr>
+        <w:t>OwnerController</w:t>
+      </w:r>
+      <w:proofErr w:type="spellEnd"/>
+      <w:r>
+        <w:rPr>
+          <w:b/>
+          <w:bCs/>
+          <w:u w:val="single"/>
           <w:rtl/>
         </w:rPr>
         <w:t>:</w:t>
       </w:r>
-    </w:p>
-    <w:p>
-      <w:pPr>
-        <w:pStyle w:val="2"/>
-        <w:rPr>
-          <w:rFonts w:hint="cs"/>
-          <w:rtl/>
-        </w:rPr>
+      <w:r>
+        <w:rPr>
+          <w:rtl/>
+        </w:rPr>
+        <w:t xml:space="preserve"> מחלקה שמנהלת את פעולות בעל המסעדה אשר לא צריכות חיבור ל-</w:t>
+      </w:r>
+      <w:r>
+        <w:rPr>
+          <w:lang w:bidi="ar-JO"/>
+        </w:rPr>
+        <w:t>Sess</w:t>
+      </w:r>
+      <w:r>
+        <w:rPr>
+          <w:lang w:bidi="ar-JO"/>
+        </w:rPr>
+        <w:t>ion</w:t>
+      </w:r>
+      <w:r>
+        <w:rPr>
+          <w:rtl/>
+        </w:rPr>
+        <w:t xml:space="preserve"> כגון מחיקת ארוחות מהתפריט, הוספת ארוחות ופעולות </w:t>
+      </w:r>
+      <w:r>
+        <w:rPr>
+          <w:lang w:bidi="ar-JO"/>
+        </w:rPr>
+        <w:t>CRUD</w:t>
+      </w:r>
+      <w:r>
+        <w:rPr>
+          <w:rtl/>
+        </w:rPr>
+        <w:t xml:space="preserve"> נוספות על מלצרים ושולחנות</w:t>
+      </w:r>
+    </w:p>
+    <w:p>
+      <w:pPr>
+        <w:rPr>
+          <w:b/>
+          <w:bCs/>
+          <w:u w:val="single"/>
+          <w:rtl/>
+        </w:rPr>
+      </w:pPr>
+    </w:p>
+    <w:p>
+      <w:pPr>
+        <w:rPr>
+          <w:rtl/>
+        </w:rPr>
+      </w:pPr>
+      <w:r>
+        <w:rPr>
+          <w:b/>
+          <w:bCs/>
+          <w:u w:val="single"/>
+          <w:rtl/>
+        </w:rPr>
+        <w:t xml:space="preserve">מחלקת </w:t>
+      </w:r>
+      <w:proofErr w:type="spellStart"/>
+      <w:r>
+        <w:rPr>
+          <w:b/>
+          <w:bCs/>
+          <w:u w:val="single"/>
+          <w:lang w:bidi="ar-JO"/>
+        </w:rPr>
+        <w:t>SecuirityManager</w:t>
+      </w:r>
+      <w:proofErr w:type="spellEnd"/>
+      <w:r>
+        <w:rPr>
+          <w:b/>
+          <w:bCs/>
+          <w:u w:val="single"/>
+          <w:rtl/>
+        </w:rPr>
+        <w:t>:</w:t>
+      </w:r>
+      <w:r>
+        <w:rPr>
+          <w:b/>
+          <w:bCs/>
+          <w:u w:val="single"/>
+          <w:rtl/>
+        </w:rPr>
+        <w:t xml:space="preserve"> </w:t>
+      </w:r>
+      <w:r>
+        <w:rPr>
+          <w:rtl/>
+        </w:rPr>
+        <w:t xml:space="preserve">מחלקה עם אחריות על הנפקת </w:t>
+      </w:r>
+      <w:r>
+        <w:t>TOKENS</w:t>
+      </w:r>
+      <w:r>
+        <w:rPr>
+          <w:rtl/>
+        </w:rPr>
+        <w:t xml:space="preserve"> לכל משתמש בנוסף להצפנת נתונים רגישים לפני שמירתן במסד הנתונים כמו סיסמאות.</w:t>
+      </w:r>
+    </w:p>
+    <w:p>
+      <w:pPr>
+        <w:pStyle w:val="Heading2"/>
       </w:pPr>
       <w:r>
         <w:rPr>
@@ -8316,6 +8817,33 @@
       <w:r>
         <w:t>:</w:t>
       </w:r>
+    </w:p>
+    <w:p>
+      <w:r>
+        <w:rPr>
+          <w:rtl/>
+        </w:rPr>
+        <w:t>בחרתי בארכיטקטורת שרת-לקוח עם שרת מקומי לכל מסעדה המשתמשת באפליקציה בכדי לצבור על מחירי ה-</w:t>
+      </w:r>
+      <w:r>
+        <w:rPr>
+          <w:lang w:bidi="ar-JO"/>
+        </w:rPr>
+        <w:t>Hosting</w:t>
+      </w:r>
+      <w:r>
+        <w:rPr>
+          <w:rtl/>
+        </w:rPr>
+        <w:t xml:space="preserve"> ולהתמודד עם היכולות הפיננסיות של בעלי המסעדות. </w:t>
+      </w:r>
+    </w:p>
+    <w:p>
+      <w:pPr>
+        <w:rPr>
+          <w:rtl/>
+        </w:rPr>
+      </w:pPr>
     </w:p>
     <w:p>
       <w:pPr>
@@ -8335,7 +8863,7 @@
     </w:p>
     <w:p>
       <w:pPr>
-        <w:pStyle w:val="2"/>
+        <w:pStyle w:val="Heading2"/>
         <w:rPr>
           <w:sz w:val="24"/>
           <w:szCs w:val="24"/>
@@ -8372,7 +8900,6 @@
     <w:p>
       <w:pPr>
         <w:rPr>
-          <w:rFonts w:hint="cs"/>
           <w:b/>
           <w:bCs/>
           <w:u w:val="single"/>
@@ -8392,7 +8919,6 @@
     <w:p>
       <w:pPr>
         <w:rPr>
-          <w:rFonts w:hint="cs"/>
           <w:rtl/>
         </w:rPr>
       </w:pPr>
@@ -8825,7 +9351,7 @@
         <w:spacing w:after="160"/>
         <w:ind w:left="0" w:firstLine="0"/>
         <w:rPr>
-          <w:rFonts w:cs="Times New Roman" w:hint="cs"/>
+          <w:rFonts w:cs="Times New Roman"/>
           <w:sz w:val="24"/>
           <w:szCs w:val="24"/>
           <w:rtl/>
@@ -9220,7 +9746,7 @@
         <w:spacing w:after="160"/>
         <w:ind w:left="0" w:firstLine="0"/>
         <w:rPr>
-          <w:rFonts w:cs="Times New Roman" w:hint="cs"/>
+          <w:rFonts w:cs="Times New Roman"/>
           <w:sz w:val="24"/>
           <w:szCs w:val="24"/>
         </w:rPr>
@@ -10364,7 +10890,7 @@
     <w:p/>
     <w:p>
       <w:pPr>
-        <w:pStyle w:val="1"/>
+        <w:pStyle w:val="Heading1"/>
         <w:rPr>
           <w:szCs w:val="28"/>
           <w:rtl/>
@@ -10387,7 +10913,7 @@
     </w:p>
     <w:p>
       <w:pPr>
-        <w:pStyle w:val="2"/>
+        <w:pStyle w:val="Heading2"/>
         <w:rPr>
           <w:rtl/>
         </w:rPr>
@@ -10489,7 +11015,7 @@
     </w:p>
     <w:p>
       <w:pPr>
-        <w:pStyle w:val="1"/>
+        <w:pStyle w:val="Heading1"/>
         <w:rPr>
           <w:sz w:val="24"/>
           <w:szCs w:val="24"/>
@@ -10508,7 +11034,7 @@
     </w:p>
     <w:p>
       <w:pPr>
-        <w:pStyle w:val="2"/>
+        <w:pStyle w:val="Heading2"/>
       </w:pPr>
       <w:r>
         <w:rPr>
@@ -10758,7 +11284,7 @@
     </w:p>
     <w:p>
       <w:pPr>
-        <w:pStyle w:val="2"/>
+        <w:pStyle w:val="Heading2"/>
         <w:rPr>
           <w:b/>
           <w:bCs/>
@@ -10767,24 +11293,31 @@
       </w:pPr>
       <w:r>
         <w:rPr>
-          <w:rStyle w:val="10"/>
+          <w:rStyle w:val="Heading1Char"/>
         </w:rPr>
         <w:lastRenderedPageBreak/>
-        <w:t>Sequence Diagram</w:t>
-      </w:r>
-      <w:r>
-        <w:rPr>
-          <w:rStyle w:val="10"/>
+        <w:t xml:space="preserve">Sequence </w:t>
+      </w:r>
+      <w:proofErr w:type="gramStart"/>
+      <w:r>
+        <w:rPr>
+          <w:rStyle w:val="Heading1Char"/>
+        </w:rPr>
+        <w:t>Diagram</w:t>
+      </w:r>
+      <w:r>
+        <w:rPr>
+          <w:rStyle w:val="Heading1Char"/>
           <w:rFonts w:hint="cs"/>
           <w:rtl/>
         </w:rPr>
         <w:t xml:space="preserve"> :</w:t>
       </w:r>
-    </w:p>
-    <w:p>
-      <w:pPr>
-        <w:rPr>
-          <w:rFonts w:hint="cs"/>
+      <w:proofErr w:type="gramEnd"/>
+    </w:p>
+    <w:p>
+      <w:pPr>
+        <w:rPr>
           <w:rtl/>
         </w:rPr>
       </w:pPr>
@@ -10854,7 +11387,7 @@
     </w:p>
     <w:p>
       <w:pPr>
-        <w:pStyle w:val="2"/>
+        <w:pStyle w:val="Heading2"/>
         <w:numPr>
           <w:ilvl w:val="0"/>
           <w:numId w:val="0"/>
@@ -10864,7 +11397,7 @@
     </w:p>
     <w:p>
       <w:pPr>
-        <w:pStyle w:val="2"/>
+        <w:pStyle w:val="Heading2"/>
         <w:rPr>
           <w:szCs w:val="28"/>
           <w:rtl/>
@@ -10877,9 +11410,8 @@
     </w:p>
     <w:p>
       <w:pPr>
-        <w:pStyle w:val="4"/>
-        <w:rPr>
-          <w:rFonts w:hint="cs"/>
+        <w:pStyle w:val="Heading4"/>
+        <w:rPr>
           <w:color w:val="000000" w:themeColor="text1"/>
           <w:rtl/>
           <w14:shadow w14:blurRad="38100" w14:dist="19050" w14:dir="2700000" w14:sx="100000" w14:sy="100000" w14:kx="0" w14:ky="0" w14:algn="tl">
@@ -11072,7 +11604,7 @@
     </w:p>
     <w:p>
       <w:pPr>
-        <w:pStyle w:val="4"/>
+        <w:pStyle w:val="Heading4"/>
         <w:rPr>
           <w:i w:val="0"/>
           <w:iCs w:val="0"/>
@@ -11333,7 +11865,7 @@
     <w:p/>
     <w:p>
       <w:pPr>
-        <w:pStyle w:val="4"/>
+        <w:pStyle w:val="Heading4"/>
         <w:rPr>
           <w:b/>
           <w:bCs/>
@@ -11402,7 +11934,7 @@
     </w:p>
     <w:tbl>
       <w:tblPr>
-        <w:tblStyle w:val="a6"/>
+        <w:tblStyle w:val="TableGrid0"/>
         <w:bidiVisual/>
         <w:tblW w:w="0" w:type="auto"/>
         <w:tblInd w:w="17" w:type="dxa"/>
@@ -11722,7 +12254,7 @@
     </w:p>
     <w:tbl>
       <w:tblPr>
-        <w:tblStyle w:val="a6"/>
+        <w:tblStyle w:val="TableGrid0"/>
         <w:bidiVisual/>
         <w:tblW w:w="0" w:type="auto"/>
         <w:tblInd w:w="17" w:type="dxa"/>
@@ -11932,7 +12464,21 @@
               <w:rPr>
                 <w:rtl/>
               </w:rPr>
-              <w:t xml:space="preserve">תהליך המאפשר מניפולצית שולחנים במסעדה בדרכים שונים בין אם זה הוספת שולחן ע"י בעל או ישיבה על שולחת ע"י משתמש ותחילת </w:t>
+              <w:t xml:space="preserve">תהליך המאפשר </w:t>
+            </w:r>
+            <w:proofErr w:type="spellStart"/>
+            <w:r>
+              <w:rPr>
+                <w:rtl/>
+              </w:rPr>
+              <w:t>מניפולצית</w:t>
+            </w:r>
+            <w:proofErr w:type="spellEnd"/>
+            <w:r>
+              <w:rPr>
+                <w:rtl/>
+              </w:rPr>
+              <w:t xml:space="preserve"> שולחנים במסעדה בדרכים שונים בין אם זה הוספת שולחן ע"י בעל או ישיבה על שולחת ע"י משתמש ותחילת </w:t>
             </w:r>
             <w:r>
               <w:t>SESSION</w:t>
@@ -12291,7 +12837,7 @@
     </w:p>
     <w:tbl>
       <w:tblPr>
-        <w:tblStyle w:val="a6"/>
+        <w:tblStyle w:val="TableGrid0"/>
         <w:bidiVisual/>
         <w:tblW w:w="0" w:type="auto"/>
         <w:tblInd w:w="17" w:type="dxa"/>
@@ -12622,8 +13168,12 @@
             </w:r>
             <w:r>
               <w:br/>
+            </w:r>
+            <w:proofErr w:type="spellStart"/>
+            <w:r>
               <w:t>restraurantNumber</w:t>
             </w:r>
+            <w:proofErr w:type="spellEnd"/>
           </w:p>
         </w:tc>
       </w:tr>
@@ -12716,7 +13266,7 @@
     </w:p>
     <w:tbl>
       <w:tblPr>
-        <w:tblStyle w:val="a6"/>
+        <w:tblStyle w:val="TableGrid0"/>
         <w:bidiVisual/>
         <w:tblW w:w="0" w:type="auto"/>
         <w:tblInd w:w="17" w:type="dxa"/>
@@ -13512,16 +14062,32 @@
                 <w:lang w:bidi="ar-JO"/>
               </w:rPr>
               <w:br/>
-              <w:t>DateOfBirth</w:t>
-            </w:r>
+            </w:r>
+            <w:proofErr w:type="spellStart"/>
             <w:r>
               <w:rPr>
                 <w:rFonts w:asciiTheme="majorBidi" w:hAnsiTheme="majorBidi" w:cstheme="majorBidi"/>
                 <w:lang w:bidi="ar-JO"/>
               </w:rPr>
+              <w:t>DateOfBirth</w:t>
+            </w:r>
+            <w:proofErr w:type="spellEnd"/>
+            <w:r>
+              <w:rPr>
+                <w:rFonts w:asciiTheme="majorBidi" w:hAnsiTheme="majorBidi" w:cstheme="majorBidi"/>
+                <w:lang w:bidi="ar-JO"/>
+              </w:rPr>
               <w:br/>
+            </w:r>
+            <w:proofErr w:type="spellStart"/>
+            <w:r>
+              <w:rPr>
+                <w:rFonts w:asciiTheme="majorBidi" w:hAnsiTheme="majorBidi" w:cstheme="majorBidi"/>
+                <w:lang w:bidi="ar-JO"/>
+              </w:rPr>
               <w:t>phoneNumber</w:t>
             </w:r>
+            <w:proofErr w:type="spellEnd"/>
           </w:p>
         </w:tc>
       </w:tr>
@@ -13945,33 +14511,53 @@
             <w:pPr>
               <w:ind w:left="0" w:firstLine="0"/>
             </w:pPr>
+            <w:proofErr w:type="spellStart"/>
             <w:r>
               <w:t>tableNumber</w:t>
             </w:r>
-          </w:p>
-          <w:p>
-            <w:pPr>
-              <w:ind w:left="0" w:firstLine="0"/>
-            </w:pPr>
+            <w:proofErr w:type="spellEnd"/>
+          </w:p>
+          <w:p>
+            <w:pPr>
+              <w:ind w:left="0" w:firstLine="0"/>
+            </w:pPr>
+            <w:proofErr w:type="spellStart"/>
             <w:r>
               <w:t>user_Id</w:t>
             </w:r>
+            <w:proofErr w:type="spellEnd"/>
             <w:r>
               <w:br/>
+            </w:r>
+            <w:proofErr w:type="spellStart"/>
+            <w:r>
               <w:t>waiterId</w:t>
             </w:r>
+            <w:proofErr w:type="spellEnd"/>
             <w:r>
               <w:br/>
+            </w:r>
+            <w:proofErr w:type="spellStart"/>
+            <w:r>
               <w:t>numberOfSeats</w:t>
             </w:r>
+            <w:proofErr w:type="spellEnd"/>
             <w:r>
               <w:br/>
+            </w:r>
+            <w:proofErr w:type="spellStart"/>
+            <w:r>
               <w:t>isOccupied</w:t>
             </w:r>
+            <w:proofErr w:type="spellEnd"/>
             <w:r>
               <w:br/>
+            </w:r>
+            <w:proofErr w:type="spellStart"/>
+            <w:r>
               <w:t>isWindowside</w:t>
             </w:r>
+            <w:proofErr w:type="spellEnd"/>
           </w:p>
         </w:tc>
       </w:tr>
@@ -14063,33 +14649,53 @@
             <w:pPr>
               <w:ind w:left="0" w:firstLine="0"/>
             </w:pPr>
+            <w:proofErr w:type="spellStart"/>
             <w:r>
               <w:t>tableNumber</w:t>
             </w:r>
-          </w:p>
-          <w:p>
-            <w:pPr>
-              <w:ind w:left="0" w:firstLine="0"/>
-            </w:pPr>
+            <w:proofErr w:type="spellEnd"/>
+          </w:p>
+          <w:p>
+            <w:pPr>
+              <w:ind w:left="0" w:firstLine="0"/>
+            </w:pPr>
+            <w:proofErr w:type="spellStart"/>
             <w:r>
               <w:t>user_Id</w:t>
             </w:r>
+            <w:proofErr w:type="spellEnd"/>
             <w:r>
               <w:br/>
+            </w:r>
+            <w:proofErr w:type="spellStart"/>
+            <w:r>
               <w:t>waiterId</w:t>
             </w:r>
+            <w:proofErr w:type="spellEnd"/>
             <w:r>
               <w:br/>
+            </w:r>
+            <w:proofErr w:type="spellStart"/>
+            <w:r>
               <w:t>numberOfSeats</w:t>
             </w:r>
+            <w:proofErr w:type="spellEnd"/>
             <w:r>
               <w:br/>
+            </w:r>
+            <w:proofErr w:type="spellStart"/>
+            <w:r>
               <w:t>isOccupied</w:t>
             </w:r>
+            <w:proofErr w:type="spellEnd"/>
             <w:r>
               <w:br/>
+            </w:r>
+            <w:proofErr w:type="spellStart"/>
+            <w:r>
               <w:t>isWindowside</w:t>
             </w:r>
+            <w:proofErr w:type="spellEnd"/>
           </w:p>
         </w:tc>
       </w:tr>
@@ -14122,7 +14728,21 @@
               <w:rPr>
                 <w:rtl/>
               </w:rPr>
-              <w:t>נתוני פקטות זדוניים</w:t>
+              <w:t xml:space="preserve">נתוני </w:t>
+            </w:r>
+            <w:proofErr w:type="spellStart"/>
+            <w:r>
+              <w:rPr>
+                <w:rtl/>
+              </w:rPr>
+              <w:t>פקטות</w:t>
+            </w:r>
+            <w:proofErr w:type="spellEnd"/>
+            <w:r>
+              <w:rPr>
+                <w:rtl/>
+              </w:rPr>
+              <w:t xml:space="preserve"> זדוניים</w:t>
             </w:r>
           </w:p>
         </w:tc>
@@ -14224,7 +14844,21 @@
               <w:rPr>
                 <w:rtl/>
               </w:rPr>
-              <w:t>קריאת נתוני פקטות זדוניים</w:t>
+              <w:t xml:space="preserve">קריאת נתוני </w:t>
+            </w:r>
+            <w:proofErr w:type="spellStart"/>
+            <w:r>
+              <w:rPr>
+                <w:rtl/>
+              </w:rPr>
+              <w:t>פקטות</w:t>
+            </w:r>
+            <w:proofErr w:type="spellEnd"/>
+            <w:r>
+              <w:rPr>
+                <w:rtl/>
+              </w:rPr>
+              <w:t xml:space="preserve"> זדוניים</w:t>
             </w:r>
           </w:p>
         </w:tc>
@@ -14389,16 +15023,32 @@
                 <w:lang w:bidi="ar-JO"/>
               </w:rPr>
               <w:br/>
-              <w:t>tableNumber</w:t>
-            </w:r>
+            </w:r>
+            <w:proofErr w:type="spellStart"/>
             <w:r>
               <w:rPr>
                 <w:rFonts w:asciiTheme="majorBidi" w:hAnsiTheme="majorBidi" w:cstheme="majorBidi"/>
                 <w:lang w:bidi="ar-JO"/>
               </w:rPr>
+              <w:t>tableNumber</w:t>
+            </w:r>
+            <w:proofErr w:type="spellEnd"/>
+            <w:r>
+              <w:rPr>
+                <w:rFonts w:asciiTheme="majorBidi" w:hAnsiTheme="majorBidi" w:cstheme="majorBidi"/>
+                <w:lang w:bidi="ar-JO"/>
+              </w:rPr>
               <w:br/>
+            </w:r>
+            <w:proofErr w:type="spellStart"/>
+            <w:r>
+              <w:rPr>
+                <w:rFonts w:asciiTheme="majorBidi" w:hAnsiTheme="majorBidi" w:cstheme="majorBidi"/>
+                <w:lang w:bidi="ar-JO"/>
+              </w:rPr>
               <w:t>waiterId</w:t>
             </w:r>
+            <w:proofErr w:type="spellEnd"/>
           </w:p>
         </w:tc>
       </w:tr>
@@ -14483,6 +15133,7 @@
                 <w:lang w:bidi="ar-JO"/>
               </w:rPr>
             </w:pPr>
+            <w:proofErr w:type="spellStart"/>
             <w:r>
               <w:rPr>
                 <w:rFonts w:asciiTheme="majorBidi" w:hAnsiTheme="majorBidi" w:cstheme="majorBidi"/>
@@ -14490,6 +15141,7 @@
               </w:rPr>
               <w:t>waiterId</w:t>
             </w:r>
+            <w:proofErr w:type="spellEnd"/>
           </w:p>
         </w:tc>
       </w:tr>
@@ -14746,24 +15398,48 @@
                 <w:lang w:bidi="ar-JO"/>
               </w:rPr>
               <w:br/>
-              <w:t>RestaurantNumber</w:t>
-            </w:r>
+            </w:r>
+            <w:proofErr w:type="spellStart"/>
             <w:r>
               <w:rPr>
                 <w:rFonts w:asciiTheme="minorHAnsi" w:hAnsiTheme="minorHAnsi" w:cstheme="minorBidi"/>
                 <w:lang w:bidi="ar-JO"/>
               </w:rPr>
-              <w:br/>
-              <w:t>phoneNumber</w:t>
-            </w:r>
+              <w:t>RestaurantNumber</w:t>
+            </w:r>
+            <w:proofErr w:type="spellEnd"/>
             <w:r>
               <w:rPr>
                 <w:rFonts w:asciiTheme="minorHAnsi" w:hAnsiTheme="minorHAnsi" w:cstheme="minorBidi"/>
                 <w:lang w:bidi="ar-JO"/>
               </w:rPr>
               <w:br/>
+            </w:r>
+            <w:proofErr w:type="spellStart"/>
+            <w:r>
+              <w:rPr>
+                <w:rFonts w:asciiTheme="minorHAnsi" w:hAnsiTheme="minorHAnsi" w:cstheme="minorBidi"/>
+                <w:lang w:bidi="ar-JO"/>
+              </w:rPr>
+              <w:t>phoneNumber</w:t>
+            </w:r>
+            <w:proofErr w:type="spellEnd"/>
+            <w:r>
+              <w:rPr>
+                <w:rFonts w:asciiTheme="minorHAnsi" w:hAnsiTheme="minorHAnsi" w:cstheme="minorBidi"/>
+                <w:lang w:bidi="ar-JO"/>
+              </w:rPr>
+              <w:br/>
+            </w:r>
+            <w:proofErr w:type="spellStart"/>
+            <w:r>
+              <w:rPr>
+                <w:rFonts w:asciiTheme="minorHAnsi" w:hAnsiTheme="minorHAnsi" w:cstheme="minorBidi"/>
+                <w:lang w:bidi="ar-JO"/>
+              </w:rPr>
               <w:t>dateOfBirth</w:t>
             </w:r>
+            <w:proofErr w:type="spellEnd"/>
           </w:p>
         </w:tc>
       </w:tr>
@@ -14873,24 +15549,48 @@
                 <w:lang w:bidi="ar-JO"/>
               </w:rPr>
               <w:br/>
-              <w:t>RestaurantNumber</w:t>
-            </w:r>
+            </w:r>
+            <w:proofErr w:type="spellStart"/>
             <w:r>
               <w:rPr>
                 <w:rFonts w:asciiTheme="minorHAnsi" w:hAnsiTheme="minorHAnsi" w:cstheme="minorBidi"/>
                 <w:lang w:bidi="ar-JO"/>
               </w:rPr>
-              <w:br/>
-              <w:t>phoneNumber</w:t>
-            </w:r>
+              <w:t>RestaurantNumber</w:t>
+            </w:r>
+            <w:proofErr w:type="spellEnd"/>
             <w:r>
               <w:rPr>
                 <w:rFonts w:asciiTheme="minorHAnsi" w:hAnsiTheme="minorHAnsi" w:cstheme="minorBidi"/>
                 <w:lang w:bidi="ar-JO"/>
               </w:rPr>
               <w:br/>
+            </w:r>
+            <w:proofErr w:type="spellStart"/>
+            <w:r>
+              <w:rPr>
+                <w:rFonts w:asciiTheme="minorHAnsi" w:hAnsiTheme="minorHAnsi" w:cstheme="minorBidi"/>
+                <w:lang w:bidi="ar-JO"/>
+              </w:rPr>
+              <w:t>phoneNumber</w:t>
+            </w:r>
+            <w:proofErr w:type="spellEnd"/>
+            <w:r>
+              <w:rPr>
+                <w:rFonts w:asciiTheme="minorHAnsi" w:hAnsiTheme="minorHAnsi" w:cstheme="minorBidi"/>
+                <w:lang w:bidi="ar-JO"/>
+              </w:rPr>
+              <w:br/>
+            </w:r>
+            <w:proofErr w:type="spellStart"/>
+            <w:r>
+              <w:rPr>
+                <w:rFonts w:asciiTheme="minorHAnsi" w:hAnsiTheme="minorHAnsi" w:cstheme="minorBidi"/>
+                <w:lang w:bidi="ar-JO"/>
+              </w:rPr>
               <w:t>dateOfBirth</w:t>
             </w:r>
+            <w:proofErr w:type="spellEnd"/>
           </w:p>
         </w:tc>
       </w:tr>
@@ -14995,12 +15695,20 @@
             </w:r>
             <w:r>
               <w:br/>
+            </w:r>
+            <w:proofErr w:type="spellStart"/>
+            <w:r>
               <w:t>phoneNumber</w:t>
             </w:r>
+            <w:proofErr w:type="spellEnd"/>
             <w:r>
               <w:br/>
+            </w:r>
+            <w:proofErr w:type="spellStart"/>
+            <w:r>
               <w:t>dateOfBirth</w:t>
             </w:r>
+            <w:proofErr w:type="spellEnd"/>
           </w:p>
         </w:tc>
       </w:tr>
@@ -15089,9 +15797,11 @@
             <w:pPr>
               <w:ind w:left="0" w:firstLine="0"/>
             </w:pPr>
+            <w:proofErr w:type="spellStart"/>
             <w:r>
               <w:t>MealName</w:t>
             </w:r>
+            <w:proofErr w:type="spellEnd"/>
             <w:r>
               <w:br/>
               <w:t>Price</w:t>
@@ -15184,17 +15894,27 @@
             <w:pPr>
               <w:ind w:left="0" w:firstLine="0"/>
             </w:pPr>
+            <w:proofErr w:type="spellStart"/>
             <w:r>
               <w:t>tableNumber</w:t>
             </w:r>
+            <w:proofErr w:type="spellEnd"/>
             <w:r>
               <w:br/>
+            </w:r>
+            <w:proofErr w:type="spellStart"/>
+            <w:r>
               <w:t>isWindowSide</w:t>
             </w:r>
+            <w:proofErr w:type="spellEnd"/>
             <w:r>
               <w:br/>
+            </w:r>
+            <w:proofErr w:type="spellStart"/>
+            <w:r>
               <w:t>isOccupied</w:t>
             </w:r>
+            <w:proofErr w:type="spellEnd"/>
           </w:p>
         </w:tc>
       </w:tr>
@@ -15293,9 +16013,11 @@
             <w:pPr>
               <w:ind w:left="0" w:firstLine="0"/>
             </w:pPr>
+            <w:proofErr w:type="spellStart"/>
             <w:r>
               <w:t>MealName</w:t>
             </w:r>
+            <w:proofErr w:type="spellEnd"/>
             <w:r>
               <w:br/>
               <w:t>Price</w:t>
@@ -15405,12 +16127,20 @@
             </w:r>
             <w:r>
               <w:br/>
+            </w:r>
+            <w:proofErr w:type="spellStart"/>
+            <w:r>
               <w:t>phoneNumber</w:t>
             </w:r>
+            <w:proofErr w:type="spellEnd"/>
             <w:r>
               <w:br/>
+            </w:r>
+            <w:proofErr w:type="spellStart"/>
+            <w:r>
               <w:t>dateOfBirth</w:t>
             </w:r>
+            <w:proofErr w:type="spellEnd"/>
           </w:p>
         </w:tc>
       </w:tr>
@@ -15506,6 +16236,7 @@
                 <w:lang w:bidi="ar-JO"/>
               </w:rPr>
             </w:pPr>
+            <w:proofErr w:type="spellStart"/>
             <w:r>
               <w:rPr>
                 <w:rFonts w:asciiTheme="majorBidi" w:hAnsiTheme="majorBidi" w:cstheme="majorBidi"/>
@@ -15513,6 +16244,7 @@
               </w:rPr>
               <w:t>tableNumber</w:t>
             </w:r>
+            <w:proofErr w:type="spellEnd"/>
           </w:p>
         </w:tc>
       </w:tr>
@@ -15637,6 +16369,7 @@
                 <w:lang w:bidi="ar-JO"/>
               </w:rPr>
             </w:pPr>
+            <w:proofErr w:type="spellStart"/>
             <w:r>
               <w:rPr>
                 <w:rFonts w:asciiTheme="majorBidi" w:hAnsiTheme="majorBidi" w:cstheme="majorBidi"/>
@@ -15644,6 +16377,7 @@
               </w:rPr>
               <w:t>tableNumber</w:t>
             </w:r>
+            <w:proofErr w:type="spellEnd"/>
             <w:r>
               <w:rPr>
                 <w:rFonts w:asciiTheme="majorBidi" w:hAnsiTheme="majorBidi" w:cstheme="majorBidi"/>
@@ -15930,7 +16664,7 @@
       </w:pPr>
       <w:r>
         <w:rPr>
-          <w:rStyle w:val="10"/>
+          <w:rStyle w:val="Heading1Char"/>
           <w:rFonts w:hint="cs"/>
           <w:rtl/>
         </w:rPr>
@@ -15962,7 +16696,7 @@
     </w:p>
     <w:tbl>
       <w:tblPr>
-        <w:tblStyle w:val="a6"/>
+        <w:tblStyle w:val="TableGrid0"/>
         <w:bidiVisual/>
         <w:tblW w:w="0" w:type="auto"/>
         <w:tblInd w:w="17" w:type="dxa"/>
@@ -17238,7 +17972,7 @@
     <w:lvl w:ilvl="0">
       <w:start w:val="1"/>
       <w:numFmt w:val="decimal"/>
-      <w:pStyle w:val="1"/>
+      <w:pStyle w:val="Heading1"/>
       <w:lvlText w:val="%1."/>
       <w:lvlJc w:val="left"/>
       <w:pPr>
@@ -17263,7 +17997,7 @@
     <w:lvl w:ilvl="1">
       <w:start w:val="1"/>
       <w:numFmt w:val="decimal"/>
-      <w:pStyle w:val="2"/>
+      <w:pStyle w:val="Heading2"/>
       <w:lvlText w:val="%1.%2."/>
       <w:lvlJc w:val="left"/>
       <w:pPr>
@@ -17814,13 +18548,239 @@
     </w:lvl>
   </w:abstractNum>
   <w:abstractNum w:abstractNumId="10" w15:restartNumberingAfterBreak="0">
+    <w:nsid w:val="5CAD1840"/>
+    <w:multiLevelType w:val="hybridMultilevel"/>
+    <w:tmpl w:val="20968D48"/>
+    <w:lvl w:ilvl="0" w:tplc="20000001">
+      <w:start w:val="1"/>
+      <w:numFmt w:val="bullet"/>
+      <w:lvlText w:val=""/>
+      <w:lvlJc w:val="left"/>
+      <w:pPr>
+        <w:ind w:left="1440" w:hanging="360"/>
+      </w:pPr>
+      <w:rPr>
+        <w:rFonts w:ascii="Symbol" w:hAnsi="Symbol" w:hint="default"/>
+      </w:rPr>
+    </w:lvl>
+    <w:lvl w:ilvl="1" w:tplc="20000003" w:tentative="1">
+      <w:start w:val="1"/>
+      <w:numFmt w:val="bullet"/>
+      <w:lvlText w:val="o"/>
+      <w:lvlJc w:val="left"/>
+      <w:pPr>
+        <w:ind w:left="2160" w:hanging="360"/>
+      </w:pPr>
+      <w:rPr>
+        <w:rFonts w:ascii="Courier New" w:hAnsi="Courier New" w:cs="Courier New" w:hint="default"/>
+      </w:rPr>
+    </w:lvl>
+    <w:lvl w:ilvl="2" w:tplc="20000005" w:tentative="1">
+      <w:start w:val="1"/>
+      <w:numFmt w:val="bullet"/>
+      <w:lvlText w:val=""/>
+      <w:lvlJc w:val="left"/>
+      <w:pPr>
+        <w:ind w:left="2880" w:hanging="360"/>
+      </w:pPr>
+      <w:rPr>
+        <w:rFonts w:ascii="Wingdings" w:hAnsi="Wingdings" w:hint="default"/>
+      </w:rPr>
+    </w:lvl>
+    <w:lvl w:ilvl="3" w:tplc="20000001" w:tentative="1">
+      <w:start w:val="1"/>
+      <w:numFmt w:val="bullet"/>
+      <w:lvlText w:val=""/>
+      <w:lvlJc w:val="left"/>
+      <w:pPr>
+        <w:ind w:left="3600" w:hanging="360"/>
+      </w:pPr>
+      <w:rPr>
+        <w:rFonts w:ascii="Symbol" w:hAnsi="Symbol" w:hint="default"/>
+      </w:rPr>
+    </w:lvl>
+    <w:lvl w:ilvl="4" w:tplc="20000003" w:tentative="1">
+      <w:start w:val="1"/>
+      <w:numFmt w:val="bullet"/>
+      <w:lvlText w:val="o"/>
+      <w:lvlJc w:val="left"/>
+      <w:pPr>
+        <w:ind w:left="4320" w:hanging="360"/>
+      </w:pPr>
+      <w:rPr>
+        <w:rFonts w:ascii="Courier New" w:hAnsi="Courier New" w:cs="Courier New" w:hint="default"/>
+      </w:rPr>
+    </w:lvl>
+    <w:lvl w:ilvl="5" w:tplc="20000005" w:tentative="1">
+      <w:start w:val="1"/>
+      <w:numFmt w:val="bullet"/>
+      <w:lvlText w:val=""/>
+      <w:lvlJc w:val="left"/>
+      <w:pPr>
+        <w:ind w:left="5040" w:hanging="360"/>
+      </w:pPr>
+      <w:rPr>
+        <w:rFonts w:ascii="Wingdings" w:hAnsi="Wingdings" w:hint="default"/>
+      </w:rPr>
+    </w:lvl>
+    <w:lvl w:ilvl="6" w:tplc="20000001" w:tentative="1">
+      <w:start w:val="1"/>
+      <w:numFmt w:val="bullet"/>
+      <w:lvlText w:val=""/>
+      <w:lvlJc w:val="left"/>
+      <w:pPr>
+        <w:ind w:left="5760" w:hanging="360"/>
+      </w:pPr>
+      <w:rPr>
+        <w:rFonts w:ascii="Symbol" w:hAnsi="Symbol" w:hint="default"/>
+      </w:rPr>
+    </w:lvl>
+    <w:lvl w:ilvl="7" w:tplc="20000003" w:tentative="1">
+      <w:start w:val="1"/>
+      <w:numFmt w:val="bullet"/>
+      <w:lvlText w:val="o"/>
+      <w:lvlJc w:val="left"/>
+      <w:pPr>
+        <w:ind w:left="6480" w:hanging="360"/>
+      </w:pPr>
+      <w:rPr>
+        <w:rFonts w:ascii="Courier New" w:hAnsi="Courier New" w:cs="Courier New" w:hint="default"/>
+      </w:rPr>
+    </w:lvl>
+    <w:lvl w:ilvl="8" w:tplc="20000005" w:tentative="1">
+      <w:start w:val="1"/>
+      <w:numFmt w:val="bullet"/>
+      <w:lvlText w:val=""/>
+      <w:lvlJc w:val="left"/>
+      <w:pPr>
+        <w:ind w:left="7200" w:hanging="360"/>
+      </w:pPr>
+      <w:rPr>
+        <w:rFonts w:ascii="Wingdings" w:hAnsi="Wingdings" w:hint="default"/>
+      </w:rPr>
+    </w:lvl>
+  </w:abstractNum>
+  <w:abstractNum w:abstractNumId="11" w15:restartNumberingAfterBreak="0">
+    <w:nsid w:val="64514BF9"/>
+    <w:multiLevelType w:val="hybridMultilevel"/>
+    <w:tmpl w:val="B20640AE"/>
+    <w:lvl w:ilvl="0" w:tplc="20000001">
+      <w:start w:val="1"/>
+      <w:numFmt w:val="bullet"/>
+      <w:lvlText w:val=""/>
+      <w:lvlJc w:val="left"/>
+      <w:pPr>
+        <w:ind w:left="727" w:hanging="360"/>
+      </w:pPr>
+      <w:rPr>
+        <w:rFonts w:ascii="Symbol" w:hAnsi="Symbol" w:hint="default"/>
+      </w:rPr>
+    </w:lvl>
+    <w:lvl w:ilvl="1" w:tplc="20000003" w:tentative="1">
+      <w:start w:val="1"/>
+      <w:numFmt w:val="bullet"/>
+      <w:lvlText w:val="o"/>
+      <w:lvlJc w:val="left"/>
+      <w:pPr>
+        <w:ind w:left="1447" w:hanging="360"/>
+      </w:pPr>
+      <w:rPr>
+        <w:rFonts w:ascii="Courier New" w:hAnsi="Courier New" w:cs="Courier New" w:hint="default"/>
+      </w:rPr>
+    </w:lvl>
+    <w:lvl w:ilvl="2" w:tplc="20000005" w:tentative="1">
+      <w:start w:val="1"/>
+      <w:numFmt w:val="bullet"/>
+      <w:lvlText w:val=""/>
+      <w:lvlJc w:val="left"/>
+      <w:pPr>
+        <w:ind w:left="2167" w:hanging="360"/>
+      </w:pPr>
+      <w:rPr>
+        <w:rFonts w:ascii="Wingdings" w:hAnsi="Wingdings" w:hint="default"/>
+      </w:rPr>
+    </w:lvl>
+    <w:lvl w:ilvl="3" w:tplc="20000001" w:tentative="1">
+      <w:start w:val="1"/>
+      <w:numFmt w:val="bullet"/>
+      <w:lvlText w:val=""/>
+      <w:lvlJc w:val="left"/>
+      <w:pPr>
+        <w:ind w:left="2887" w:hanging="360"/>
+      </w:pPr>
+      <w:rPr>
+        <w:rFonts w:ascii="Symbol" w:hAnsi="Symbol" w:hint="default"/>
+      </w:rPr>
+    </w:lvl>
+    <w:lvl w:ilvl="4" w:tplc="20000003" w:tentative="1">
+      <w:start w:val="1"/>
+      <w:numFmt w:val="bullet"/>
+      <w:lvlText w:val="o"/>
+      <w:lvlJc w:val="left"/>
+      <w:pPr>
+        <w:ind w:left="3607" w:hanging="360"/>
+      </w:pPr>
+      <w:rPr>
+        <w:rFonts w:ascii="Courier New" w:hAnsi="Courier New" w:cs="Courier New" w:hint="default"/>
+      </w:rPr>
+    </w:lvl>
+    <w:lvl w:ilvl="5" w:tplc="20000005" w:tentative="1">
+      <w:start w:val="1"/>
+      <w:numFmt w:val="bullet"/>
+      <w:lvlText w:val=""/>
+      <w:lvlJc w:val="left"/>
+      <w:pPr>
+        <w:ind w:left="4327" w:hanging="360"/>
+      </w:pPr>
+      <w:rPr>
+        <w:rFonts w:ascii="Wingdings" w:hAnsi="Wingdings" w:hint="default"/>
+      </w:rPr>
+    </w:lvl>
+    <w:lvl w:ilvl="6" w:tplc="20000001" w:tentative="1">
+      <w:start w:val="1"/>
+      <w:numFmt w:val="bullet"/>
+      <w:lvlText w:val=""/>
+      <w:lvlJc w:val="left"/>
+      <w:pPr>
+        <w:ind w:left="5047" w:hanging="360"/>
+      </w:pPr>
+      <w:rPr>
+        <w:rFonts w:ascii="Symbol" w:hAnsi="Symbol" w:hint="default"/>
+      </w:rPr>
+    </w:lvl>
+    <w:lvl w:ilvl="7" w:tplc="20000003" w:tentative="1">
+      <w:start w:val="1"/>
+      <w:numFmt w:val="bullet"/>
+      <w:lvlText w:val="o"/>
+      <w:lvlJc w:val="left"/>
+      <w:pPr>
+        <w:ind w:left="5767" w:hanging="360"/>
+      </w:pPr>
+      <w:rPr>
+        <w:rFonts w:ascii="Courier New" w:hAnsi="Courier New" w:cs="Courier New" w:hint="default"/>
+      </w:rPr>
+    </w:lvl>
+    <w:lvl w:ilvl="8" w:tplc="20000005" w:tentative="1">
+      <w:start w:val="1"/>
+      <w:numFmt w:val="bullet"/>
+      <w:lvlText w:val=""/>
+      <w:lvlJc w:val="left"/>
+      <w:pPr>
+        <w:ind w:left="6487" w:hanging="360"/>
+      </w:pPr>
+      <w:rPr>
+        <w:rFonts w:ascii="Wingdings" w:hAnsi="Wingdings" w:hint="default"/>
+      </w:rPr>
+    </w:lvl>
+  </w:abstractNum>
+  <w:abstractNum w:abstractNumId="12" w15:restartNumberingAfterBreak="0">
     <w:nsid w:val="6C432567"/>
     <w:multiLevelType w:val="hybridMultilevel"/>
     <w:tmpl w:val="A660557A"/>
     <w:lvl w:ilvl="0" w:tplc="7C649374">
       <w:start w:val="1"/>
       <w:numFmt w:val="hebrew1"/>
-      <w:pStyle w:val="3"/>
+      <w:pStyle w:val="Heading3"/>
       <w:lvlText w:val="%1."/>
       <w:lvlJc w:val="left"/>
       <w:pPr>
@@ -18035,7 +18995,7 @@
       </w:rPr>
     </w:lvl>
   </w:abstractNum>
-  <w:abstractNum w:abstractNumId="11" w15:restartNumberingAfterBreak="0">
+  <w:abstractNum w:abstractNumId="13" w15:restartNumberingAfterBreak="0">
     <w:nsid w:val="72527CBC"/>
     <w:multiLevelType w:val="multilevel"/>
     <w:tmpl w:val="19BEEEC8"/>
@@ -18185,7 +19145,7 @@
     </w:lvl>
   </w:abstractNum>
   <w:num w:numId="1" w16cid:durableId="1562863390">
-    <w:abstractNumId w:val="10"/>
+    <w:abstractNumId w:val="12"/>
   </w:num>
   <w:num w:numId="2" w16cid:durableId="2107922372">
     <w:abstractNumId w:val="6"/>
@@ -18212,13 +19172,19 @@
     <w:abstractNumId w:val="8"/>
   </w:num>
   <w:num w:numId="10" w16cid:durableId="133332441">
-    <w:abstractNumId w:val="11"/>
+    <w:abstractNumId w:val="13"/>
   </w:num>
   <w:num w:numId="11" w16cid:durableId="1126311338">
     <w:abstractNumId w:val="4"/>
   </w:num>
   <w:num w:numId="12" w16cid:durableId="1999770493">
     <w:abstractNumId w:val="1"/>
+  </w:num>
+  <w:num w:numId="13" w16cid:durableId="189494488">
+    <w:abstractNumId w:val="11"/>
+  </w:num>
+  <w:num w:numId="14" w16cid:durableId="1504776541">
+    <w:abstractNumId w:val="10"/>
   </w:num>
   <w:numIdMacAtCleanup w:val="5"/>
 </w:numbering>
@@ -18619,10 +19585,10 @@
     <w:lsdException w:name="Unresolved Mention" w:semiHidden="1" w:unhideWhenUsed="1"/>
     <w:lsdException w:name="Smart Link" w:semiHidden="1" w:unhideWhenUsed="1"/>
   </w:latentStyles>
-  <w:style w:type="paragraph" w:default="1" w:styleId="a">
+  <w:style w:type="paragraph" w:default="1" w:styleId="Normal">
     <w:name w:val="Normal"/>
     <w:qFormat/>
-    <w:rsid w:val="00A33302"/>
+    <w:rsid w:val="007A041A"/>
     <w:pPr>
       <w:bidi/>
       <w:spacing w:after="0"/>
@@ -18635,11 +19601,11 @@
       <w:szCs w:val="28"/>
     </w:rPr>
   </w:style>
-  <w:style w:type="paragraph" w:styleId="1">
+  <w:style w:type="paragraph" w:styleId="Heading1">
     <w:name w:val="heading 1"/>
-    <w:basedOn w:val="a"/>
-    <w:next w:val="a"/>
-    <w:link w:val="10"/>
+    <w:basedOn w:val="Normal"/>
+    <w:next w:val="Normal"/>
+    <w:link w:val="Heading1Char"/>
     <w:uiPriority w:val="9"/>
     <w:qFormat/>
     <w:rsid w:val="001F4C7D"/>
@@ -18657,11 +19623,11 @@
       <w:szCs w:val="26"/>
     </w:rPr>
   </w:style>
-  <w:style w:type="paragraph" w:styleId="2">
+  <w:style w:type="paragraph" w:styleId="Heading2">
     <w:name w:val="heading 2"/>
-    <w:basedOn w:val="a"/>
-    <w:next w:val="a"/>
-    <w:link w:val="20"/>
+    <w:basedOn w:val="Normal"/>
+    <w:next w:val="Normal"/>
+    <w:link w:val="Heading2Char"/>
     <w:uiPriority w:val="9"/>
     <w:unhideWhenUsed/>
     <w:qFormat/>
@@ -18679,11 +19645,11 @@
       <w:szCs w:val="26"/>
     </w:rPr>
   </w:style>
-  <w:style w:type="paragraph" w:styleId="3">
+  <w:style w:type="paragraph" w:styleId="Heading3">
     <w:name w:val="heading 3"/>
-    <w:basedOn w:val="a"/>
-    <w:next w:val="a"/>
-    <w:link w:val="30"/>
+    <w:basedOn w:val="Normal"/>
+    <w:next w:val="Normal"/>
+    <w:link w:val="Heading3Char"/>
     <w:uiPriority w:val="9"/>
     <w:unhideWhenUsed/>
     <w:qFormat/>
@@ -18702,11 +19668,11 @@
       <w:u w:val="single" w:color="000000"/>
     </w:rPr>
   </w:style>
-  <w:style w:type="paragraph" w:styleId="4">
+  <w:style w:type="paragraph" w:styleId="Heading4">
     <w:name w:val="heading 4"/>
-    <w:basedOn w:val="a"/>
-    <w:next w:val="a"/>
-    <w:link w:val="40"/>
+    <w:basedOn w:val="Normal"/>
+    <w:next w:val="Normal"/>
+    <w:link w:val="Heading4Char"/>
     <w:uiPriority w:val="9"/>
     <w:unhideWhenUsed/>
     <w:qFormat/>
@@ -18724,12 +19690,13 @@
       <w:color w:val="2E74B5" w:themeColor="accent1" w:themeShade="BF"/>
     </w:rPr>
   </w:style>
-  <w:style w:type="character" w:default="1" w:styleId="a0">
+  <w:style w:type="character" w:default="1" w:styleId="DefaultParagraphFont">
     <w:name w:val="Default Paragraph Font"/>
     <w:uiPriority w:val="1"/>
+    <w:semiHidden/>
     <w:unhideWhenUsed/>
   </w:style>
-  <w:style w:type="table" w:default="1" w:styleId="a1">
+  <w:style w:type="table" w:default="1" w:styleId="TableNormal">
     <w:name w:val="Normal Table"/>
     <w:uiPriority w:val="99"/>
     <w:semiHidden/>
@@ -18744,7 +19711,7 @@
       </w:tblCellMar>
     </w:tblPr>
   </w:style>
-  <w:style w:type="numbering" w:default="1" w:styleId="a2">
+  <w:style w:type="numbering" w:default="1" w:styleId="NoList">
     <w:name w:val="No List"/>
     <w:uiPriority w:val="99"/>
     <w:semiHidden/>
@@ -18764,9 +19731,9 @@
       </w:tblCellMar>
     </w:tblPr>
   </w:style>
-  <w:style w:type="paragraph" w:styleId="a3">
+  <w:style w:type="paragraph" w:styleId="ListParagraph">
     <w:name w:val="List Paragraph"/>
-    <w:basedOn w:val="a"/>
+    <w:basedOn w:val="Normal"/>
     <w:uiPriority w:val="34"/>
     <w:qFormat/>
     <w:rsid w:val="00CC3D20"/>
@@ -18781,10 +19748,10 @@
       <w:sz w:val="22"/>
     </w:rPr>
   </w:style>
-  <w:style w:type="paragraph" w:styleId="a4">
+  <w:style w:type="paragraph" w:styleId="Header">
     <w:name w:val="header"/>
-    <w:basedOn w:val="a"/>
-    <w:link w:val="a5"/>
+    <w:basedOn w:val="Normal"/>
+    <w:link w:val="HeaderChar"/>
     <w:uiPriority w:val="99"/>
     <w:unhideWhenUsed/>
     <w:rsid w:val="00F25502"/>
@@ -18796,10 +19763,10 @@
       <w:spacing w:line="240" w:lineRule="auto"/>
     </w:pPr>
   </w:style>
-  <w:style w:type="character" w:customStyle="1" w:styleId="a5">
-    <w:name w:val="כותרת עליונה תו"/>
-    <w:basedOn w:val="a0"/>
-    <w:link w:val="a4"/>
+  <w:style w:type="character" w:customStyle="1" w:styleId="HeaderChar">
+    <w:name w:val="Header Char"/>
+    <w:basedOn w:val="DefaultParagraphFont"/>
+    <w:link w:val="Header"/>
     <w:uiPriority w:val="99"/>
     <w:rsid w:val="00F25502"/>
     <w:rPr>
@@ -18808,9 +19775,9 @@
       <w:sz w:val="26"/>
     </w:rPr>
   </w:style>
-  <w:style w:type="table" w:styleId="a6">
+  <w:style w:type="table" w:styleId="TableGrid0">
     <w:name w:val="Table Grid"/>
-    <w:basedOn w:val="a1"/>
+    <w:basedOn w:val="TableNormal"/>
     <w:uiPriority w:val="39"/>
     <w:rsid w:val="00E015AA"/>
     <w:pPr>
@@ -18829,7 +19796,7 @@
   </w:style>
   <w:style w:type="character" w:styleId="Hyperlink">
     <w:name w:val="Hyperlink"/>
-    <w:basedOn w:val="a0"/>
+    <w:basedOn w:val="DefaultParagraphFont"/>
     <w:uiPriority w:val="99"/>
     <w:unhideWhenUsed/>
     <w:rsid w:val="000D261B"/>
@@ -18838,10 +19805,10 @@
       <w:u w:val="single"/>
     </w:rPr>
   </w:style>
-  <w:style w:type="paragraph" w:styleId="a7">
+  <w:style w:type="paragraph" w:styleId="BalloonText">
     <w:name w:val="Balloon Text"/>
-    <w:basedOn w:val="a"/>
-    <w:link w:val="a8"/>
+    <w:basedOn w:val="Normal"/>
+    <w:link w:val="BalloonTextChar"/>
     <w:uiPriority w:val="99"/>
     <w:semiHidden/>
     <w:unhideWhenUsed/>
@@ -18855,10 +19822,10 @@
       <w:szCs w:val="16"/>
     </w:rPr>
   </w:style>
-  <w:style w:type="character" w:customStyle="1" w:styleId="a8">
-    <w:name w:val="טקסט בלונים תו"/>
-    <w:basedOn w:val="a0"/>
-    <w:link w:val="a7"/>
+  <w:style w:type="character" w:customStyle="1" w:styleId="BalloonTextChar">
+    <w:name w:val="Balloon Text Char"/>
+    <w:basedOn w:val="DefaultParagraphFont"/>
+    <w:link w:val="BalloonText"/>
     <w:uiPriority w:val="99"/>
     <w:semiHidden/>
     <w:rsid w:val="00F8613E"/>
@@ -18869,10 +19836,10 @@
       <w:szCs w:val="16"/>
     </w:rPr>
   </w:style>
-  <w:style w:type="paragraph" w:styleId="HTML">
+  <w:style w:type="paragraph" w:styleId="HTMLPreformatted">
     <w:name w:val="HTML Preformatted"/>
-    <w:basedOn w:val="a"/>
-    <w:link w:val="HTML0"/>
+    <w:basedOn w:val="Normal"/>
+    <w:link w:val="HTMLPreformattedChar"/>
     <w:uiPriority w:val="99"/>
     <w:semiHidden/>
     <w:unhideWhenUsed/>
@@ -18907,10 +19874,10 @@
       <w:szCs w:val="20"/>
     </w:rPr>
   </w:style>
-  <w:style w:type="character" w:customStyle="1" w:styleId="HTML0">
-    <w:name w:val="HTML מעוצב מראש תו"/>
-    <w:basedOn w:val="a0"/>
-    <w:link w:val="HTML"/>
+  <w:style w:type="character" w:customStyle="1" w:styleId="HTMLPreformattedChar">
+    <w:name w:val="HTML Preformatted Char"/>
+    <w:basedOn w:val="DefaultParagraphFont"/>
+    <w:link w:val="HTMLPreformatted"/>
     <w:uiPriority w:val="99"/>
     <w:semiHidden/>
     <w:rsid w:val="00F83B4F"/>
@@ -18920,10 +19887,10 @@
       <w:szCs w:val="20"/>
     </w:rPr>
   </w:style>
-  <w:style w:type="character" w:customStyle="1" w:styleId="10">
-    <w:name w:val="כותרת 1 תו"/>
-    <w:basedOn w:val="a0"/>
-    <w:link w:val="1"/>
+  <w:style w:type="character" w:customStyle="1" w:styleId="Heading1Char">
+    <w:name w:val="Heading 1 Char"/>
+    <w:basedOn w:val="DefaultParagraphFont"/>
+    <w:link w:val="Heading1"/>
     <w:uiPriority w:val="9"/>
     <w:rsid w:val="001F4C7D"/>
     <w:rPr>
@@ -18935,10 +19902,10 @@
       <w:szCs w:val="26"/>
     </w:rPr>
   </w:style>
-  <w:style w:type="character" w:customStyle="1" w:styleId="20">
-    <w:name w:val="כותרת 2 תו"/>
-    <w:basedOn w:val="a0"/>
-    <w:link w:val="2"/>
+  <w:style w:type="character" w:customStyle="1" w:styleId="Heading2Char">
+    <w:name w:val="Heading 2 Char"/>
+    <w:basedOn w:val="DefaultParagraphFont"/>
+    <w:link w:val="Heading2"/>
     <w:uiPriority w:val="9"/>
     <w:rsid w:val="001F4C7D"/>
     <w:rPr>
@@ -18948,10 +19915,10 @@
       <w:szCs w:val="26"/>
     </w:rPr>
   </w:style>
-  <w:style w:type="character" w:customStyle="1" w:styleId="30">
-    <w:name w:val="כותרת 3 תו"/>
-    <w:basedOn w:val="a0"/>
-    <w:link w:val="3"/>
+  <w:style w:type="character" w:customStyle="1" w:styleId="Heading3Char">
+    <w:name w:val="Heading 3 Char"/>
+    <w:basedOn w:val="DefaultParagraphFont"/>
+    <w:link w:val="Heading3"/>
     <w:uiPriority w:val="9"/>
     <w:rsid w:val="001F4C7D"/>
     <w:rPr>
@@ -18966,7 +19933,7 @@
   </w:style>
   <w:style w:type="paragraph" w:customStyle="1" w:styleId="fs-1p4">
     <w:name w:val="fs-1p4"/>
-    <w:basedOn w:val="a"/>
+    <w:basedOn w:val="Normal"/>
     <w:rsid w:val="00A3556A"/>
     <w:pPr>
       <w:bidi w:val="0"/>
@@ -18982,7 +19949,7 @@
   </w:style>
   <w:style w:type="character" w:styleId="FollowedHyperlink">
     <w:name w:val="FollowedHyperlink"/>
-    <w:basedOn w:val="a0"/>
+    <w:basedOn w:val="DefaultParagraphFont"/>
     <w:uiPriority w:val="99"/>
     <w:semiHidden/>
     <w:unhideWhenUsed/>
@@ -18992,9 +19959,9 @@
       <w:u w:val="single"/>
     </w:rPr>
   </w:style>
-  <w:style w:type="character" w:customStyle="1" w:styleId="11">
+  <w:style w:type="character" w:customStyle="1" w:styleId="1">
     <w:name w:val="אזכור לא מזוהה1"/>
-    <w:basedOn w:val="a0"/>
+    <w:basedOn w:val="DefaultParagraphFont"/>
     <w:uiPriority w:val="99"/>
     <w:semiHidden/>
     <w:unhideWhenUsed/>
@@ -19004,7 +19971,7 @@
       <w:shd w:val="clear" w:color="auto" w:fill="E1DFDD"/>
     </w:rPr>
   </w:style>
-  <w:style w:type="paragraph" w:styleId="a9">
+  <w:style w:type="paragraph" w:styleId="NoSpacing">
     <w:name w:val="No Spacing"/>
     <w:uiPriority w:val="1"/>
     <w:qFormat/>
@@ -19021,10 +19988,10 @@
       <w:szCs w:val="28"/>
     </w:rPr>
   </w:style>
-  <w:style w:type="character" w:customStyle="1" w:styleId="40">
-    <w:name w:val="כותרת 4 תו"/>
-    <w:basedOn w:val="a0"/>
-    <w:link w:val="4"/>
+  <w:style w:type="character" w:customStyle="1" w:styleId="Heading4Char">
+    <w:name w:val="Heading 4 Char"/>
+    <w:basedOn w:val="DefaultParagraphFont"/>
+    <w:link w:val="Heading4"/>
     <w:uiPriority w:val="9"/>
     <w:rsid w:val="00437B77"/>
     <w:rPr>

</xml_diff>